<commit_message>
wrote down new topics of IA
</commit_message>
<xml_diff>
--- a/Python-and-IA_zone/Machine_Learning/Machine_Learning.docx
+++ b/Python-and-IA_zone/Machine_Learning/Machine_Learning.docx
@@ -5,7 +5,7 @@
     <w:sdt>
       <w:sdtPr>
         <w:rPr>
-          <w:rFonts w:eastAsiaTheme="minorHAnsi"/>
+          <w:rFonts w:ascii="Times New Roman" w:eastAsiaTheme="minorHAnsi" w:hAnsi="Times New Roman" w:cs="Times New Roman"/>
           <w:color w:val="auto"/>
           <w:sz w:val="22"/>
           <w:szCs w:val="22"/>
@@ -19,7 +19,6 @@
       </w:sdtPr>
       <w:sdtEndPr>
         <w:rPr>
-          <w:rFonts w:ascii="Times New Roman" w:hAnsi="Times New Roman" w:cs="Times New Roman"/>
           <w:b/>
           <w:bCs/>
           <w:sz w:val="24"/>
@@ -5430,15 +5429,7 @@
         <w:t>Clasificación multiclase</w:t>
       </w:r>
       <w:r>
-        <w:t>: El clasificador tiene que elegir entre un conjunto discreto de posibilidades, por ejemplo: dada una imagen de un animal, clasificarlo como un determinado animal, es decir, un perro, un gato, pájaro, etc. Dado un texto como entrada determinar que idioma es (en el mundo hay 7139 idiomas</w:t>
-      </w:r>
-      <w:proofErr w:type="gramStart"/>
-      <w:r>
-        <w:t>) ,</w:t>
-      </w:r>
-      <w:proofErr w:type="gramEnd"/>
-      <w:r>
-        <w:t xml:space="preserve"> vemos que a pesar un </w:t>
+        <w:t xml:space="preserve">: El clasificador tiene que elegir entre un conjunto discreto de posibilidades, por ejemplo: dada una imagen de un animal, clasificarlo como un determinado animal, es decir, un perro, un gato, pájaro, etc. Dado un texto como entrada determinar que idioma es (en el mundo hay 7139 idiomas) , vemos que a pesar un </w:t>
       </w:r>
       <w:r>
         <w:t>número</w:t>
@@ -5528,7 +5519,7 @@
             <v:stroke joinstyle="miter"/>
             <v:path gradientshapeok="t" o:connecttype="rect"/>
           </v:shapetype>
-          <v:shape id="_x0000_s2050" type="#_x0000_t202" style="position:absolute;left:0;text-align:left;margin-left:167.5pt;margin-top:8.6pt;width:116.45pt;height:38.2pt;z-index:251657728" fillcolor="#fff2cc [663]">
+          <v:shape id="_x0000_s2050" type="#_x0000_t202" style="position:absolute;left:0;text-align:left;margin-left:167.5pt;margin-top:8.6pt;width:116.45pt;height:38.2pt;z-index:251658240" fillcolor="#fff2cc [663]">
             <v:shadow on="t" opacity=".5" offset="6pt,6pt"/>
             <v:textbox style="mso-next-textbox:#_x0000_s2050">
               <w:txbxContent>
@@ -6625,12 +6616,10 @@
         <w:t xml:space="preserve">Por ejemplo, si un usuario hace la consulta “libro de magia” y hace </w:t>
       </w:r>
       <w:proofErr w:type="spellStart"/>
-      <w:proofErr w:type="gramStart"/>
       <w:r>
         <w:t>click</w:t>
       </w:r>
       <w:proofErr w:type="spellEnd"/>
-      <w:proofErr w:type="gramEnd"/>
       <w:r>
         <w:t xml:space="preserve"> en el resultado “Harry </w:t>
       </w:r>
@@ -6755,7 +6744,7 @@
           <w:noProof/>
         </w:rPr>
         <w:pict w14:anchorId="0C75773D">
-          <v:polyline id="_x0000_s2083" style="position:absolute;z-index:251661824" points="419.75pt,27.3pt,419.75pt,7.85pt,238.8pt,7.85pt,238.8pt,28.25pt" coordsize="3619,408" filled="f">
+          <v:polyline id="_x0000_s2083" style="position:absolute;z-index:251662336" points="419.75pt,27.3pt,419.75pt,7.85pt,238.8pt,7.85pt,238.8pt,28.25pt" coordsize="3619,408" filled="f">
             <v:stroke endarrow="open"/>
             <v:path arrowok="t"/>
           </v:polyline>
@@ -6768,7 +6757,7 @@
           <w:noProof/>
         </w:rPr>
         <w:pict w14:anchorId="16B962F7">
-          <v:group id="_x0000_s2057" style="position:absolute;margin-left:.9pt;margin-top:6.6pt;width:487.1pt;height:23.75pt;z-index:251660800" coordorigin="1152,11971" coordsize="9453,475">
+          <v:group id="_x0000_s2057" style="position:absolute;margin-left:.9pt;margin-top:6.6pt;width:487.1pt;height:23.75pt;z-index:251661312" coordorigin="1152,11971" coordsize="9453,475">
             <v:shape id="_x0000_s2052" type="#_x0000_t202" style="position:absolute;left:1152;top:11971;width:2429;height:450">
               <v:textbox style="mso-next-textbox:#_x0000_s2052">
                 <w:txbxContent>
@@ -7460,7 +7449,7 @@
           <w:noProof/>
         </w:rPr>
         <w:pict w14:anchorId="04EE73D9">
-          <v:shape id="_x0000_s2089" type="#_x0000_t202" style="position:absolute;left:0;text-align:left;margin-left:337.15pt;margin-top:-12.85pt;width:136.5pt;height:22.55pt;z-index:251659776" fillcolor="white [3212]" strokecolor="red" strokeweight="1.5pt">
+          <v:shape id="_x0000_s2089" type="#_x0000_t202" style="position:absolute;left:0;text-align:left;margin-left:337.15pt;margin-top:-12.85pt;width:136.5pt;height:22.55pt;z-index:251660288" fillcolor="white [3212]" strokecolor="red" strokeweight="1.5pt">
             <v:textbox style="mso-next-textbox:#_x0000_s2089">
               <w:txbxContent>
                 <w:p>
@@ -7486,7 +7475,7 @@
           <w:noProof/>
         </w:rPr>
         <w:pict w14:anchorId="4ADEFB69">
-          <v:rect id="_x0000_s2088" style="position:absolute;left:0;text-align:left;margin-left:253.9pt;margin-top:4.35pt;width:207.15pt;height:17.55pt;z-index:251658752" filled="f" strokecolor="red"/>
+          <v:rect id="_x0000_s2088" style="position:absolute;left:0;text-align:left;margin-left:253.9pt;margin-top:4.35pt;width:207.15pt;height:17.55pt;z-index:251659264" filled="f" strokecolor="red"/>
         </w:pict>
       </w:r>
       <w:r>
@@ -7758,6 +7747,8 @@
       <w:pPr>
         <w:pStyle w:val="Ttulo3"/>
       </w:pPr>
+      <w:bookmarkStart w:id="9" w:name="_Normalización_de_características."/>
+      <w:bookmarkEnd w:id="9"/>
       <w:r>
         <w:t>Normalización de características.</w:t>
       </w:r>
@@ -7938,17 +7929,7 @@
                   <w:rStyle w:val="vlist-s"/>
                   <w:rFonts w:ascii="Cambria Math" w:hAnsi="Cambria Math"/>
                 </w:rPr>
-                <m:t>​</m:t>
-              </m:r>
-              <m:r>
-                <m:rPr>
-                  <m:sty m:val="p"/>
-                </m:rPr>
-                <w:rPr>
-                  <w:rStyle w:val="vlist-s"/>
-                  <w:rFonts w:ascii="Cambria Math" w:hAnsi="Cambria Math"/>
-                </w:rPr>
-                <m:t>alizado</m:t>
+                <m:t>​alizado</m:t>
               </m:r>
             </m:sub>
           </m:sSub>
@@ -8376,8 +8357,11 @@
     </w:p>
     <w:p>
       <w:r>
+        <w:rPr>
+          <w:noProof/>
+        </w:rPr>
         <w:drawing>
-          <wp:anchor distT="0" distB="0" distL="114300" distR="114300" simplePos="0" relativeHeight="251660800" behindDoc="0" locked="0" layoutInCell="1" allowOverlap="1" wp14:anchorId="31397108" wp14:editId="4D9AC393">
+          <wp:anchor distT="0" distB="0" distL="114300" distR="114300" simplePos="0" relativeHeight="251657216" behindDoc="0" locked="0" layoutInCell="1" allowOverlap="1" wp14:anchorId="31397108" wp14:editId="47CD54F9">
             <wp:simplePos x="0" y="0"/>
             <wp:positionH relativeFrom="column">
               <wp:posOffset>3429000</wp:posOffset>
@@ -8440,6 +8424,9 @@
         </w:drawing>
       </w:r>
       <w:r>
+        <w:rPr>
+          <w:noProof/>
+        </w:rPr>
         <w:drawing>
           <wp:inline distT="0" distB="0" distL="0" distR="0" wp14:anchorId="6B081054" wp14:editId="7F02E884">
             <wp:extent cx="2941608" cy="1968336"/>
@@ -8495,6 +8482,9 @@
         <w:jc w:val="both"/>
       </w:pPr>
       <w:r>
+        <w:rPr>
+          <w:noProof/>
+        </w:rPr>
         <w:drawing>
           <wp:inline distT="0" distB="0" distL="0" distR="0" wp14:anchorId="4C142FD3" wp14:editId="7C3B8904">
             <wp:extent cx="6273918" cy="1984075"/>
@@ -8558,7 +8548,7 @@
       <w:pPr>
         <w:pStyle w:val="Ttulo3"/>
       </w:pPr>
-      <w:bookmarkStart w:id="9" w:name="_Toc146020555"/>
+      <w:bookmarkStart w:id="10" w:name="_Toc146020555"/>
       <w:r>
         <w:lastRenderedPageBreak/>
         <w:t>Visualización de la información</w:t>
@@ -8566,7 +8556,7 @@
       <w:r>
         <w:t>.</w:t>
       </w:r>
-      <w:bookmarkEnd w:id="9"/>
+      <w:bookmarkEnd w:id="10"/>
     </w:p>
     <w:p>
       <w:pPr>
@@ -8953,7 +8943,7 @@
       <w:pPr>
         <w:pStyle w:val="Ttulo2"/>
       </w:pPr>
-      <w:bookmarkStart w:id="10" w:name="_Toc146020556"/>
+      <w:bookmarkStart w:id="11" w:name="_Toc146020556"/>
       <w:r>
         <w:t xml:space="preserve">Representación: </w:t>
       </w:r>
@@ -8982,28 +8972,28 @@
       <w:r>
         <w:t>.</w:t>
       </w:r>
-      <w:bookmarkEnd w:id="10"/>
+      <w:bookmarkEnd w:id="11"/>
     </w:p>
     <w:p/>
     <w:p>
       <w:pPr>
         <w:pStyle w:val="Ttulo2"/>
       </w:pPr>
-      <w:bookmarkStart w:id="11" w:name="_Toc146020557"/>
+      <w:bookmarkStart w:id="12" w:name="_Toc146020557"/>
       <w:r>
         <w:t>Evaluación.</w:t>
       </w:r>
-      <w:bookmarkEnd w:id="11"/>
+      <w:bookmarkEnd w:id="12"/>
     </w:p>
     <w:p>
       <w:pPr>
         <w:pStyle w:val="Ttulo2"/>
       </w:pPr>
-      <w:bookmarkStart w:id="12" w:name="_Toc146020558"/>
+      <w:bookmarkStart w:id="13" w:name="_Toc146020558"/>
       <w:r>
         <w:t>Optimización.</w:t>
       </w:r>
-      <w:bookmarkEnd w:id="12"/>
+      <w:bookmarkEnd w:id="13"/>
     </w:p>
     <w:p/>
     <w:p>
@@ -9015,23 +9005,23 @@
       <w:pPr>
         <w:pStyle w:val="Ttulo1"/>
       </w:pPr>
-      <w:bookmarkStart w:id="13" w:name="_Toc146020559"/>
+      <w:bookmarkStart w:id="14" w:name="_Toc146020559"/>
       <w:r>
         <w:lastRenderedPageBreak/>
         <w:t>Librerías utilizadas en el machine-learning</w:t>
       </w:r>
-      <w:bookmarkEnd w:id="13"/>
+      <w:bookmarkEnd w:id="14"/>
     </w:p>
     <w:p>
       <w:pPr>
         <w:pStyle w:val="Ttulo2"/>
       </w:pPr>
-      <w:bookmarkStart w:id="14" w:name="_Toc146020560"/>
+      <w:bookmarkStart w:id="15" w:name="_Toc146020560"/>
       <w:proofErr w:type="spellStart"/>
       <w:r>
         <w:t>Scipy</w:t>
       </w:r>
-      <w:bookmarkEnd w:id="14"/>
+      <w:bookmarkEnd w:id="15"/>
       <w:proofErr w:type="spellEnd"/>
     </w:p>
     <w:p>
@@ -9077,12 +9067,12 @@
       <w:pPr>
         <w:pStyle w:val="Ttulo2"/>
       </w:pPr>
-      <w:bookmarkStart w:id="15" w:name="_Toc146020561"/>
+      <w:bookmarkStart w:id="16" w:name="_Toc146020561"/>
       <w:proofErr w:type="spellStart"/>
       <w:r>
         <w:t>Scikit-learn</w:t>
       </w:r>
-      <w:bookmarkEnd w:id="15"/>
+      <w:bookmarkEnd w:id="16"/>
       <w:proofErr w:type="spellEnd"/>
     </w:p>
     <w:p>
@@ -9598,22 +9588,20 @@
       <w:pPr>
         <w:pStyle w:val="Ttulo3"/>
       </w:pPr>
-      <w:bookmarkStart w:id="16" w:name="_Toc146020562"/>
+      <w:bookmarkStart w:id="17" w:name="_Toc146020562"/>
       <w:r>
         <w:lastRenderedPageBreak/>
         <w:t>Conjunto de datos incorporados (</w:t>
       </w:r>
       <w:proofErr w:type="spellStart"/>
-      <w:proofErr w:type="gramStart"/>
       <w:r>
         <w:t>sklearn.datasets</w:t>
       </w:r>
       <w:proofErr w:type="spellEnd"/>
-      <w:proofErr w:type="gramEnd"/>
       <w:r>
         <w:t>).</w:t>
       </w:r>
-      <w:bookmarkEnd w:id="16"/>
+      <w:bookmarkEnd w:id="17"/>
     </w:p>
     <w:p>
       <w:pPr>
@@ -9636,12 +9624,10 @@
         <w:t xml:space="preserve">) proporciona varios conjuntos de datos propios que se utilizan comúnmente para fines de aprendizaje automático y minería de datos. El módulo </w:t>
       </w:r>
       <w:proofErr w:type="spellStart"/>
-      <w:proofErr w:type="gramStart"/>
       <w:r>
         <w:t>sklearn.datasets</w:t>
       </w:r>
       <w:proofErr w:type="spellEnd"/>
-      <w:proofErr w:type="gramEnd"/>
       <w:r>
         <w:t xml:space="preserve"> incluye una serie de conjuntos de datos incorporados que son útiles para la práctica y la experimentación con algoritmos de aprendizaje automático. Aquí hay algunos ejemplos de conjuntos de datos incorporados en </w:t>
       </w:r>
@@ -9800,11 +9786,11 @@
       <w:pPr>
         <w:pStyle w:val="Ttulo3"/>
       </w:pPr>
-      <w:bookmarkStart w:id="17" w:name="_Toc146020563"/>
+      <w:bookmarkStart w:id="18" w:name="_Toc146020563"/>
       <w:r>
         <w:t>Conjuntos sintéticos.</w:t>
       </w:r>
-      <w:bookmarkEnd w:id="17"/>
+      <w:bookmarkEnd w:id="18"/>
     </w:p>
     <w:p>
       <w:pPr>
@@ -9830,10 +9816,7 @@
         <w:t>" o conjunto de datos sintético se refiere a un conjunto de datos que no se obtiene a partir de eventos del mundo real, sino que se genera programáticamente. Estos conjuntos de datos se crean a menudo para simular ciertos tipos de comportamientos o patrones que se quieren estudiar sin tener que depender de datos reales, que pueden ser difíciles de obtener, incompletos o sesgados.</w:t>
       </w:r>
       <w:r>
-        <w:t xml:space="preserve"> </w:t>
-      </w:r>
-      <w:r>
-        <w:t>La generación de conjuntos de datos sintéticos es particularmente útil en situaciones donde:</w:t>
+        <w:t xml:space="preserve"> La generación de conjuntos de datos sintéticos es particularmente útil en situaciones donde:</w:t>
       </w:r>
     </w:p>
     <w:p>
@@ -10165,6 +10148,9 @@
         <w:jc w:val="center"/>
       </w:pPr>
       <w:r>
+        <w:rPr>
+          <w:noProof/>
+        </w:rPr>
         <w:drawing>
           <wp:inline distT="0" distB="0" distL="0" distR="0" wp14:anchorId="5B8A160A" wp14:editId="3CB4ED44">
             <wp:extent cx="5600873" cy="3697356"/>
@@ -10237,11 +10223,11 @@
       <w:pPr>
         <w:pStyle w:val="Ttulo2"/>
       </w:pPr>
-      <w:bookmarkStart w:id="18" w:name="_Toc146020564"/>
+      <w:bookmarkStart w:id="19" w:name="_Toc146020564"/>
       <w:r>
         <w:t>Pandas</w:t>
       </w:r>
-      <w:bookmarkEnd w:id="18"/>
+      <w:bookmarkEnd w:id="19"/>
     </w:p>
     <w:p>
       <w:pPr>
@@ -10276,15 +10262,15 @@
       <w:pPr>
         <w:pStyle w:val="Ttulo2"/>
       </w:pPr>
-      <w:bookmarkStart w:id="19" w:name="_MatPilob"/>
-      <w:bookmarkStart w:id="20" w:name="_Toc146020565"/>
-      <w:bookmarkEnd w:id="19"/>
+      <w:bookmarkStart w:id="20" w:name="_MatPilob"/>
+      <w:bookmarkStart w:id="21" w:name="_Toc146020565"/>
+      <w:bookmarkEnd w:id="20"/>
       <w:proofErr w:type="spellStart"/>
       <w:r>
         <w:lastRenderedPageBreak/>
         <w:t>MatPilob</w:t>
       </w:r>
-      <w:bookmarkEnd w:id="20"/>
+      <w:bookmarkEnd w:id="21"/>
       <w:proofErr w:type="spellEnd"/>
     </w:p>
     <w:p>
@@ -10422,7 +10408,7 @@
       <w:pPr>
         <w:pStyle w:val="Ttulo1"/>
       </w:pPr>
-      <w:bookmarkStart w:id="21" w:name="_Toc146020566"/>
+      <w:bookmarkStart w:id="22" w:name="_Toc146020566"/>
       <w:r>
         <w:lastRenderedPageBreak/>
         <w:t xml:space="preserve">Conceptos transversales </w:t>
@@ -10430,17 +10416,17 @@
       <w:r>
         <w:t>en los algoritmos de machine learning.</w:t>
       </w:r>
-      <w:bookmarkEnd w:id="21"/>
+      <w:bookmarkEnd w:id="22"/>
     </w:p>
     <w:p>
       <w:pPr>
         <w:pStyle w:val="Ttulo2"/>
       </w:pPr>
-      <w:bookmarkStart w:id="22" w:name="_Toc146020567"/>
+      <w:bookmarkStart w:id="23" w:name="_Toc146020567"/>
       <w:r>
         <w:t>Generalización.</w:t>
       </w:r>
-      <w:bookmarkEnd w:id="22"/>
+      <w:bookmarkEnd w:id="23"/>
     </w:p>
     <w:p>
       <w:pPr>
@@ -10481,8 +10467,8 @@
       <w:pPr>
         <w:pStyle w:val="Ttulo2"/>
       </w:pPr>
-      <w:bookmarkStart w:id="23" w:name="_Toc146020568"/>
       <w:bookmarkStart w:id="24" w:name="_Sobreajuste_(overfitting)."/>
+      <w:bookmarkStart w:id="25" w:name="_Toc146020568"/>
       <w:bookmarkEnd w:id="24"/>
       <w:r>
         <w:t>Sobreajuste (</w:t>
@@ -10495,7 +10481,7 @@
       <w:r>
         <w:t>).</w:t>
       </w:r>
-      <w:bookmarkEnd w:id="23"/>
+      <w:bookmarkEnd w:id="25"/>
     </w:p>
     <w:p>
       <w:pPr>
@@ -10671,11 +10657,11 @@
       <w:pPr>
         <w:pStyle w:val="Ttulo3"/>
       </w:pPr>
-      <w:bookmarkStart w:id="25" w:name="_Toc146020569"/>
+      <w:bookmarkStart w:id="26" w:name="_Toc146020569"/>
       <w:r>
         <w:t>Sobreajuste de clasificación</w:t>
       </w:r>
-      <w:bookmarkEnd w:id="25"/>
+      <w:bookmarkEnd w:id="26"/>
     </w:p>
     <w:p>
       <w:pPr>
@@ -10686,9 +10672,12 @@
         </w:rPr>
       </w:pPr>
       <w:r>
+        <w:rPr>
+          <w:noProof/>
+        </w:rPr>
         <w:lastRenderedPageBreak/>
         <w:drawing>
-          <wp:anchor distT="0" distB="0" distL="114300" distR="114300" simplePos="0" relativeHeight="251633152" behindDoc="0" locked="0" layoutInCell="1" allowOverlap="1" wp14:anchorId="773E8BF1" wp14:editId="0C2F8E7D">
+          <wp:anchor distT="0" distB="0" distL="114300" distR="114300" simplePos="0" relativeHeight="251655168" behindDoc="0" locked="0" layoutInCell="1" allowOverlap="1" wp14:anchorId="773E8BF1" wp14:editId="3D9A66F5">
             <wp:simplePos x="0" y="0"/>
             <wp:positionH relativeFrom="column">
               <wp:posOffset>3413788</wp:posOffset>
@@ -10811,6 +10800,7 @@
       </w:pPr>
       <w:r>
         <w:rPr>
+          <w:noProof/>
           <w:szCs w:val="24"/>
         </w:rPr>
         <w:drawing>
@@ -11010,12 +11000,12 @@
       <w:pPr>
         <w:pStyle w:val="Ttulo3"/>
       </w:pPr>
-      <w:bookmarkStart w:id="26" w:name="_Toc146020570"/>
+      <w:bookmarkStart w:id="27" w:name="_Toc146020570"/>
       <w:r>
         <w:lastRenderedPageBreak/>
         <w:t>Sobreajuste en regresión.</w:t>
       </w:r>
-      <w:bookmarkEnd w:id="26"/>
+      <w:bookmarkEnd w:id="27"/>
     </w:p>
     <w:p>
       <w:pPr>
@@ -11081,6 +11071,9 @@
         <w:jc w:val="center"/>
       </w:pPr>
       <w:r>
+        <w:rPr>
+          <w:noProof/>
+        </w:rPr>
         <w:drawing>
           <wp:inline distT="0" distB="0" distL="0" distR="0" wp14:anchorId="43698E35" wp14:editId="438166CA">
             <wp:extent cx="5425910" cy="1920406"/>
@@ -11130,45 +11123,25 @@
       <w:r>
         <w:t xml:space="preserve">Ilustración </w:t>
       </w:r>
-      <w:r>
-        <w:fldChar w:fldCharType="begin"/>
-      </w:r>
-      <w:r>
-        <w:instrText xml:space="preserve"> STYLEREF 1 \s </w:instrText>
-      </w:r>
-      <w:r>
-        <w:fldChar w:fldCharType="separate"/>
-      </w:r>
-      <w:r>
-        <w:rPr>
-          <w:noProof/>
-        </w:rPr>
-        <w:t>4</w:t>
-      </w:r>
-      <w:r>
-        <w:fldChar w:fldCharType="end"/>
-      </w:r>
+      <w:fldSimple w:instr=" STYLEREF 1 \s ">
+        <w:r>
+          <w:rPr>
+            <w:noProof/>
+          </w:rPr>
+          <w:t>4</w:t>
+        </w:r>
+      </w:fldSimple>
       <w:r>
         <w:t>—</w:t>
       </w:r>
-      <w:r>
-        <w:fldChar w:fldCharType="begin"/>
-      </w:r>
-      <w:r>
-        <w:instrText xml:space="preserve"> SEQ Ilustración \* ARABIC \s 1 </w:instrText>
-      </w:r>
-      <w:r>
-        <w:fldChar w:fldCharType="separate"/>
-      </w:r>
-      <w:r>
-        <w:rPr>
-          <w:noProof/>
-        </w:rPr>
-        <w:t>1</w:t>
-      </w:r>
-      <w:r>
-        <w:fldChar w:fldCharType="end"/>
-      </w:r>
+      <w:fldSimple w:instr=" SEQ Ilustración \* ARABIC \s 1 ">
+        <w:r>
+          <w:rPr>
+            <w:noProof/>
+          </w:rPr>
+          <w:t>1</w:t>
+        </w:r>
+      </w:fldSimple>
       <w:r>
         <w:t xml:space="preserve"> Visualización gráfica de sobreajuste</w:t>
       </w:r>
@@ -11179,21 +11152,18 @@
         <w:jc w:val="both"/>
       </w:pPr>
       <w:r>
-        <w:t xml:space="preserve">Tal y como se muestra en la anterior imagen, </w:t>
-      </w:r>
-      <w:r>
-        <w:t xml:space="preserve">tenemos que el modelo sobre </w:t>
-      </w:r>
-      <w:proofErr w:type="gramStart"/>
-      <w:r>
-        <w:t>ajustado,</w:t>
-      </w:r>
-      <w:proofErr w:type="gramEnd"/>
-      <w:r>
-        <w:t xml:space="preserve"> no será capaz de adaptarse a puntos nuevos porque esta muy ajustado a el conjunto de datos del entrenamiento. El modelo de la grafica “</w:t>
+        <w:t xml:space="preserve">Tal y como se muestra en la anterior imagen, tenemos que el modelo sobre ajustado, no será capaz de adaptarse a puntos nuevos porque esta muy ajustado a el conjunto de datos del entrenamiento. El modelo de la </w:t>
       </w:r>
       <w:proofErr w:type="spellStart"/>
       <w:r>
+        <w:t>grafica</w:t>
+      </w:r>
+      <w:proofErr w:type="spellEnd"/>
+      <w:r>
+        <w:t xml:space="preserve"> “</w:t>
+      </w:r>
+      <w:proofErr w:type="spellStart"/>
+      <w:r>
         <w:t>overfitted</w:t>
       </w:r>
       <w:proofErr w:type="spellEnd"/>
@@ -11205,9 +11175,9 @@
       <w:pPr>
         <w:pStyle w:val="Ttulo2"/>
       </w:pPr>
-      <w:bookmarkStart w:id="27" w:name="_Subajuste_(underfitting)"/>
-      <w:bookmarkStart w:id="28" w:name="_Toc146020571"/>
-      <w:bookmarkEnd w:id="27"/>
+      <w:bookmarkStart w:id="28" w:name="_Subajuste_(underfitting)"/>
+      <w:bookmarkStart w:id="29" w:name="_Toc146020571"/>
+      <w:bookmarkEnd w:id="28"/>
       <w:proofErr w:type="spellStart"/>
       <w:r>
         <w:t>Subajuste</w:t>
@@ -11224,7 +11194,7 @@
       <w:r>
         <w:t>)</w:t>
       </w:r>
-      <w:bookmarkEnd w:id="28"/>
+      <w:bookmarkEnd w:id="29"/>
     </w:p>
     <w:p>
       <w:r>
@@ -11369,7 +11339,7 @@
       <w:pPr>
         <w:pStyle w:val="Ttulo3"/>
       </w:pPr>
-      <w:bookmarkStart w:id="29" w:name="_Toc146020572"/>
+      <w:bookmarkStart w:id="30" w:name="_Toc146020572"/>
       <w:proofErr w:type="spellStart"/>
       <w:r>
         <w:t>Subajuste</w:t>
@@ -11378,7 +11348,7 @@
       <w:r>
         <w:t xml:space="preserve"> en regresión.</w:t>
       </w:r>
-      <w:bookmarkEnd w:id="29"/>
+      <w:bookmarkEnd w:id="30"/>
     </w:p>
     <w:p>
       <w:pPr>
@@ -11401,6 +11371,9 @@
         <w:jc w:val="center"/>
       </w:pPr>
       <w:r>
+        <w:rPr>
+          <w:noProof/>
+        </w:rPr>
         <w:drawing>
           <wp:inline distT="0" distB="0" distL="0" distR="0" wp14:anchorId="56511D90" wp14:editId="00E7F06A">
             <wp:extent cx="3578087" cy="1920240"/>
@@ -11484,7 +11457,7 @@
       <w:pPr>
         <w:pStyle w:val="Ttulo3"/>
       </w:pPr>
-      <w:bookmarkStart w:id="30" w:name="_Toc146020573"/>
+      <w:bookmarkStart w:id="31" w:name="_Toc146020573"/>
       <w:proofErr w:type="spellStart"/>
       <w:r>
         <w:t>Subajuste</w:t>
@@ -11493,7 +11466,7 @@
       <w:r>
         <w:t xml:space="preserve"> en clasificación.</w:t>
       </w:r>
-      <w:bookmarkEnd w:id="30"/>
+      <w:bookmarkEnd w:id="31"/>
     </w:p>
     <w:p/>
     <w:p/>
@@ -11525,7 +11498,7 @@
       <w:pPr>
         <w:pStyle w:val="Ttulo2"/>
       </w:pPr>
-      <w:bookmarkStart w:id="31" w:name="_Toc146020574"/>
+      <w:bookmarkStart w:id="32" w:name="_Toc146020574"/>
       <w:r>
         <w:lastRenderedPageBreak/>
         <w:t>Sesgo (</w:t>
@@ -11544,7 +11517,7 @@
       <w:r>
         <w:t>.</w:t>
       </w:r>
-      <w:bookmarkEnd w:id="31"/>
+      <w:bookmarkEnd w:id="32"/>
     </w:p>
     <w:p>
       <w:pPr>
@@ -11637,8 +11610,8 @@
       <w:pPr>
         <w:pStyle w:val="Ttulo2"/>
       </w:pPr>
-      <w:bookmarkStart w:id="32" w:name="_Multicolinealidad"/>
-      <w:bookmarkEnd w:id="32"/>
+      <w:bookmarkStart w:id="33" w:name="_Multicolinealidad"/>
+      <w:bookmarkEnd w:id="33"/>
       <w:r>
         <w:t>Multicolinealidad</w:t>
       </w:r>
@@ -11655,14 +11628,14 @@
           <w:lang w:val="en-US"/>
         </w:rPr>
       </w:pPr>
-      <w:bookmarkStart w:id="33" w:name="_Toc146020576"/>
+      <w:bookmarkStart w:id="34" w:name="_Toc146020576"/>
       <w:r>
         <w:rPr>
           <w:lang w:val="en-US"/>
         </w:rPr>
         <w:t>"Memory-based" o "instance-based learning"</w:t>
       </w:r>
-      <w:bookmarkEnd w:id="33"/>
+      <w:bookmarkEnd w:id="34"/>
     </w:p>
     <w:p>
       <w:r>
@@ -11718,7 +11691,7 @@
       <w:pPr>
         <w:pStyle w:val="Ttulo1"/>
       </w:pPr>
-      <w:bookmarkStart w:id="34" w:name="_Toc146020577"/>
+      <w:bookmarkStart w:id="35" w:name="_Toc146020577"/>
       <w:r>
         <w:lastRenderedPageBreak/>
         <w:t>Algoritmos de machine learning</w:t>
@@ -11734,28 +11707,28 @@
       <w:r>
         <w:t>.</w:t>
       </w:r>
-      <w:bookmarkEnd w:id="34"/>
+      <w:bookmarkEnd w:id="35"/>
     </w:p>
     <w:p>
       <w:pPr>
         <w:pStyle w:val="Ttulo2"/>
       </w:pPr>
-      <w:bookmarkStart w:id="35" w:name="_Toc146020578"/>
+      <w:bookmarkStart w:id="36" w:name="_Toc146020578"/>
       <w:r>
         <w:t>M</w:t>
       </w:r>
       <w:r>
         <w:t>étodos comunes en machine learning.</w:t>
       </w:r>
-      <w:bookmarkEnd w:id="35"/>
+      <w:bookmarkEnd w:id="36"/>
     </w:p>
     <w:p>
       <w:pPr>
         <w:pStyle w:val="Ttulo3"/>
       </w:pPr>
-      <w:bookmarkStart w:id="36" w:name="_Preparación_del_conjunto"/>
-      <w:bookmarkStart w:id="37" w:name="_Toc146020579"/>
-      <w:bookmarkEnd w:id="36"/>
+      <w:bookmarkStart w:id="37" w:name="_Preparación_del_conjunto"/>
+      <w:bookmarkStart w:id="38" w:name="_Toc146020579"/>
+      <w:bookmarkEnd w:id="37"/>
       <w:r>
         <w:t xml:space="preserve">Preparación del conjunto de datos: separación en conjunto de entrenamiento y prueba con la función </w:t>
       </w:r>
@@ -11775,7 +11748,7 @@
       <w:r>
         <w:t>]</w:t>
       </w:r>
-      <w:bookmarkEnd w:id="37"/>
+      <w:bookmarkEnd w:id="38"/>
     </w:p>
     <w:p>
       <w:pPr>
@@ -12042,7 +12015,7 @@
       <w:pPr>
         <w:pStyle w:val="Ttulo1"/>
       </w:pPr>
-      <w:bookmarkStart w:id="38" w:name="_Toc146020580"/>
+      <w:bookmarkStart w:id="39" w:name="_Toc146020580"/>
       <w:r>
         <w:t>K vecinos más cercanos o K-</w:t>
       </w:r>
@@ -12050,19 +12023,25 @@
         <w:t>NN</w:t>
       </w:r>
       <w:r>
+        <w:t xml:space="preserve"> (Clasificación y regresión)</w:t>
+      </w:r>
+      <w:r>
         <w:t>.</w:t>
       </w:r>
-      <w:bookmarkEnd w:id="38"/>
+      <w:bookmarkEnd w:id="39"/>
     </w:p>
     <w:p>
       <w:pPr>
         <w:pStyle w:val="Ttulo2"/>
       </w:pPr>
-      <w:bookmarkStart w:id="39" w:name="_Toc146020581"/>
-      <w:r>
-        <w:t>Descripción teórica.</w:t>
-      </w:r>
-      <w:bookmarkEnd w:id="39"/>
+      <w:bookmarkStart w:id="40" w:name="_Toc146020581"/>
+      <w:r>
+        <w:t>Introducción</w:t>
+      </w:r>
+      <w:r>
+        <w:t>.</w:t>
+      </w:r>
+      <w:bookmarkEnd w:id="40"/>
       <w:r>
         <w:t xml:space="preserve"> </w:t>
       </w:r>
@@ -12697,14 +12676,14 @@
       <w:pPr>
         <w:pStyle w:val="Ttulo2"/>
       </w:pPr>
-      <w:bookmarkStart w:id="40" w:name="_Toc146020582"/>
+      <w:bookmarkStart w:id="41" w:name="_Toc146020582"/>
       <w:r>
         <w:t>Parámetros</w:t>
       </w:r>
       <w:r>
         <w:t xml:space="preserve"> importantes.</w:t>
       </w:r>
-      <w:bookmarkEnd w:id="40"/>
+      <w:bookmarkEnd w:id="41"/>
     </w:p>
     <w:p>
       <w:r>
@@ -12747,9 +12726,9 @@
       <w:pPr>
         <w:pStyle w:val="Ttulo2"/>
       </w:pPr>
-      <w:bookmarkStart w:id="41" w:name="_K_vecinos_cercanos"/>
-      <w:bookmarkStart w:id="42" w:name="_Toc146020583"/>
-      <w:bookmarkEnd w:id="41"/>
+      <w:bookmarkStart w:id="42" w:name="_K_vecinos_cercanos"/>
+      <w:bookmarkStart w:id="43" w:name="_Toc146020583"/>
+      <w:bookmarkEnd w:id="42"/>
       <w:r>
         <w:lastRenderedPageBreak/>
         <w:t>K vecinos cercanos o K-NN</w:t>
@@ -12757,20 +12736,16 @@
       <w:r>
         <w:t xml:space="preserve"> en clasificación.</w:t>
       </w:r>
-      <w:bookmarkEnd w:id="42"/>
+      <w:bookmarkEnd w:id="43"/>
     </w:p>
     <w:p>
       <w:pPr>
         <w:pStyle w:val="Ttulo3"/>
       </w:pPr>
-      <w:bookmarkStart w:id="43" w:name="_Toc146020584"/>
-      <w:r>
-        <w:t>Teoría: K-NN</w:t>
-      </w:r>
-      <w:bookmarkEnd w:id="43"/>
-    </w:p>
-    <w:p/>
-    <w:p/>
+      <w:r>
+        <w:t>Particularidades en clasificación.</w:t>
+      </w:r>
+    </w:p>
     <w:p>
       <w:r>
         <w:rPr>
@@ -12913,24 +12888,14 @@
     </w:p>
     <w:p/>
     <w:p/>
-    <w:p/>
-    <w:p/>
-    <w:p/>
-    <w:p/>
-    <w:p/>
-    <w:p/>
-    <w:p/>
-    <w:p/>
-    <w:p/>
-    <w:p/>
-    <w:p/>
-    <w:p/>
-    <w:p/>
-    <w:p/>
-    <w:p/>
-    <w:p/>
-    <w:p>
-      <w:r>
+    <w:p>
+      <w:r>
+        <w:br w:type="page"/>
+      </w:r>
+    </w:p>
+    <w:p>
+      <w:r>
+        <w:lastRenderedPageBreak/>
         <w:t>La manera de aplicar el algoritmo K-NN se explica en las siguientes imágenes:</w:t>
       </w:r>
     </w:p>
@@ -12942,10 +12907,9 @@
         <w:rPr>
           <w:noProof/>
         </w:rPr>
-        <w:lastRenderedPageBreak/>
         <w:drawing>
-          <wp:inline distT="0" distB="0" distL="0" distR="0" wp14:anchorId="6184EF97" wp14:editId="225856F3">
-            <wp:extent cx="5454594" cy="6226841"/>
+          <wp:inline distT="0" distB="0" distL="0" distR="0" wp14:anchorId="6184EF97" wp14:editId="1C069E6D">
+            <wp:extent cx="5867769" cy="6698512"/>
             <wp:effectExtent l="0" t="0" r="0" b="0"/>
             <wp:docPr id="1875958088" name="Imagen 1" descr="Texto&#10;&#10;Descripción generada automáticamente"/>
             <wp:cNvGraphicFramePr>
@@ -12967,7 +12931,7 @@
                   <pic:spPr>
                     <a:xfrm>
                       <a:off x="0" y="0"/>
-                      <a:ext cx="5460443" cy="6233518"/>
+                      <a:ext cx="5883813" cy="6716827"/>
                     </a:xfrm>
                     <a:prstGeom prst="rect">
                       <a:avLst/>
@@ -13005,8 +12969,8 @@
           <w:noProof/>
         </w:rPr>
         <w:drawing>
-          <wp:inline distT="0" distB="0" distL="0" distR="0" wp14:anchorId="354E1AAF" wp14:editId="4EDEADEF">
-            <wp:extent cx="5933066" cy="1256306"/>
+          <wp:inline distT="0" distB="0" distL="0" distR="0" wp14:anchorId="354E1AAF" wp14:editId="1C202886">
+            <wp:extent cx="6226488" cy="1318437"/>
             <wp:effectExtent l="0" t="0" r="0" b="0"/>
             <wp:docPr id="1071555336" name="Imagen 1" descr="Texto&#10;&#10;Descripción generada automáticamente"/>
             <wp:cNvGraphicFramePr>
@@ -13028,7 +12992,7 @@
                   <pic:spPr>
                     <a:xfrm>
                       <a:off x="0" y="0"/>
-                      <a:ext cx="5959065" cy="1261811"/>
+                      <a:ext cx="6286738" cy="1331195"/>
                     </a:xfrm>
                     <a:prstGeom prst="rect">
                       <a:avLst/>
@@ -13040,11 +13004,6 @@
           </wp:inline>
         </w:drawing>
       </w:r>
-    </w:p>
-    <w:p>
-      <w:pPr>
-        <w:jc w:val="center"/>
-      </w:pPr>
     </w:p>
     <w:p>
       <w:pPr>
@@ -13186,12 +13145,10 @@
         <w:t xml:space="preserve">Una manera de obtener un valor optimo de K es hacer diferentes separaciones del conjunto de datos inicial en subconjuntos de tipo entrenamiento y tipo test, y buscar aquel donde la función </w:t>
       </w:r>
       <w:proofErr w:type="spellStart"/>
-      <w:proofErr w:type="gramStart"/>
       <w:r>
         <w:t>knn.score</w:t>
       </w:r>
       <w:proofErr w:type="spellEnd"/>
-      <w:proofErr w:type="gramEnd"/>
       <w:r>
         <w:t xml:space="preserve"> nos devuelva el mayor score. </w:t>
       </w:r>
@@ -13311,6 +13268,9 @@
         <w:jc w:val="both"/>
       </w:pPr>
       <w:r>
+        <w:rPr>
+          <w:noProof/>
+        </w:rPr>
         <w:lastRenderedPageBreak/>
         <w:drawing>
           <wp:inline distT="0" distB="0" distL="0" distR="0" wp14:anchorId="78F71CF0" wp14:editId="58E15E1F">
@@ -13366,7 +13326,7 @@
           <w:rPr>
             <w:noProof/>
           </w:rPr>
-          <w:t>4</w:t>
+          <w:t>6</w:t>
         </w:r>
       </w:fldSimple>
       <w:r>
@@ -13377,7 +13337,7 @@
           <w:rPr>
             <w:noProof/>
           </w:rPr>
-          <w:t>2</w:t>
+          <w:t>1</w:t>
         </w:r>
       </w:fldSimple>
       <w:r>
@@ -13601,7 +13561,13 @@
       </w:pPr>
       <w:bookmarkStart w:id="48" w:name="_Toc146020589"/>
       <w:r>
-        <w:t>Regresión Lineal.</w:t>
+        <w:t>Regresión Lineal</w:t>
+      </w:r>
+      <w:r>
+        <w:t xml:space="preserve"> (regresión)</w:t>
+      </w:r>
+      <w:r>
+        <w:t>.</w:t>
       </w:r>
       <w:bookmarkEnd w:id="48"/>
     </w:p>
@@ -13618,10 +13584,7 @@
         <w:jc w:val="both"/>
       </w:pPr>
       <w:r>
-        <w:t>Un problema de regresión lineal e</w:t>
-      </w:r>
-      <w:r>
-        <w:t>xpresa el valor de salida objetivo en términos de la suma ponderada de las variables de entrada, es decir, tiene la forma de una ecuación lineal de “n” variables independientes, donde cada variable tiene un coeficiente asociado y opcionalmente hay un término independiente. El objetivo es encontrar los coeficientes que minimizan la suma de los errores cuadrados entre las predicciones del modelo y los valores observados.</w:t>
+        <w:t>Un problema de regresión lineal expresa el valor de salida objetivo en términos de la suma ponderada de las variables de entrada, es decir, tiene la forma de una ecuación lineal de “n” variables independientes, donde cada variable tiene un coeficiente asociado y opcionalmente hay un término independiente. El objetivo es encontrar los coeficientes que minimizan la suma de los errores cuadrados entre las predicciones del modelo y los valores observados.</w:t>
       </w:r>
     </w:p>
     <w:p>
@@ -13720,13 +13683,7 @@
             <w:rPr>
               <w:rFonts w:ascii="Cambria Math" w:hAnsi="Cambria Math"/>
             </w:rPr>
-            <m:t>+</m:t>
-          </m:r>
-          <m:r>
-            <w:rPr>
-              <w:rFonts w:ascii="Cambria Math" w:hAnsi="Cambria Math"/>
-            </w:rPr>
-            <m:t>b</m:t>
+            <m:t>+b</m:t>
           </m:r>
         </m:oMath>
       </m:oMathPara>
@@ -14185,13 +14142,7 @@
             <w:rPr>
               <w:rFonts w:ascii="Cambria Math" w:hAnsi="Cambria Math"/>
             </w:rPr>
-            <m:t>​+</m:t>
-          </m:r>
-          <m:r>
-            <w:rPr>
-              <w:rFonts w:ascii="Cambria Math" w:hAnsi="Cambria Math"/>
-            </w:rPr>
-            <m:t>b</m:t>
+            <m:t>​+b</m:t>
           </m:r>
         </m:oMath>
       </m:oMathPara>
@@ -14241,19 +14192,7 @@
           <w:rPr>
             <w:rFonts w:ascii="Cambria Math" w:hAnsi="Cambria Math"/>
           </w:rPr>
-          <m:t>​</m:t>
-        </m:r>
-        <m:r>
-          <w:rPr>
-            <w:rFonts w:ascii="Cambria Math" w:hAnsi="Cambria Math"/>
-          </w:rPr>
-          <m:t>,</m:t>
-        </m:r>
-        <m:r>
-          <w:rPr>
-            <w:rFonts w:ascii="Cambria Math" w:hAnsi="Cambria Math"/>
-          </w:rPr>
-          <m:t>​</m:t>
+          <m:t>​,​</m:t>
         </m:r>
         <m:sSub>
           <m:sSubPr>
@@ -14285,19 +14224,7 @@
           <w:rPr>
             <w:rFonts w:ascii="Cambria Math" w:hAnsi="Cambria Math"/>
           </w:rPr>
-          <m:t>,…</m:t>
-        </m:r>
-        <m:r>
-          <w:rPr>
-            <w:rFonts w:ascii="Cambria Math" w:hAnsi="Cambria Math"/>
-          </w:rPr>
-          <m:t>​</m:t>
-        </m:r>
-        <m:r>
-          <w:rPr>
-            <w:rFonts w:ascii="Cambria Math" w:hAnsi="Cambria Math"/>
-          </w:rPr>
-          <m:t xml:space="preserve">, </m:t>
+          <m:t xml:space="preserve">,…​, </m:t>
         </m:r>
         <m:sSub>
           <m:sSubPr>
@@ -14366,13 +14293,7 @@
           <w:rPr>
             <w:rFonts w:ascii="Cambria Math" w:hAnsi="Cambria Math"/>
           </w:rPr>
-          <m:t>​</m:t>
-        </m:r>
-        <m:r>
-          <w:rPr>
-            <w:rFonts w:ascii="Cambria Math" w:hAnsi="Cambria Math"/>
-          </w:rPr>
-          <m:t>,</m:t>
+          <m:t>​,</m:t>
         </m:r>
         <m:sSub>
           <m:sSubPr>
@@ -14440,10 +14361,7 @@
         <w:t>​</w:t>
       </w:r>
       <w:r>
-        <w:t xml:space="preserve"> son los coeficientes respectivos</w:t>
-      </w:r>
-      <w:r>
-        <w:t xml:space="preserve">, y </w:t>
+        <w:t xml:space="preserve"> son los coeficientes respectivos, y </w:t>
       </w:r>
       <m:oMath>
         <m:r>
@@ -14509,9 +14427,9 @@
           <w:noProof/>
         </w:rPr>
         <w:pict w14:anchorId="4561B685">
-          <v:shape id="_x0000_s2094" type="#_x0000_t202" style="position:absolute;left:0;text-align:left;margin-left:347.45pt;margin-top:62.85pt;width:154.85pt;height:61.15pt;z-index:251662848">
+          <v:shape id="_x0000_s2094" type="#_x0000_t202" style="position:absolute;left:0;text-align:left;margin-left:347.45pt;margin-top:62.85pt;width:154.85pt;height:61.15pt;z-index:251663360">
             <v:shadow on="t" opacity=".5" offset="6pt,6pt"/>
-            <v:textbox>
+            <v:textbox style="mso-next-textbox:#_x0000_s2094">
               <w:txbxContent>
                 <w:p>
                   <w:pPr>
@@ -14757,7 +14675,7 @@
           <w:noProof/>
         </w:rPr>
         <w:drawing>
-          <wp:anchor distT="0" distB="0" distL="114300" distR="114300" simplePos="0" relativeHeight="251639296" behindDoc="0" locked="0" layoutInCell="1" allowOverlap="1" wp14:anchorId="1C0F2574" wp14:editId="414AD0EB">
+          <wp:anchor distT="0" distB="0" distL="114300" distR="114300" simplePos="0" relativeHeight="251656192" behindDoc="0" locked="0" layoutInCell="1" allowOverlap="1" wp14:anchorId="1C0F2574" wp14:editId="49F49A39">
             <wp:simplePos x="0" y="0"/>
             <wp:positionH relativeFrom="column">
               <wp:posOffset>116384</wp:posOffset>
@@ -14848,13 +14766,7 @@
               <w:rPr>
                 <w:rFonts w:ascii="Cambria Math" w:hAnsi="Cambria Math"/>
               </w:rPr>
-              <m:t>i</m:t>
-            </m:r>
-            <m:r>
-              <w:rPr>
-                <w:rFonts w:ascii="Cambria Math" w:hAnsi="Cambria Math"/>
-              </w:rPr>
-              <m:t>​</m:t>
+              <m:t>i​</m:t>
             </m:r>
           </m:sub>
         </m:sSub>
@@ -14913,6 +14825,9 @@
         <w:jc w:val="center"/>
       </w:pPr>
       <w:r>
+        <w:rPr>
+          <w:noProof/>
+        </w:rPr>
         <w:drawing>
           <wp:inline distT="0" distB="0" distL="0" distR="0" wp14:anchorId="733C77A0" wp14:editId="0608BFA8">
             <wp:extent cx="4503779" cy="4549196"/>
@@ -14960,6 +14875,9 @@
         <w:jc w:val="center"/>
       </w:pPr>
       <w:r>
+        <w:rPr>
+          <w:noProof/>
+        </w:rPr>
         <w:drawing>
           <wp:inline distT="0" distB="0" distL="0" distR="0" wp14:anchorId="596190E1" wp14:editId="0A9279A0">
             <wp:extent cx="3811124" cy="3252159"/>
@@ -15005,6 +14923,8 @@
         <w:pStyle w:val="Ttulo2"/>
       </w:pPr>
       <w:bookmarkStart w:id="51" w:name="_Toc146020593"/>
+      <w:bookmarkStart w:id="52" w:name="_Regresión_Ridge_(Penalización"/>
+      <w:bookmarkEnd w:id="52"/>
       <w:r>
         <w:lastRenderedPageBreak/>
         <w:t>Regresión Ridge</w:t>
@@ -15069,10 +14989,7 @@
         <w:t>multicolinealidad es la interdependencia</w:t>
       </w:r>
       <w:r>
-        <w:t xml:space="preserve"> entre variables independientes. Para entender por qué esto puede ser un problema, imaginemos un estudio en el que tratamos de determinar los factores que influyen en el precio de una casa. Si consideramos tanto el tamaño de la casa (en metros cuadrados) como el número de habitaciones como características, podríamos encontrarnos con un alto grado de multicolinealidad. Esto es porque, en general, las casas más grandes suelen tener más habitaciones. Entonces, cuando intentamos determinar el impacto individual de cada característica en el precio, nos resulta difícil debido a su alta correlación.</w:t>
-      </w:r>
-      <w:r>
-        <w:t xml:space="preserve"> </w:t>
+        <w:t xml:space="preserve"> entre variables independientes. Para entender por qué esto puede ser un problema, imaginemos un estudio en el que tratamos de determinar los factores que influyen en el precio de una casa. Si consideramos tanto el tamaño de la casa (en metros cuadrados) como el número de habitaciones como características, podríamos encontrarnos con un alto grado de multicolinealidad. Esto es porque, en general, las casas más grandes suelen tener más habitaciones. Entonces, cuando intentamos determinar el impacto individual de cada característica en el precio, nos resulta difícil debido a su alta correlación. </w:t>
       </w:r>
     </w:p>
     <w:p>
@@ -15083,7 +15000,6 @@
         <w:t xml:space="preserve">La penalización en Ridge es una forma de añadir sesgo al modelo. Recordemos que el sesgo se refiere a cuánto se alejan las predicciones del modelo de los datos reales debido a supuestos erróneos en el modelo. Al limitar la magnitud de los coeficientes con Ridge, introducimos un poco de sesgo para reducir la varianza y mejorar la capacidad de generalización del </w:t>
       </w:r>
       <w:proofErr w:type="spellStart"/>
-      <w:proofErr w:type="gramStart"/>
       <w:r>
         <w:t>modelo.</w:t>
       </w:r>
@@ -15091,7 +15007,6 @@
         <w:t>La</w:t>
       </w:r>
       <w:proofErr w:type="spellEnd"/>
-      <w:proofErr w:type="gramEnd"/>
       <w:r>
         <w:t xml:space="preserve"> regresión Ridge es una extensión de la regresión lineal que incorpora una penalización para los coeficientes del modelo. Mientras que la regresión lineal convencional utiliza el método de mínimos cuadrados para minimizar el error residual, la regresión Ridge añade un término de penalización que actúa sobre la magnitud de los coeficientes</w:t>
       </w:r>
@@ -15412,10 +15327,7 @@
         <w:jc w:val="both"/>
       </w:pPr>
       <w:r>
-        <w:t>Además, e</w:t>
-      </w:r>
-      <w:r>
-        <w:t xml:space="preserve">l parámetro </w:t>
+        <w:t xml:space="preserve">Además, el parámetro </w:t>
       </w:r>
       <w:r>
         <w:rPr>
@@ -15442,10 +15354,7 @@
         <w:t>α</w:t>
       </w:r>
       <w:r>
-        <w:t xml:space="preserve"> de 0 reduciría la regresión Ridge a la regresión lineal ordinaria</w:t>
-      </w:r>
-      <w:r>
-        <w:t xml:space="preserve">. El valor por defecto de </w:t>
+        <w:t xml:space="preserve"> de 0 reduciría la regresión Ridge a la regresión lineal ordinaria. El valor por defecto de </w:t>
       </w:r>
       <m:oMath>
         <m:r>
@@ -15519,13 +15428,7 @@
         <w:jc w:val="both"/>
       </w:pPr>
       <w:r>
-        <w:t>La</w:t>
-      </w:r>
-      <w:r>
-        <w:t xml:space="preserve"> penalización evita que los coeficientes alcancen valores excesivamente grandes, lo cual puede ser un signo de sobreajuste o de inestabilidad debido a problemas como la multicolinealidad</w:t>
-      </w:r>
-      <w:r>
-        <w:t xml:space="preserve"> (que unas características o variables independientes dependan de otras)</w:t>
+        <w:t>La penalización evita que los coeficientes alcancen valores excesivamente grandes, lo cual puede ser un signo de sobreajuste o de inestabilidad debido a problemas como la multicolinealidad (que unas características o variables independientes dependan de otras)</w:t>
       </w:r>
     </w:p>
     <w:p>
@@ -15538,8 +15441,8 @@
         </w:rPr>
         <w:lastRenderedPageBreak/>
         <w:drawing>
-          <wp:inline distT="0" distB="0" distL="0" distR="0" wp14:anchorId="6C6F4159" wp14:editId="0AE112D0">
-            <wp:extent cx="5763794" cy="3552825"/>
+          <wp:inline distT="0" distB="0" distL="0" distR="0" wp14:anchorId="6C6F4159" wp14:editId="07E4DAE8">
+            <wp:extent cx="4905375" cy="3023692"/>
             <wp:effectExtent l="0" t="0" r="0" b="0"/>
             <wp:docPr id="1232833926" name="Imagen 3" descr="Interfaz de usuario gráfica, Gráfico, Gráfico de líneas&#10;&#10;Descripción generada automáticamente"/>
             <wp:cNvGraphicFramePr>
@@ -15568,7 +15471,7 @@
                   <pic:spPr bwMode="auto">
                     <a:xfrm>
                       <a:off x="0" y="0"/>
-                      <a:ext cx="5772610" cy="3558259"/>
+                      <a:ext cx="4918394" cy="3031717"/>
                     </a:xfrm>
                     <a:prstGeom prst="rect">
                       <a:avLst/>
@@ -15590,12 +15493,18 @@
         </w:drawing>
       </w:r>
     </w:p>
-    <w:p/>
+    <w:p>
+      <w:r>
+        <w:t xml:space="preserve">Una de las características más interesantes que se aprecian en la gráfica es que los coeficientes nunca llegan a ser cero, por lo cual, no se eliminan características </w:t>
+      </w:r>
+    </w:p>
     <w:p>
       <w:pPr>
         <w:pStyle w:val="Ttulo2"/>
       </w:pPr>
-      <w:bookmarkStart w:id="52" w:name="_Toc146020594"/>
+      <w:bookmarkStart w:id="53" w:name="_Toc146020594"/>
+      <w:bookmarkStart w:id="54" w:name="_Regresion_Lasso_(Penalización"/>
+      <w:bookmarkEnd w:id="54"/>
       <w:proofErr w:type="spellStart"/>
       <w:r>
         <w:t>Regresion</w:t>
@@ -15943,6 +15852,9 @@
         <w:jc w:val="center"/>
       </w:pPr>
       <w:r>
+        <w:rPr>
+          <w:noProof/>
+        </w:rPr>
         <w:lastRenderedPageBreak/>
         <w:drawing>
           <wp:inline distT="0" distB="0" distL="0" distR="0" wp14:anchorId="576F1ABF" wp14:editId="2D91D492">
@@ -15981,15 +15893,89 @@
         </w:drawing>
       </w:r>
     </w:p>
-    <w:p/>
+    <w:p>
+      <w:pPr>
+        <w:jc w:val="both"/>
+      </w:pPr>
+      <w:r>
+        <w:t>En el siguiente gráfico se muestra como evoluciona el valor de los coeficientes a medida que aumentamos Alpha (parámetro de regularización), en este caso, al contrario que en el caso de L2 (Ridge) podemos apreciar que los coeficientes que tienen asociada una característica menos relevante se van convirtiendo en cero a medida que aumenta el parámetro de regularización.</w:t>
+      </w:r>
+    </w:p>
+    <w:p>
+      <w:r>
+        <w:rPr>
+          <w:noProof/>
+        </w:rPr>
+        <w:drawing>
+          <wp:inline distT="0" distB="0" distL="0" distR="0" wp14:anchorId="62DEAD9C" wp14:editId="755E8223">
+            <wp:extent cx="4905375" cy="3023692"/>
+            <wp:effectExtent l="0" t="0" r="0" b="0"/>
+            <wp:docPr id="1771722828" name="Imagen 1771722828" descr="Interfaz de usuario gráfica, Gráfico, Gráfico de líneas&#10;&#10;Descripción generada automáticamente"/>
+            <wp:cNvGraphicFramePr>
+              <a:graphicFrameLocks xmlns:a="http://schemas.openxmlformats.org/drawingml/2006/main" noChangeAspect="1"/>
+            </wp:cNvGraphicFramePr>
+            <a:graphic xmlns:a="http://schemas.openxmlformats.org/drawingml/2006/main">
+              <a:graphicData uri="http://schemas.openxmlformats.org/drawingml/2006/picture">
+                <pic:pic xmlns:pic="http://schemas.openxmlformats.org/drawingml/2006/picture">
+                  <pic:nvPicPr>
+                    <pic:cNvPr id="1232833926" name="Imagen 3" descr="Interfaz de usuario gráfica, Gráfico, Gráfico de líneas&#10;&#10;Descripción generada automáticamente"/>
+                    <pic:cNvPicPr>
+                      <a:picLocks noChangeAspect="1" noChangeArrowheads="1"/>
+                    </pic:cNvPicPr>
+                  </pic:nvPicPr>
+                  <pic:blipFill rotWithShape="1">
+                    <a:blip r:embed="rId43">
+                      <a:extLst>
+                        <a:ext uri="{28A0092B-C50C-407E-A947-70E740481C1C}">
+                          <a14:useLocalDpi xmlns:a14="http://schemas.microsoft.com/office/drawing/2010/main" val="0"/>
+                        </a:ext>
+                      </a:extLst>
+                    </a:blip>
+                    <a:srcRect l="51226" t="1055" r="-1289" b="-1055"/>
+                    <a:stretch/>
+                  </pic:blipFill>
+                  <pic:spPr bwMode="auto">
+                    <a:xfrm>
+                      <a:off x="0" y="0"/>
+                      <a:ext cx="4918394" cy="3031717"/>
+                    </a:xfrm>
+                    <a:prstGeom prst="rect">
+                      <a:avLst/>
+                    </a:prstGeom>
+                    <a:noFill/>
+                    <a:ln>
+                      <a:noFill/>
+                    </a:ln>
+                    <a:extLst>
+                      <a:ext uri="{53640926-AAD7-44D8-BBD7-CCE9431645EC}">
+                        <a14:shadowObscured xmlns:a14="http://schemas.microsoft.com/office/drawing/2010/main"/>
+                      </a:ext>
+                    </a:extLst>
+                  </pic:spPr>
+                </pic:pic>
+              </a:graphicData>
+            </a:graphic>
+          </wp:inline>
+        </w:drawing>
+      </w:r>
+    </w:p>
     <w:p>
       <w:pPr>
         <w:pStyle w:val="Ttulo2"/>
       </w:pPr>
       <w:r>
+        <w:lastRenderedPageBreak/>
         <w:t>Regresión Polinomial.</w:t>
       </w:r>
-      <w:bookmarkEnd w:id="52"/>
+      <w:bookmarkEnd w:id="53"/>
+    </w:p>
+    <w:p>
+      <w:pPr>
+        <w:pStyle w:val="Ttulo3"/>
+      </w:pPr>
+      <w:r>
+        <w:t>Introducción.</w:t>
+      </w:r>
     </w:p>
     <w:p>
       <w:r>
@@ -16052,10 +16038,7 @@
     </w:p>
     <w:p>
       <w:r>
-        <w:t xml:space="preserve">Para lograr esto se deben </w:t>
-      </w:r>
-      <w:r>
-        <w:t>agregar potencias de las características originales como nuevas características para modelar relaciones no lineales entre las características y la respuesta.</w:t>
+        <w:t>Para lograr esto se deben agregar potencias de las características originales como nuevas características para modelar relaciones no lineales entre las características y la respuesta.</w:t>
       </w:r>
     </w:p>
     <w:p>
@@ -16066,10 +16049,9 @@
         <w:rPr>
           <w:noProof/>
         </w:rPr>
-        <w:lastRenderedPageBreak/>
         <w:drawing>
-          <wp:inline distT="0" distB="0" distL="0" distR="0" wp14:anchorId="74D49535" wp14:editId="3BCAADE4">
-            <wp:extent cx="4813540" cy="3092464"/>
+          <wp:inline distT="0" distB="0" distL="0" distR="0" wp14:anchorId="74D49535" wp14:editId="14B691ED">
+            <wp:extent cx="4720856" cy="3032919"/>
             <wp:effectExtent l="0" t="0" r="0" b="0"/>
             <wp:docPr id="1471966240" name="Imagen 2" descr="Polynomial Regression Using Least Square Estimation – Ardian Umam blog">
               <a:hlinkClick xmlns:a="http://schemas.openxmlformats.org/drawingml/2006/main" r:id="rId45"/>
@@ -16104,7 +16086,7 @@
                   <pic:spPr bwMode="auto">
                     <a:xfrm>
                       <a:off x="0" y="0"/>
-                      <a:ext cx="4819873" cy="3096533"/>
+                      <a:ext cx="4742613" cy="3046897"/>
                     </a:xfrm>
                     <a:prstGeom prst="rect">
                       <a:avLst/>
@@ -16222,6 +16204,9 @@
         <w:jc w:val="center"/>
       </w:pPr>
       <w:r>
+        <w:rPr>
+          <w:noProof/>
+        </w:rPr>
         <w:drawing>
           <wp:inline distT="0" distB="0" distL="0" distR="0" wp14:anchorId="7D7D53A4" wp14:editId="3D5C7FF3">
             <wp:extent cx="4048125" cy="2369871"/>
@@ -16268,6 +16253,9 @@
     </w:p>
     <w:p>
       <w:r>
+        <w:rPr>
+          <w:noProof/>
+        </w:rPr>
         <w:drawing>
           <wp:inline distT="0" distB="0" distL="0" distR="0" wp14:anchorId="2596EA93" wp14:editId="5943A12E">
             <wp:extent cx="6031230" cy="1168400"/>
@@ -16315,8 +16303,11 @@
         <w:jc w:val="center"/>
       </w:pPr>
       <w:r>
+        <w:rPr>
+          <w:noProof/>
+        </w:rPr>
         <w:drawing>
-          <wp:anchor distT="0" distB="0" distL="114300" distR="114300" simplePos="0" relativeHeight="251682304" behindDoc="1" locked="0" layoutInCell="1" allowOverlap="1" wp14:anchorId="698F4F27" wp14:editId="26680FD5">
+          <wp:anchor distT="0" distB="0" distL="114300" distR="114300" simplePos="0" relativeHeight="251660288" behindDoc="1" locked="0" layoutInCell="1" allowOverlap="1" wp14:anchorId="698F4F27" wp14:editId="2B41AD40">
             <wp:simplePos x="0" y="0"/>
             <wp:positionH relativeFrom="column">
               <wp:posOffset>2759075</wp:posOffset>
@@ -16380,6 +16371,9 @@
         </w:drawing>
       </w:r>
       <w:r>
+        <w:rPr>
+          <w:noProof/>
+        </w:rPr>
         <w:drawing>
           <wp:inline distT="0" distB="0" distL="0" distR="0" wp14:anchorId="48A234DF" wp14:editId="53DB56B0">
             <wp:extent cx="4112895" cy="1647825"/>
@@ -16483,6 +16477,7 @@
       <w:r>
         <w:rPr>
           <w:rFonts w:eastAsiaTheme="minorEastAsia"/>
+          <w:noProof/>
         </w:rPr>
         <w:lastRenderedPageBreak/>
         <w:drawing>
@@ -16529,6 +16524,9 @@
     </w:p>
     <w:p>
       <w:r>
+        <w:rPr>
+          <w:noProof/>
+        </w:rPr>
         <w:drawing>
           <wp:inline distT="0" distB="0" distL="0" distR="0" wp14:anchorId="3A3CDC69" wp14:editId="4BE085A8">
             <wp:extent cx="5801535" cy="2619741"/>
@@ -16572,27 +16570,1473 @@
       </w:r>
     </w:p>
     <w:p>
+      <w:r>
+        <w:br w:type="page"/>
+      </w:r>
+    </w:p>
+    <w:p>
+      <w:pPr>
+        <w:pStyle w:val="Ttulo1"/>
+      </w:pPr>
+      <w:bookmarkStart w:id="55" w:name="_Toc146020595"/>
+      <w:r>
+        <w:lastRenderedPageBreak/>
+        <w:t>Regresión Lógica</w:t>
+      </w:r>
+      <w:r>
+        <w:t xml:space="preserve"> (clasificación)</w:t>
+      </w:r>
+      <w:r>
+        <w:t>.</w:t>
+      </w:r>
+      <w:bookmarkEnd w:id="55"/>
+      <w:r>
+        <w:t xml:space="preserve"> </w:t>
+      </w:r>
+    </w:p>
+    <w:p>
       <w:pPr>
         <w:pStyle w:val="Ttulo2"/>
       </w:pPr>
-      <w:bookmarkStart w:id="53" w:name="_Toc146020595"/>
-      <w:r>
-        <w:t>Regresión Lógica.</w:t>
-      </w:r>
-      <w:bookmarkEnd w:id="53"/>
+      <w:r>
+        <w:t>Introducción.</w:t>
+      </w:r>
+    </w:p>
+    <w:p>
+      <w:r>
+        <w:t>La regresión logística es un tipo de análisis de regresión utilizado para predecir el resultado de una variable categórica basada en una o más variables predictoras. La variable de respuesta suele ser dicotómica, es decir, tiene dos posibles resultados (como sí/no, 1/0, verdadero/falso).</w:t>
+      </w:r>
+    </w:p>
+    <w:p>
+      <w:r>
+        <w:t>Mientras que en la regresión lineal se busca predecir una variable continua, en la regresión logística se modela la probabilidad de que una observación pertenezca a una de las categorías.</w:t>
+      </w:r>
+    </w:p>
+    <w:p>
+      <w:r>
+        <w:t xml:space="preserve">La regresión logística no se limita únicamente a la clasificación binaria. Aunque la forma más simple y comúnmente discutida de regresión logística es binaria, hay extensiones de este método para abordar problemas con más de dos categorías. </w:t>
+      </w:r>
+      <w:r>
+        <w:t>Dos de estas extensiones son</w:t>
+      </w:r>
+      <w:r>
+        <w:t>:</w:t>
+      </w:r>
+    </w:p>
+    <w:p>
+      <w:pPr>
+        <w:pStyle w:val="NormalWeb"/>
+        <w:numPr>
+          <w:ilvl w:val="0"/>
+          <w:numId w:val="27"/>
+        </w:numPr>
+        <w:spacing w:after="120" w:afterAutospacing="0"/>
+        <w:ind w:left="357" w:hanging="357"/>
+      </w:pPr>
+      <w:r>
+        <w:rPr>
+          <w:rStyle w:val="Textoennegrita"/>
+          <w:rFonts w:eastAsiaTheme="majorEastAsia"/>
+        </w:rPr>
+        <w:t>Regresión Logística Multinomial</w:t>
+      </w:r>
+      <w:r>
+        <w:t>: Esta es adecuada cuando la variable de respuesta tiene tres o más categorías que no tienen un orden particular. Por ejemplo, predecir el tipo de fruta (manzana, plátano, cereza) basado en ciertas características. En este modelo, se estima la probabilidad de que una observación pertenezca a cada categoría.</w:t>
+      </w:r>
+    </w:p>
+    <w:p>
+      <w:pPr>
+        <w:pStyle w:val="NormalWeb"/>
+        <w:numPr>
+          <w:ilvl w:val="0"/>
+          <w:numId w:val="27"/>
+        </w:numPr>
+        <w:spacing w:after="120" w:afterAutospacing="0"/>
+        <w:ind w:left="357" w:hanging="357"/>
+      </w:pPr>
+      <w:r>
+        <w:rPr>
+          <w:rStyle w:val="Textoennegrita"/>
+          <w:rFonts w:eastAsiaTheme="majorEastAsia"/>
+        </w:rPr>
+        <w:t>Regresión Logística Ordinal</w:t>
+      </w:r>
+      <w:r>
+        <w:t>: Si la variable de respuesta tiene un orden natural (como bajo, medio, alto), se puede usar la regresión logística ordinal. Aquí, las categorías son ordenadas, y el modelo estima la probabilidad de que una observación pertenezca a una categoría o a alguna de menor orden</w:t>
+      </w:r>
+    </w:p>
+    <w:p>
+      <w:pPr>
+        <w:pStyle w:val="NormalWeb"/>
+        <w:spacing w:after="120" w:afterAutospacing="0"/>
+      </w:pPr>
+    </w:p>
+    <w:p>
+      <w:pPr>
+        <w:pStyle w:val="NormalWeb"/>
+        <w:spacing w:after="120" w:afterAutospacing="0"/>
+      </w:pPr>
+    </w:p>
+    <w:p>
+      <w:pPr>
+        <w:pStyle w:val="NormalWeb"/>
+        <w:spacing w:after="120" w:afterAutospacing="0"/>
+      </w:pPr>
+    </w:p>
+    <w:p>
+      <w:pPr>
+        <w:pStyle w:val="NormalWeb"/>
+        <w:spacing w:after="120" w:afterAutospacing="0"/>
+      </w:pPr>
+    </w:p>
+    <w:p>
+      <w:pPr>
+        <w:pStyle w:val="NormalWeb"/>
+        <w:spacing w:after="120" w:afterAutospacing="0"/>
+      </w:pPr>
+    </w:p>
+    <w:p>
+      <w:pPr>
+        <w:pStyle w:val="NormalWeb"/>
+        <w:spacing w:after="120" w:afterAutospacing="0"/>
+      </w:pPr>
+    </w:p>
+    <w:p>
+      <w:pPr>
+        <w:pStyle w:val="NormalWeb"/>
+        <w:spacing w:after="120" w:afterAutospacing="0"/>
+      </w:pPr>
+    </w:p>
+    <w:p>
+      <w:pPr>
+        <w:pStyle w:val="NormalWeb"/>
+        <w:spacing w:after="120" w:afterAutospacing="0"/>
+      </w:pPr>
+    </w:p>
+    <w:p>
+      <w:pPr>
+        <w:pStyle w:val="NormalWeb"/>
+        <w:spacing w:after="120" w:afterAutospacing="0"/>
+      </w:pPr>
+    </w:p>
+    <w:p>
+      <w:pPr>
+        <w:pStyle w:val="NormalWeb"/>
+        <w:spacing w:after="120" w:afterAutospacing="0"/>
+      </w:pPr>
+    </w:p>
+    <w:p>
+      <w:pPr>
+        <w:pStyle w:val="NormalWeb"/>
+        <w:spacing w:after="120" w:afterAutospacing="0"/>
+      </w:pPr>
+    </w:p>
+    <w:p>
+      <w:pPr>
+        <w:pStyle w:val="NormalWeb"/>
+        <w:spacing w:after="120" w:afterAutospacing="0"/>
+      </w:pPr>
+    </w:p>
+    <w:p>
+      <w:pPr>
+        <w:pStyle w:val="NormalWeb"/>
+        <w:spacing w:after="120" w:afterAutospacing="0"/>
+      </w:pPr>
+    </w:p>
+    <w:p>
+      <w:pPr>
+        <w:pStyle w:val="NormalWeb"/>
+        <w:spacing w:after="120" w:afterAutospacing="0"/>
+      </w:pPr>
+    </w:p>
+    <w:p>
+      <w:pPr>
+        <w:pStyle w:val="Ttulo2"/>
+      </w:pPr>
+      <w:r>
+        <w:lastRenderedPageBreak/>
+        <w:t>Regresión logística para clasificación binaria.</w:t>
+      </w:r>
+    </w:p>
+    <w:p>
+      <w:r>
+        <w:t>La formula de la regresión logística viene dada por la siguiente expresión:</w:t>
+      </w:r>
+    </w:p>
+    <w:p>
+      <w:pPr>
+        <w:rPr>
+          <w:rFonts w:eastAsiaTheme="minorEastAsia"/>
+        </w:rPr>
+      </w:pPr>
+      <m:oMathPara>
+        <m:oMath>
+          <m:acc>
+            <m:accPr>
+              <m:ctrlPr>
+                <w:rPr>
+                  <w:rFonts w:ascii="Cambria Math" w:hAnsi="Cambria Math"/>
+                  <w:i/>
+                </w:rPr>
+              </m:ctrlPr>
+            </m:accPr>
+            <m:e>
+              <m:r>
+                <w:rPr>
+                  <w:rFonts w:ascii="Cambria Math" w:hAnsi="Cambria Math"/>
+                </w:rPr>
+                <m:t>y</m:t>
+              </m:r>
+            </m:e>
+          </m:acc>
+          <m:r>
+            <w:rPr>
+              <w:rFonts w:ascii="Cambria Math" w:hAnsi="Cambria Math"/>
+            </w:rPr>
+            <m:t>=</m:t>
+          </m:r>
+          <m:sSub>
+            <m:sSubPr>
+              <m:ctrlPr>
+                <w:rPr>
+                  <w:rFonts w:ascii="Cambria Math" w:hAnsi="Cambria Math"/>
+                  <w:i/>
+                </w:rPr>
+              </m:ctrlPr>
+            </m:sSubPr>
+            <m:e>
+              <m:r>
+                <w:rPr>
+                  <w:rFonts w:ascii="Cambria Math" w:hAnsi="Cambria Math"/>
+                </w:rPr>
+                <m:t>f</m:t>
+              </m:r>
+            </m:e>
+            <m:sub>
+              <m:r>
+                <w:rPr>
+                  <w:rFonts w:ascii="Cambria Math" w:hAnsi="Cambria Math"/>
+                </w:rPr>
+                <m:t>logistica</m:t>
+              </m:r>
+            </m:sub>
+          </m:sSub>
+          <m:r>
+            <w:rPr>
+              <w:rFonts w:ascii="Cambria Math" w:hAnsi="Cambria Math"/>
+            </w:rPr>
+            <m:t>(</m:t>
+          </m:r>
+          <m:acc>
+            <m:accPr>
+              <m:ctrlPr>
+                <w:rPr>
+                  <w:rFonts w:ascii="Cambria Math" w:hAnsi="Cambria Math"/>
+                  <w:i/>
+                </w:rPr>
+              </m:ctrlPr>
+            </m:accPr>
+            <m:e>
+              <m:r>
+                <w:rPr>
+                  <w:rFonts w:ascii="Cambria Math" w:hAnsi="Cambria Math"/>
+                </w:rPr>
+                <m:t>b</m:t>
+              </m:r>
+            </m:e>
+          </m:acc>
+          <m:r>
+            <w:rPr>
+              <w:rFonts w:ascii="Cambria Math" w:hAnsi="Cambria Math"/>
+            </w:rPr>
+            <m:t>+</m:t>
+          </m:r>
+          <m:acc>
+            <m:accPr>
+              <m:ctrlPr>
+                <w:rPr>
+                  <w:rFonts w:ascii="Cambria Math" w:hAnsi="Cambria Math"/>
+                  <w:i/>
+                </w:rPr>
+              </m:ctrlPr>
+            </m:accPr>
+            <m:e>
+              <m:sSub>
+                <m:sSubPr>
+                  <m:ctrlPr>
+                    <w:rPr>
+                      <w:rFonts w:ascii="Cambria Math" w:hAnsi="Cambria Math"/>
+                      <w:i/>
+                    </w:rPr>
+                  </m:ctrlPr>
+                </m:sSubPr>
+                <m:e>
+                  <m:r>
+                    <w:rPr>
+                      <w:rFonts w:ascii="Cambria Math" w:hAnsi="Cambria Math"/>
+                    </w:rPr>
+                    <m:t>w</m:t>
+                  </m:r>
+                </m:e>
+                <m:sub>
+                  <m:r>
+                    <w:rPr>
+                      <w:rFonts w:ascii="Cambria Math" w:hAnsi="Cambria Math"/>
+                    </w:rPr>
+                    <m:t>1</m:t>
+                  </m:r>
+                </m:sub>
+              </m:sSub>
+            </m:e>
+          </m:acc>
+          <m:r>
+            <w:rPr>
+              <w:rFonts w:ascii="Cambria Math" w:hAnsi="Cambria Math"/>
+            </w:rPr>
+            <m:t>·</m:t>
+          </m:r>
+          <m:sSub>
+            <m:sSubPr>
+              <m:ctrlPr>
+                <w:rPr>
+                  <w:rFonts w:ascii="Cambria Math" w:hAnsi="Cambria Math"/>
+                  <w:i/>
+                </w:rPr>
+              </m:ctrlPr>
+            </m:sSubPr>
+            <m:e>
+              <m:r>
+                <w:rPr>
+                  <w:rFonts w:ascii="Cambria Math" w:hAnsi="Cambria Math"/>
+                </w:rPr>
+                <m:t>x</m:t>
+              </m:r>
+            </m:e>
+            <m:sub>
+              <m:r>
+                <w:rPr>
+                  <w:rFonts w:ascii="Cambria Math" w:hAnsi="Cambria Math"/>
+                </w:rPr>
+                <m:t>1</m:t>
+              </m:r>
+            </m:sub>
+          </m:sSub>
+          <m:r>
+            <w:rPr>
+              <w:rFonts w:ascii="Cambria Math" w:hAnsi="Cambria Math"/>
+            </w:rPr>
+            <m:t>+</m:t>
+          </m:r>
+          <m:acc>
+            <m:accPr>
+              <m:ctrlPr>
+                <w:rPr>
+                  <w:rFonts w:ascii="Cambria Math" w:hAnsi="Cambria Math"/>
+                  <w:i/>
+                </w:rPr>
+              </m:ctrlPr>
+            </m:accPr>
+            <m:e>
+              <m:sSub>
+                <m:sSubPr>
+                  <m:ctrlPr>
+                    <w:rPr>
+                      <w:rFonts w:ascii="Cambria Math" w:hAnsi="Cambria Math"/>
+                      <w:i/>
+                    </w:rPr>
+                  </m:ctrlPr>
+                </m:sSubPr>
+                <m:e>
+                  <m:r>
+                    <w:rPr>
+                      <w:rFonts w:ascii="Cambria Math" w:hAnsi="Cambria Math"/>
+                    </w:rPr>
+                    <m:t>w</m:t>
+                  </m:r>
+                </m:e>
+                <m:sub>
+                  <m:r>
+                    <w:rPr>
+                      <w:rFonts w:ascii="Cambria Math" w:hAnsi="Cambria Math"/>
+                    </w:rPr>
+                    <m:t>2</m:t>
+                  </m:r>
+                </m:sub>
+              </m:sSub>
+            </m:e>
+          </m:acc>
+          <m:r>
+            <w:rPr>
+              <w:rFonts w:ascii="Cambria Math" w:hAnsi="Cambria Math"/>
+            </w:rPr>
+            <m:t>·</m:t>
+          </m:r>
+          <m:sSub>
+            <m:sSubPr>
+              <m:ctrlPr>
+                <w:rPr>
+                  <w:rFonts w:ascii="Cambria Math" w:hAnsi="Cambria Math"/>
+                  <w:i/>
+                </w:rPr>
+              </m:ctrlPr>
+            </m:sSubPr>
+            <m:e>
+              <m:r>
+                <w:rPr>
+                  <w:rFonts w:ascii="Cambria Math" w:hAnsi="Cambria Math"/>
+                </w:rPr>
+                <m:t>x</m:t>
+              </m:r>
+            </m:e>
+            <m:sub>
+              <m:r>
+                <w:rPr>
+                  <w:rFonts w:ascii="Cambria Math" w:hAnsi="Cambria Math"/>
+                </w:rPr>
+                <m:t>2</m:t>
+              </m:r>
+            </m:sub>
+          </m:sSub>
+          <m:r>
+            <w:rPr>
+              <w:rFonts w:ascii="Cambria Math" w:hAnsi="Cambria Math"/>
+            </w:rPr>
+            <m:t>+…+</m:t>
+          </m:r>
+          <m:acc>
+            <m:accPr>
+              <m:ctrlPr>
+                <w:rPr>
+                  <w:rFonts w:ascii="Cambria Math" w:hAnsi="Cambria Math"/>
+                  <w:i/>
+                </w:rPr>
+              </m:ctrlPr>
+            </m:accPr>
+            <m:e>
+              <m:sSub>
+                <m:sSubPr>
+                  <m:ctrlPr>
+                    <w:rPr>
+                      <w:rFonts w:ascii="Cambria Math" w:hAnsi="Cambria Math"/>
+                      <w:i/>
+                    </w:rPr>
+                  </m:ctrlPr>
+                </m:sSubPr>
+                <m:e>
+                  <m:r>
+                    <w:rPr>
+                      <w:rFonts w:ascii="Cambria Math" w:hAnsi="Cambria Math"/>
+                    </w:rPr>
+                    <m:t>w</m:t>
+                  </m:r>
+                </m:e>
+                <m:sub>
+                  <m:r>
+                    <w:rPr>
+                      <w:rFonts w:ascii="Cambria Math" w:hAnsi="Cambria Math"/>
+                    </w:rPr>
+                    <m:t>n</m:t>
+                  </m:r>
+                </m:sub>
+              </m:sSub>
+            </m:e>
+          </m:acc>
+          <m:r>
+            <w:rPr>
+              <w:rFonts w:ascii="Cambria Math" w:hAnsi="Cambria Math"/>
+            </w:rPr>
+            <m:t>·</m:t>
+          </m:r>
+          <m:sSub>
+            <m:sSubPr>
+              <m:ctrlPr>
+                <w:rPr>
+                  <w:rFonts w:ascii="Cambria Math" w:hAnsi="Cambria Math"/>
+                  <w:i/>
+                </w:rPr>
+              </m:ctrlPr>
+            </m:sSubPr>
+            <m:e>
+              <m:r>
+                <w:rPr>
+                  <w:rFonts w:ascii="Cambria Math" w:hAnsi="Cambria Math"/>
+                </w:rPr>
+                <m:t>x</m:t>
+              </m:r>
+            </m:e>
+            <m:sub>
+              <m:r>
+                <w:rPr>
+                  <w:rFonts w:ascii="Cambria Math" w:hAnsi="Cambria Math"/>
+                </w:rPr>
+                <m:t>n</m:t>
+              </m:r>
+            </m:sub>
+          </m:sSub>
+          <m:r>
+            <w:rPr>
+              <w:rFonts w:ascii="Cambria Math" w:hAnsi="Cambria Math"/>
+            </w:rPr>
+            <m:t>)</m:t>
+          </m:r>
+        </m:oMath>
+      </m:oMathPara>
+    </w:p>
+    <w:p>
+      <w:pPr>
+        <w:rPr>
+          <w:rFonts w:eastAsiaTheme="minorEastAsia"/>
+        </w:rPr>
+      </w:pPr>
+      <m:oMathPara>
+        <m:oMath>
+          <m:acc>
+            <m:accPr>
+              <m:ctrlPr>
+                <w:rPr>
+                  <w:rFonts w:ascii="Cambria Math" w:hAnsi="Cambria Math"/>
+                  <w:i/>
+                </w:rPr>
+              </m:ctrlPr>
+            </m:accPr>
+            <m:e>
+              <m:r>
+                <w:rPr>
+                  <w:rFonts w:ascii="Cambria Math" w:hAnsi="Cambria Math"/>
+                </w:rPr>
+                <m:t>y</m:t>
+              </m:r>
+            </m:e>
+          </m:acc>
+          <m:r>
+            <w:rPr>
+              <w:rFonts w:ascii="Cambria Math" w:hAnsi="Cambria Math"/>
+            </w:rPr>
+            <m:t>=</m:t>
+          </m:r>
+          <m:f>
+            <m:fPr>
+              <m:ctrlPr>
+                <w:rPr>
+                  <w:rFonts w:ascii="Cambria Math" w:hAnsi="Cambria Math"/>
+                  <w:i/>
+                </w:rPr>
+              </m:ctrlPr>
+            </m:fPr>
+            <m:num>
+              <m:r>
+                <w:rPr>
+                  <w:rFonts w:ascii="Cambria Math" w:hAnsi="Cambria Math"/>
+                </w:rPr>
+                <m:t>1</m:t>
+              </m:r>
+            </m:num>
+            <m:den>
+              <m:r>
+                <w:rPr>
+                  <w:rFonts w:ascii="Cambria Math" w:hAnsi="Cambria Math"/>
+                </w:rPr>
+                <m:t>1+</m:t>
+              </m:r>
+              <m:func>
+                <m:funcPr>
+                  <m:ctrlPr>
+                    <w:rPr>
+                      <w:rFonts w:ascii="Cambria Math" w:hAnsi="Cambria Math"/>
+                      <w:i/>
+                    </w:rPr>
+                  </m:ctrlPr>
+                </m:funcPr>
+                <m:fName>
+                  <m:r>
+                    <m:rPr>
+                      <m:sty m:val="p"/>
+                    </m:rPr>
+                    <w:rPr>
+                      <w:rFonts w:ascii="Cambria Math" w:hAnsi="Cambria Math"/>
+                    </w:rPr>
+                    <m:t>exp</m:t>
+                  </m:r>
+                </m:fName>
+                <m:e>
+                  <m:d>
+                    <m:dPr>
+                      <m:begChr m:val="["/>
+                      <m:endChr m:val="]"/>
+                      <m:ctrlPr>
+                        <w:rPr>
+                          <w:rFonts w:ascii="Cambria Math" w:hAnsi="Cambria Math"/>
+                          <w:i/>
+                        </w:rPr>
+                      </m:ctrlPr>
+                    </m:dPr>
+                    <m:e>
+                      <m:acc>
+                        <m:accPr>
+                          <m:ctrlPr>
+                            <w:rPr>
+                              <w:rFonts w:ascii="Cambria Math" w:hAnsi="Cambria Math"/>
+                              <w:i/>
+                            </w:rPr>
+                          </m:ctrlPr>
+                        </m:accPr>
+                        <m:e>
+                          <m:r>
+                            <w:rPr>
+                              <w:rFonts w:ascii="Cambria Math" w:hAnsi="Cambria Math"/>
+                            </w:rPr>
+                            <m:t>b</m:t>
+                          </m:r>
+                        </m:e>
+                      </m:acc>
+                      <m:r>
+                        <w:rPr>
+                          <w:rFonts w:ascii="Cambria Math" w:hAnsi="Cambria Math"/>
+                        </w:rPr>
+                        <m:t>+</m:t>
+                      </m:r>
+                      <m:acc>
+                        <m:accPr>
+                          <m:ctrlPr>
+                            <w:rPr>
+                              <w:rFonts w:ascii="Cambria Math" w:hAnsi="Cambria Math"/>
+                              <w:i/>
+                            </w:rPr>
+                          </m:ctrlPr>
+                        </m:accPr>
+                        <m:e>
+                          <m:sSub>
+                            <m:sSubPr>
+                              <m:ctrlPr>
+                                <w:rPr>
+                                  <w:rFonts w:ascii="Cambria Math" w:hAnsi="Cambria Math"/>
+                                  <w:i/>
+                                </w:rPr>
+                              </m:ctrlPr>
+                            </m:sSubPr>
+                            <m:e>
+                              <m:r>
+                                <w:rPr>
+                                  <w:rFonts w:ascii="Cambria Math" w:hAnsi="Cambria Math"/>
+                                </w:rPr>
+                                <m:t>w</m:t>
+                              </m:r>
+                            </m:e>
+                            <m:sub>
+                              <m:r>
+                                <w:rPr>
+                                  <w:rFonts w:ascii="Cambria Math" w:hAnsi="Cambria Math"/>
+                                </w:rPr>
+                                <m:t>1</m:t>
+                              </m:r>
+                            </m:sub>
+                          </m:sSub>
+                        </m:e>
+                      </m:acc>
+                      <m:r>
+                        <w:rPr>
+                          <w:rFonts w:ascii="Cambria Math" w:hAnsi="Cambria Math"/>
+                        </w:rPr>
+                        <m:t>·</m:t>
+                      </m:r>
+                      <m:sSub>
+                        <m:sSubPr>
+                          <m:ctrlPr>
+                            <w:rPr>
+                              <w:rFonts w:ascii="Cambria Math" w:hAnsi="Cambria Math"/>
+                              <w:i/>
+                            </w:rPr>
+                          </m:ctrlPr>
+                        </m:sSubPr>
+                        <m:e>
+                          <m:r>
+                            <w:rPr>
+                              <w:rFonts w:ascii="Cambria Math" w:hAnsi="Cambria Math"/>
+                            </w:rPr>
+                            <m:t>x</m:t>
+                          </m:r>
+                        </m:e>
+                        <m:sub>
+                          <m:r>
+                            <w:rPr>
+                              <w:rFonts w:ascii="Cambria Math" w:hAnsi="Cambria Math"/>
+                            </w:rPr>
+                            <m:t>1</m:t>
+                          </m:r>
+                        </m:sub>
+                      </m:sSub>
+                      <m:r>
+                        <w:rPr>
+                          <w:rFonts w:ascii="Cambria Math" w:hAnsi="Cambria Math"/>
+                        </w:rPr>
+                        <m:t>+</m:t>
+                      </m:r>
+                      <m:acc>
+                        <m:accPr>
+                          <m:ctrlPr>
+                            <w:rPr>
+                              <w:rFonts w:ascii="Cambria Math" w:hAnsi="Cambria Math"/>
+                              <w:i/>
+                            </w:rPr>
+                          </m:ctrlPr>
+                        </m:accPr>
+                        <m:e>
+                          <m:sSub>
+                            <m:sSubPr>
+                              <m:ctrlPr>
+                                <w:rPr>
+                                  <w:rFonts w:ascii="Cambria Math" w:hAnsi="Cambria Math"/>
+                                  <w:i/>
+                                </w:rPr>
+                              </m:ctrlPr>
+                            </m:sSubPr>
+                            <m:e>
+                              <m:r>
+                                <w:rPr>
+                                  <w:rFonts w:ascii="Cambria Math" w:hAnsi="Cambria Math"/>
+                                </w:rPr>
+                                <m:t>w</m:t>
+                              </m:r>
+                            </m:e>
+                            <m:sub>
+                              <m:r>
+                                <w:rPr>
+                                  <w:rFonts w:ascii="Cambria Math" w:hAnsi="Cambria Math"/>
+                                </w:rPr>
+                                <m:t>2</m:t>
+                              </m:r>
+                            </m:sub>
+                          </m:sSub>
+                        </m:e>
+                      </m:acc>
+                      <m:r>
+                        <w:rPr>
+                          <w:rFonts w:ascii="Cambria Math" w:hAnsi="Cambria Math"/>
+                        </w:rPr>
+                        <m:t>·</m:t>
+                      </m:r>
+                      <m:sSub>
+                        <m:sSubPr>
+                          <m:ctrlPr>
+                            <w:rPr>
+                              <w:rFonts w:ascii="Cambria Math" w:hAnsi="Cambria Math"/>
+                              <w:i/>
+                            </w:rPr>
+                          </m:ctrlPr>
+                        </m:sSubPr>
+                        <m:e>
+                          <m:r>
+                            <w:rPr>
+                              <w:rFonts w:ascii="Cambria Math" w:hAnsi="Cambria Math"/>
+                            </w:rPr>
+                            <m:t>x</m:t>
+                          </m:r>
+                        </m:e>
+                        <m:sub>
+                          <m:r>
+                            <w:rPr>
+                              <w:rFonts w:ascii="Cambria Math" w:hAnsi="Cambria Math"/>
+                            </w:rPr>
+                            <m:t>2</m:t>
+                          </m:r>
+                        </m:sub>
+                      </m:sSub>
+                      <m:r>
+                        <w:rPr>
+                          <w:rFonts w:ascii="Cambria Math" w:hAnsi="Cambria Math"/>
+                        </w:rPr>
+                        <m:t>+…+</m:t>
+                      </m:r>
+                      <m:acc>
+                        <m:accPr>
+                          <m:ctrlPr>
+                            <w:rPr>
+                              <w:rFonts w:ascii="Cambria Math" w:hAnsi="Cambria Math"/>
+                              <w:i/>
+                            </w:rPr>
+                          </m:ctrlPr>
+                        </m:accPr>
+                        <m:e>
+                          <m:sSub>
+                            <m:sSubPr>
+                              <m:ctrlPr>
+                                <w:rPr>
+                                  <w:rFonts w:ascii="Cambria Math" w:hAnsi="Cambria Math"/>
+                                  <w:i/>
+                                </w:rPr>
+                              </m:ctrlPr>
+                            </m:sSubPr>
+                            <m:e>
+                              <m:r>
+                                <w:rPr>
+                                  <w:rFonts w:ascii="Cambria Math" w:hAnsi="Cambria Math"/>
+                                </w:rPr>
+                                <m:t>w</m:t>
+                              </m:r>
+                            </m:e>
+                            <m:sub>
+                              <m:r>
+                                <w:rPr>
+                                  <w:rFonts w:ascii="Cambria Math" w:hAnsi="Cambria Math"/>
+                                </w:rPr>
+                                <m:t>n</m:t>
+                              </m:r>
+                            </m:sub>
+                          </m:sSub>
+                        </m:e>
+                      </m:acc>
+                      <m:r>
+                        <w:rPr>
+                          <w:rFonts w:ascii="Cambria Math" w:hAnsi="Cambria Math"/>
+                        </w:rPr>
+                        <m:t>·</m:t>
+                      </m:r>
+                      <m:sSub>
+                        <m:sSubPr>
+                          <m:ctrlPr>
+                            <w:rPr>
+                              <w:rFonts w:ascii="Cambria Math" w:hAnsi="Cambria Math"/>
+                              <w:i/>
+                            </w:rPr>
+                          </m:ctrlPr>
+                        </m:sSubPr>
+                        <m:e>
+                          <m:r>
+                            <w:rPr>
+                              <w:rFonts w:ascii="Cambria Math" w:hAnsi="Cambria Math"/>
+                            </w:rPr>
+                            <m:t>x</m:t>
+                          </m:r>
+                        </m:e>
+                        <m:sub>
+                          <m:r>
+                            <w:rPr>
+                              <w:rFonts w:ascii="Cambria Math" w:hAnsi="Cambria Math"/>
+                            </w:rPr>
+                            <m:t>n</m:t>
+                          </m:r>
+                        </m:sub>
+                      </m:sSub>
+                    </m:e>
+                  </m:d>
+                </m:e>
+              </m:func>
+            </m:den>
+          </m:f>
+        </m:oMath>
+      </m:oMathPara>
+    </w:p>
+    <w:p>
+      <w:pPr>
+        <w:jc w:val="both"/>
+        <w:rPr>
+          <w:rFonts w:eastAsiaTheme="minorEastAsia"/>
+        </w:rPr>
+      </w:pPr>
+      <w:r>
+        <w:rPr>
+          <w:rFonts w:eastAsiaTheme="minorEastAsia"/>
+        </w:rPr>
+        <w:t xml:space="preserve">La función </w:t>
+      </w:r>
+      <w:r>
+        <w:rPr>
+          <w:rFonts w:eastAsiaTheme="minorEastAsia"/>
+        </w:rPr>
+        <w:t>logística</w:t>
+      </w:r>
+      <w:r>
+        <w:rPr>
+          <w:rFonts w:eastAsiaTheme="minorEastAsia"/>
+        </w:rPr>
+        <w:t xml:space="preserve"> fuerza a que el resultado final de </w:t>
+      </w:r>
+      <m:oMath>
+        <m:acc>
+          <m:accPr>
+            <m:ctrlPr>
+              <w:rPr>
+                <w:rFonts w:ascii="Cambria Math" w:eastAsiaTheme="minorEastAsia" w:hAnsi="Cambria Math"/>
+                <w:i/>
+              </w:rPr>
+            </m:ctrlPr>
+          </m:accPr>
+          <m:e>
+            <m:r>
+              <w:rPr>
+                <w:rFonts w:ascii="Cambria Math" w:eastAsiaTheme="minorEastAsia" w:hAnsi="Cambria Math"/>
+              </w:rPr>
+              <m:t>y</m:t>
+            </m:r>
+          </m:e>
+        </m:acc>
+        <m:r>
+          <w:rPr>
+            <w:rFonts w:ascii="Cambria Math" w:eastAsiaTheme="minorEastAsia" w:hAnsi="Cambria Math"/>
+          </w:rPr>
+          <m:t xml:space="preserve"> </m:t>
+        </m:r>
+      </m:oMath>
+      <w:r>
+        <w:rPr>
+          <w:rFonts w:eastAsiaTheme="minorEastAsia"/>
+        </w:rPr>
+        <w:t xml:space="preserve">sea un valor en 0 y 1, de tal forma de que para todos aquellos valores de </w:t>
+      </w:r>
+      <m:oMath>
+        <m:sSub>
+          <m:sSubPr>
+            <m:ctrlPr>
+              <w:rPr>
+                <w:rFonts w:ascii="Cambria Math" w:eastAsiaTheme="minorEastAsia" w:hAnsi="Cambria Math"/>
+                <w:i/>
+              </w:rPr>
+            </m:ctrlPr>
+          </m:sSubPr>
+          <m:e>
+            <m:r>
+              <w:rPr>
+                <w:rFonts w:ascii="Cambria Math" w:eastAsiaTheme="minorEastAsia" w:hAnsi="Cambria Math"/>
+              </w:rPr>
+              <m:t>x</m:t>
+            </m:r>
+          </m:e>
+          <m:sub>
+            <m:r>
+              <w:rPr>
+                <w:rFonts w:ascii="Cambria Math" w:eastAsiaTheme="minorEastAsia" w:hAnsi="Cambria Math"/>
+              </w:rPr>
+              <m:t>i</m:t>
+            </m:r>
+          </m:sub>
+        </m:sSub>
+      </m:oMath>
+      <w:r>
+        <w:rPr>
+          <w:rFonts w:eastAsiaTheme="minorEastAsia"/>
+        </w:rPr>
+        <w:t xml:space="preserve"> que hagan que la función logística de como resultado un valor menor que 0.5 sean clasificados en una clase y para el caso de que sean mayores que 0.5 sean clasificados en la clase opuesta.</w:t>
+      </w:r>
+    </w:p>
+    <w:p>
+      <w:pPr>
+        <w:jc w:val="both"/>
+      </w:pPr>
+      <w:r>
+        <w:t xml:space="preserve">Gráficamente hablando la regresión logística para clasificación binaria </w:t>
+      </w:r>
+      <w:r>
+        <w:t>se vería un plano (o una figura más compleja para problemas con dimensiones mayores) que separaría la nube de datos del conjunto de entrenamiento en dos espacios, uno para una clase y otro para la otra clase, visualmente sería</w:t>
+      </w:r>
       <w:r>
         <w:t xml:space="preserve"> </w:t>
+      </w:r>
+      <w:r>
+        <w:t xml:space="preserve">como las siguientes graficas: </w:t>
+      </w:r>
+    </w:p>
+    <w:p>
+      <w:pPr>
+        <w:keepNext/>
+        <w:jc w:val="center"/>
+      </w:pPr>
+      <w:r>
+        <w:rPr>
+          <w:noProof/>
+        </w:rPr>
+        <w:drawing>
+          <wp:inline distT="0" distB="0" distL="0" distR="0" wp14:anchorId="670D187B" wp14:editId="2A1EAE74">
+            <wp:extent cx="3105629" cy="2528514"/>
+            <wp:effectExtent l="0" t="0" r="0" b="0"/>
+            <wp:docPr id="1782056097" name="Imagen 1" descr="Gráfico, Gráfico de dispersión&#10;&#10;Descripción generada automáticamente">
+              <a:hlinkClick xmlns:a="http://schemas.openxmlformats.org/drawingml/2006/main" r:id="rId53"/>
+            </wp:docPr>
+            <wp:cNvGraphicFramePr>
+              <a:graphicFrameLocks xmlns:a="http://schemas.openxmlformats.org/drawingml/2006/main" noChangeAspect="1"/>
+            </wp:cNvGraphicFramePr>
+            <a:graphic xmlns:a="http://schemas.openxmlformats.org/drawingml/2006/main">
+              <a:graphicData uri="http://schemas.openxmlformats.org/drawingml/2006/picture">
+                <pic:pic xmlns:pic="http://schemas.openxmlformats.org/drawingml/2006/picture">
+                  <pic:nvPicPr>
+                    <pic:cNvPr id="1782056097" name="Imagen 1" descr="Gráfico, Gráfico de dispersión&#10;&#10;Descripción generada automáticamente">
+                      <a:hlinkClick r:id="rId53"/>
+                    </pic:cNvPr>
+                    <pic:cNvPicPr>
+                      <a:picLocks noChangeAspect="1" noChangeArrowheads="1"/>
+                    </pic:cNvPicPr>
+                  </pic:nvPicPr>
+                  <pic:blipFill>
+                    <a:blip r:embed="rId54">
+                      <a:extLst>
+                        <a:ext uri="{28A0092B-C50C-407E-A947-70E740481C1C}">
+                          <a14:useLocalDpi xmlns:a14="http://schemas.microsoft.com/office/drawing/2010/main" val="0"/>
+                        </a:ext>
+                      </a:extLst>
+                    </a:blip>
+                    <a:srcRect/>
+                    <a:stretch>
+                      <a:fillRect/>
+                    </a:stretch>
+                  </pic:blipFill>
+                  <pic:spPr bwMode="auto">
+                    <a:xfrm>
+                      <a:off x="0" y="0"/>
+                      <a:ext cx="3127165" cy="2546048"/>
+                    </a:xfrm>
+                    <a:prstGeom prst="rect">
+                      <a:avLst/>
+                    </a:prstGeom>
+                    <a:noFill/>
+                    <a:ln>
+                      <a:noFill/>
+                    </a:ln>
+                  </pic:spPr>
+                </pic:pic>
+              </a:graphicData>
+            </a:graphic>
+          </wp:inline>
+        </w:drawing>
+      </w:r>
+    </w:p>
+    <w:p>
+      <w:pPr>
+        <w:pStyle w:val="Descripcin"/>
+        <w:jc w:val="center"/>
+      </w:pPr>
+      <w:r>
+        <w:t xml:space="preserve">Ilustración </w:t>
+      </w:r>
+      <w:fldSimple w:instr=" STYLEREF 1 \s ">
+        <w:r>
+          <w:rPr>
+            <w:noProof/>
+          </w:rPr>
+          <w:t>8</w:t>
+        </w:r>
+      </w:fldSimple>
+      <w:r>
+        <w:t>—</w:t>
+      </w:r>
+      <w:fldSimple w:instr=" SEQ Ilustración \* ARABIC \s 1 ">
+        <w:r>
+          <w:rPr>
+            <w:noProof/>
+          </w:rPr>
+          <w:t>1</w:t>
+        </w:r>
+      </w:fldSimple>
+      <w:r>
+        <w:t xml:space="preserve">Regresión </w:t>
+      </w:r>
+      <w:proofErr w:type="spellStart"/>
+      <w:r>
+        <w:t>logísitca</w:t>
+      </w:r>
+      <w:proofErr w:type="spellEnd"/>
+      <w:r>
+        <w:t xml:space="preserve"> de una dimensión (una entrada y una salida)</w:t>
+      </w:r>
+    </w:p>
+    <w:p>
+      <w:pPr>
+        <w:jc w:val="both"/>
+      </w:pPr>
+      <w:r>
+        <w:t xml:space="preserve"> </w:t>
+      </w:r>
+    </w:p>
+    <w:p>
+      <w:pPr>
+        <w:keepNext/>
+      </w:pPr>
+      <w:r>
+        <w:rPr>
+          <w:noProof/>
+        </w:rPr>
+        <w:drawing>
+          <wp:inline distT="0" distB="0" distL="0" distR="0" wp14:anchorId="73ADD795" wp14:editId="0819BB32">
+            <wp:extent cx="6384376" cy="2003728"/>
+            <wp:effectExtent l="0" t="0" r="0" b="0"/>
+            <wp:docPr id="683778300" name="Imagen 3" descr="Gráfico, Gráfico de dispersión&#10;&#10;Descripción generada automáticamente">
+              <a:hlinkClick xmlns:a="http://schemas.openxmlformats.org/drawingml/2006/main" r:id="rId55"/>
+            </wp:docPr>
+            <wp:cNvGraphicFramePr>
+              <a:graphicFrameLocks xmlns:a="http://schemas.openxmlformats.org/drawingml/2006/main" noChangeAspect="1"/>
+            </wp:cNvGraphicFramePr>
+            <a:graphic xmlns:a="http://schemas.openxmlformats.org/drawingml/2006/main">
+              <a:graphicData uri="http://schemas.openxmlformats.org/drawingml/2006/picture">
+                <pic:pic xmlns:pic="http://schemas.openxmlformats.org/drawingml/2006/picture">
+                  <pic:nvPicPr>
+                    <pic:cNvPr id="683778300" name="Imagen 3" descr="Gráfico, Gráfico de dispersión&#10;&#10;Descripción generada automáticamente">
+                      <a:hlinkClick r:id="rId55"/>
+                    </pic:cNvPr>
+                    <pic:cNvPicPr>
+                      <a:picLocks noChangeAspect="1" noChangeArrowheads="1"/>
+                    </pic:cNvPicPr>
+                  </pic:nvPicPr>
+                  <pic:blipFill rotWithShape="1">
+                    <a:blip r:embed="rId56" cstate="print">
+                      <a:extLst>
+                        <a:ext uri="{28A0092B-C50C-407E-A947-70E740481C1C}">
+                          <a14:useLocalDpi xmlns:a14="http://schemas.microsoft.com/office/drawing/2010/main" val="0"/>
+                        </a:ext>
+                      </a:extLst>
+                    </a:blip>
+                    <a:srcRect l="11188" r="9139"/>
+                    <a:stretch/>
+                  </pic:blipFill>
+                  <pic:spPr bwMode="auto">
+                    <a:xfrm>
+                      <a:off x="0" y="0"/>
+                      <a:ext cx="6444494" cy="2022596"/>
+                    </a:xfrm>
+                    <a:prstGeom prst="rect">
+                      <a:avLst/>
+                    </a:prstGeom>
+                    <a:noFill/>
+                    <a:ln>
+                      <a:noFill/>
+                    </a:ln>
+                    <a:extLst>
+                      <a:ext uri="{53640926-AAD7-44D8-BBD7-CCE9431645EC}">
+                        <a14:shadowObscured xmlns:a14="http://schemas.microsoft.com/office/drawing/2010/main"/>
+                      </a:ext>
+                    </a:extLst>
+                  </pic:spPr>
+                </pic:pic>
+              </a:graphicData>
+            </a:graphic>
+          </wp:inline>
+        </w:drawing>
+      </w:r>
+    </w:p>
+    <w:p>
+      <w:pPr>
+        <w:pStyle w:val="Descripcin"/>
+        <w:jc w:val="center"/>
+      </w:pPr>
+      <w:r>
+        <w:t xml:space="preserve">Ilustración </w:t>
+      </w:r>
+      <w:fldSimple w:instr=" STYLEREF 1 \s ">
+        <w:r>
+          <w:rPr>
+            <w:noProof/>
+          </w:rPr>
+          <w:t>8</w:t>
+        </w:r>
+      </w:fldSimple>
+      <w:r>
+        <w:t>—</w:t>
+      </w:r>
+      <w:fldSimple w:instr=" SEQ Ilustración \* ARABIC \s 1 ">
+        <w:r>
+          <w:rPr>
+            <w:noProof/>
+          </w:rPr>
+          <w:t>2</w:t>
+        </w:r>
+      </w:fldSimple>
+      <w:r>
+        <w:t xml:space="preserve"> Regresión </w:t>
+      </w:r>
+      <w:proofErr w:type="spellStart"/>
+      <w:r>
+        <w:t>logistica</w:t>
+      </w:r>
+      <w:proofErr w:type="spellEnd"/>
+      <w:r>
+        <w:t xml:space="preserve"> de 2 dimensiones (2 entradas y una salida)</w:t>
+      </w:r>
+    </w:p>
+    <w:p/>
+    <w:p>
+      <w:pPr>
+        <w:jc w:val="both"/>
+      </w:pPr>
+    </w:p>
+    <w:p>
+      <w:pPr>
+        <w:jc w:val="both"/>
+      </w:pPr>
+    </w:p>
+    <w:p>
+      <w:pPr>
+        <w:pStyle w:val="Ttulo2"/>
+      </w:pPr>
+      <w:r>
+        <w:t>Regresión logística: Regularización.</w:t>
+      </w:r>
+    </w:p>
+    <w:p>
+      <w:pPr>
+        <w:jc w:val="both"/>
+      </w:pPr>
+      <w:r>
+        <w:t>Una vez visualizadas las gráficas, es evidente cómo la regresión logística actúa como un "separador" de los datos en función de las clases. Pero, ¿qué pasa si los datos son muy complejos o si hay demasiadas características? Podríamos terminar con un modelo que se ajuste demasiado bien a los datos de entrenamiento, pero que no generalice bien a nuevos datos. Aquí es donde entra la regularización</w:t>
+      </w:r>
+      <w:r>
+        <w:t xml:space="preserve"> de Lasso (L1) o de Ridge (L2)</w:t>
+      </w:r>
+      <w:r>
+        <w:t>.</w:t>
+      </w:r>
+    </w:p>
+    <w:p>
+      <w:pPr>
+        <w:jc w:val="both"/>
+      </w:pPr>
+      <w:r>
+        <w:t xml:space="preserve">En Python, en particular con la biblioteca </w:t>
+      </w:r>
+      <w:proofErr w:type="spellStart"/>
+      <w:r>
+        <w:t>Scikit-Learn</w:t>
+      </w:r>
+      <w:proofErr w:type="spellEnd"/>
+      <w:r>
+        <w:t xml:space="preserve">, cuando usas el </w:t>
+      </w:r>
+      <w:proofErr w:type="spellStart"/>
+      <w:r>
+        <w:t>LogisticRegression</w:t>
+      </w:r>
+      <w:proofErr w:type="spellEnd"/>
+      <w:r>
+        <w:t xml:space="preserve"> para clasificación, por defecto se aplica la regularización L2 (Ridge). El parámetro C en </w:t>
+      </w:r>
+      <w:proofErr w:type="spellStart"/>
+      <w:r>
+        <w:t>Scikit-Learn</w:t>
+      </w:r>
+      <w:proofErr w:type="spellEnd"/>
+      <w:r>
+        <w:t xml:space="preserve"> es </w:t>
+      </w:r>
+      <w:r>
+        <w:rPr>
+          <w:b/>
+          <w:bCs/>
+          <w:u w:val="single"/>
+        </w:rPr>
+        <w:t>el inverso del parámetro</w:t>
+      </w:r>
+      <w:r>
+        <w:t xml:space="preserve"> de regularización α que </w:t>
+      </w:r>
+      <w:r>
+        <w:t xml:space="preserve">se vieron en los epígrafes de </w:t>
+      </w:r>
+      <w:hyperlink w:anchor="_Regresión_Ridge_(Penalización" w:history="1">
+        <w:r>
+          <w:rPr>
+            <w:rStyle w:val="Hipervnculo"/>
+          </w:rPr>
+          <w:t>Regresión Ridge</w:t>
+        </w:r>
+      </w:hyperlink>
+      <w:r>
+        <w:t xml:space="preserve"> y </w:t>
+      </w:r>
+      <w:hyperlink w:anchor="_Regresion_Lasso_(Penalización" w:history="1">
+        <w:r>
+          <w:rPr>
+            <w:rStyle w:val="Hipervnculo"/>
+          </w:rPr>
+          <w:t>Regresión Lasso</w:t>
+        </w:r>
+      </w:hyperlink>
+      <w:r>
+        <w:t xml:space="preserve">; es decir, </w:t>
+      </w:r>
+      <w:r>
+        <w:rPr>
+          <w:b/>
+          <w:bCs/>
+          <w:u w:val="single"/>
+        </w:rPr>
+        <w:t>valores más pequeños de C</w:t>
+      </w:r>
+      <w:r>
+        <w:t xml:space="preserve"> especifican una mayor regularización.</w:t>
+      </w:r>
+    </w:p>
+    <w:p>
+      <w:pPr>
+        <w:jc w:val="both"/>
+      </w:pPr>
+      <w:r>
+        <w:t xml:space="preserve">Además, es importante </w:t>
+      </w:r>
+      <w:hyperlink w:anchor="_Normalización_de_características." w:history="1">
+        <w:r>
+          <w:rPr>
+            <w:rStyle w:val="Hipervnculo"/>
+          </w:rPr>
+          <w:t>normalizar la información</w:t>
+        </w:r>
+      </w:hyperlink>
+      <w:r>
+        <w:t xml:space="preserve"> antes de aplicar el algoritmo de regresión logística</w:t>
+      </w:r>
+      <w:r>
+        <w:t>, es decir, utilizar alguna técnica para que toda la información tenga la misma escala</w:t>
+      </w:r>
+      <w:r>
+        <w:t>.</w:t>
+      </w:r>
+      <w:r>
+        <w:t xml:space="preserve"> A continuación se muestra un ejemplo de captura de código de Python en el que se entrena mediante regresión logística.</w:t>
+      </w:r>
+    </w:p>
+    <w:p>
+      <w:pPr>
+        <w:keepNext/>
+        <w:jc w:val="center"/>
+      </w:pPr>
+      <w:r>
+        <w:drawing>
+          <wp:inline distT="0" distB="0" distL="0" distR="0" wp14:anchorId="71918109" wp14:editId="17FCD916">
+            <wp:extent cx="3800723" cy="1286209"/>
+            <wp:effectExtent l="0" t="0" r="0" b="0"/>
+            <wp:docPr id="1162352094" name="Imagen 1" descr="Interfaz de usuario gráfica, Texto, Aplicación, Correo electrónico&#10;&#10;Descripción generada automáticamente"/>
+            <wp:cNvGraphicFramePr>
+              <a:graphicFrameLocks xmlns:a="http://schemas.openxmlformats.org/drawingml/2006/main" noChangeAspect="1"/>
+            </wp:cNvGraphicFramePr>
+            <a:graphic xmlns:a="http://schemas.openxmlformats.org/drawingml/2006/main">
+              <a:graphicData uri="http://schemas.openxmlformats.org/drawingml/2006/picture">
+                <pic:pic xmlns:pic="http://schemas.openxmlformats.org/drawingml/2006/picture">
+                  <pic:nvPicPr>
+                    <pic:cNvPr id="1162352094" name="Imagen 1" descr="Interfaz de usuario gráfica, Texto, Aplicación, Correo electrónico&#10;&#10;Descripción generada automáticamente"/>
+                    <pic:cNvPicPr/>
+                  </pic:nvPicPr>
+                  <pic:blipFill rotWithShape="1">
+                    <a:blip r:embed="rId57"/>
+                    <a:srcRect l="2534" t="20870" r="13956"/>
+                    <a:stretch/>
+                  </pic:blipFill>
+                  <pic:spPr bwMode="auto">
+                    <a:xfrm>
+                      <a:off x="0" y="0"/>
+                      <a:ext cx="3818966" cy="1292383"/>
+                    </a:xfrm>
+                    <a:prstGeom prst="rect">
+                      <a:avLst/>
+                    </a:prstGeom>
+                    <a:ln>
+                      <a:noFill/>
+                    </a:ln>
+                    <a:extLst>
+                      <a:ext uri="{53640926-AAD7-44D8-BBD7-CCE9431645EC}">
+                        <a14:shadowObscured xmlns:a14="http://schemas.microsoft.com/office/drawing/2010/main"/>
+                      </a:ext>
+                    </a:extLst>
+                  </pic:spPr>
+                </pic:pic>
+              </a:graphicData>
+            </a:graphic>
+          </wp:inline>
+        </w:drawing>
+      </w:r>
+    </w:p>
+    <w:p>
+      <w:pPr>
+        <w:pStyle w:val="Descripcin"/>
+        <w:jc w:val="center"/>
+      </w:pPr>
+      <w:r>
+        <w:t xml:space="preserve">Ilustración </w:t>
+      </w:r>
+      <w:fldSimple w:instr=" STYLEREF 1 \s ">
+        <w:r>
+          <w:rPr>
+            <w:noProof/>
+          </w:rPr>
+          <w:t>8</w:t>
+        </w:r>
+      </w:fldSimple>
+      <w:r>
+        <w:t>—</w:t>
+      </w:r>
+      <w:fldSimple w:instr=" SEQ Ilustración \* ARABIC \s 1 ">
+        <w:r>
+          <w:rPr>
+            <w:noProof/>
+          </w:rPr>
+          <w:t>3</w:t>
+        </w:r>
+      </w:fldSimple>
+      <w:r>
+        <w:t xml:space="preserve"> Captura código de </w:t>
+      </w:r>
+      <w:proofErr w:type="spellStart"/>
+      <w:r>
+        <w:t>python</w:t>
+      </w:r>
+      <w:proofErr w:type="spellEnd"/>
+    </w:p>
+    <w:p>
+      <w:pPr>
+        <w:jc w:val="both"/>
+      </w:pPr>
+      <w:r>
+        <w:t xml:space="preserve"> </w:t>
+      </w:r>
+      <w:r>
+        <w:t xml:space="preserve">Dando como resultado: </w:t>
+      </w:r>
+    </w:p>
+    <w:p>
+      <w:pPr>
+        <w:jc w:val="center"/>
+      </w:pPr>
+      <w:r>
+        <w:drawing>
+          <wp:inline distT="0" distB="0" distL="0" distR="0" wp14:anchorId="1650B8D8" wp14:editId="44FDB2B4">
+            <wp:extent cx="4520260" cy="3678839"/>
+            <wp:effectExtent l="0" t="0" r="0" b="0"/>
+            <wp:docPr id="1503440754" name="Imagen 1" descr="Gráfico, Gráfico de dispersión&#10;&#10;Descripción generada automáticamente"/>
+            <wp:cNvGraphicFramePr>
+              <a:graphicFrameLocks xmlns:a="http://schemas.openxmlformats.org/drawingml/2006/main" noChangeAspect="1"/>
+            </wp:cNvGraphicFramePr>
+            <a:graphic xmlns:a="http://schemas.openxmlformats.org/drawingml/2006/main">
+              <a:graphicData uri="http://schemas.openxmlformats.org/drawingml/2006/picture">
+                <pic:pic xmlns:pic="http://schemas.openxmlformats.org/drawingml/2006/picture">
+                  <pic:nvPicPr>
+                    <pic:cNvPr id="1503440754" name="Imagen 1" descr="Gráfico, Gráfico de dispersión&#10;&#10;Descripción generada automáticamente"/>
+                    <pic:cNvPicPr/>
+                  </pic:nvPicPr>
+                  <pic:blipFill>
+                    <a:blip r:embed="rId58"/>
+                    <a:stretch>
+                      <a:fillRect/>
+                    </a:stretch>
+                  </pic:blipFill>
+                  <pic:spPr>
+                    <a:xfrm>
+                      <a:off x="0" y="0"/>
+                      <a:ext cx="4563219" cy="3713802"/>
+                    </a:xfrm>
+                    <a:prstGeom prst="rect">
+                      <a:avLst/>
+                    </a:prstGeom>
+                  </pic:spPr>
+                </pic:pic>
+              </a:graphicData>
+            </a:graphic>
+          </wp:inline>
+        </w:drawing>
       </w:r>
     </w:p>
     <w:p/>
     <w:p/>
     <w:p/>
-    <w:p>
-      <w:pPr>
-        <w:pStyle w:val="Ttulo2"/>
+    <w:p/>
+    <w:p>
+      <w:pPr>
         <w:sectPr>
-          <w:headerReference w:type="default" r:id="rId53"/>
-          <w:footerReference w:type="default" r:id="rId54"/>
+          <w:headerReference w:type="default" r:id="rId59"/>
+          <w:footerReference w:type="default" r:id="rId60"/>
           <w:pgSz w:w="11906" w:h="16838"/>
           <w:pgMar w:top="1390" w:right="1274" w:bottom="851" w:left="1134" w:header="708" w:footer="0" w:gutter="0"/>
           <w:cols w:space="708"/>
@@ -16604,7 +18048,7 @@
       <w:pPr>
         <w:pStyle w:val="Ttulo1"/>
       </w:pPr>
-      <w:bookmarkStart w:id="54" w:name="_Toc146020596"/>
+      <w:bookmarkStart w:id="56" w:name="_Toc146020596"/>
       <w:r>
         <w:lastRenderedPageBreak/>
         <w:t>Análisis de algoritmos a nivel global</w:t>
@@ -16612,17 +18056,17 @@
       <w:r>
         <w:t>.</w:t>
       </w:r>
-      <w:bookmarkEnd w:id="54"/>
+      <w:bookmarkEnd w:id="56"/>
     </w:p>
     <w:p>
       <w:pPr>
         <w:pStyle w:val="Ttulo2"/>
       </w:pPr>
-      <w:bookmarkStart w:id="55" w:name="_Toc146020597"/>
+      <w:bookmarkStart w:id="57" w:name="_Toc146020597"/>
       <w:r>
         <w:t>Tabla resumen ventajas/desventajas</w:t>
       </w:r>
-      <w:bookmarkEnd w:id="55"/>
+      <w:bookmarkEnd w:id="57"/>
     </w:p>
     <w:tbl>
       <w:tblPr>
@@ -16651,11 +18095,9 @@
           </w:tcPr>
           <w:p>
             <w:pPr>
-              <w:spacing w:before="240" w:after="0" w:line="240" w:lineRule="auto"/>
+              <w:spacing w:before="240"/>
               <w:rPr>
                 <w:rFonts w:ascii="Arial" w:eastAsia="Times New Roman" w:hAnsi="Arial" w:cs="Arial"/>
-                <w:b/>
-                <w:bCs/>
                 <w:sz w:val="20"/>
                 <w:szCs w:val="20"/>
                 <w:lang w:eastAsia="es-ES"/>
@@ -16664,8 +18106,6 @@
             <w:r>
               <w:rPr>
                 <w:rFonts w:ascii="Arial" w:eastAsia="Times New Roman" w:hAnsi="Arial" w:cs="Arial"/>
-                <w:b/>
-                <w:bCs/>
                 <w:sz w:val="20"/>
                 <w:szCs w:val="20"/>
                 <w:lang w:eastAsia="es-ES"/>
@@ -16681,12 +18121,10 @@
           </w:tcPr>
           <w:p>
             <w:pPr>
-              <w:spacing w:before="240" w:after="0" w:line="240" w:lineRule="auto"/>
+              <w:spacing w:before="240"/>
               <w:cnfStyle w:val="100000000000" w:firstRow="1" w:lastRow="0" w:firstColumn="0" w:lastColumn="0" w:oddVBand="0" w:evenVBand="0" w:oddHBand="0" w:evenHBand="0" w:firstRowFirstColumn="0" w:firstRowLastColumn="0" w:lastRowFirstColumn="0" w:lastRowLastColumn="0"/>
               <w:rPr>
                 <w:rFonts w:ascii="Arial" w:eastAsia="Times New Roman" w:hAnsi="Arial" w:cs="Arial"/>
-                <w:b/>
-                <w:bCs/>
                 <w:sz w:val="20"/>
                 <w:szCs w:val="20"/>
                 <w:lang w:eastAsia="es-ES"/>
@@ -16695,8 +18133,6 @@
             <w:r>
               <w:rPr>
                 <w:rFonts w:ascii="Arial" w:eastAsia="Times New Roman" w:hAnsi="Arial" w:cs="Arial"/>
-                <w:b/>
-                <w:bCs/>
                 <w:sz w:val="20"/>
                 <w:szCs w:val="20"/>
                 <w:lang w:eastAsia="es-ES"/>
@@ -16712,12 +18148,10 @@
           </w:tcPr>
           <w:p>
             <w:pPr>
-              <w:spacing w:before="240" w:after="0" w:line="240" w:lineRule="auto"/>
+              <w:spacing w:before="240"/>
               <w:cnfStyle w:val="100000000000" w:firstRow="1" w:lastRow="0" w:firstColumn="0" w:lastColumn="0" w:oddVBand="0" w:evenVBand="0" w:oddHBand="0" w:evenHBand="0" w:firstRowFirstColumn="0" w:firstRowLastColumn="0" w:lastRowFirstColumn="0" w:lastRowLastColumn="0"/>
               <w:rPr>
                 <w:rFonts w:ascii="Arial" w:eastAsia="Times New Roman" w:hAnsi="Arial" w:cs="Arial"/>
-                <w:b/>
-                <w:bCs/>
                 <w:sz w:val="20"/>
                 <w:szCs w:val="20"/>
                 <w:lang w:eastAsia="es-ES"/>
@@ -16726,8 +18160,6 @@
             <w:r>
               <w:rPr>
                 <w:rFonts w:ascii="Arial" w:eastAsia="Times New Roman" w:hAnsi="Arial" w:cs="Arial"/>
-                <w:b/>
-                <w:bCs/>
                 <w:sz w:val="20"/>
                 <w:szCs w:val="20"/>
                 <w:lang w:eastAsia="es-ES"/>
@@ -16743,12 +18175,10 @@
           </w:tcPr>
           <w:p>
             <w:pPr>
-              <w:spacing w:before="240" w:after="0" w:line="240" w:lineRule="auto"/>
+              <w:spacing w:before="240"/>
               <w:cnfStyle w:val="100000000000" w:firstRow="1" w:lastRow="0" w:firstColumn="0" w:lastColumn="0" w:oddVBand="0" w:evenVBand="0" w:oddHBand="0" w:evenHBand="0" w:firstRowFirstColumn="0" w:firstRowLastColumn="0" w:lastRowFirstColumn="0" w:lastRowLastColumn="0"/>
               <w:rPr>
                 <w:rFonts w:ascii="Arial" w:eastAsia="Times New Roman" w:hAnsi="Arial" w:cs="Arial"/>
-                <w:b/>
-                <w:bCs/>
                 <w:sz w:val="20"/>
                 <w:szCs w:val="20"/>
                 <w:lang w:eastAsia="es-ES"/>
@@ -16757,8 +18187,6 @@
             <w:r>
               <w:rPr>
                 <w:rFonts w:ascii="Arial" w:eastAsia="Times New Roman" w:hAnsi="Arial" w:cs="Arial"/>
-                <w:b/>
-                <w:bCs/>
                 <w:sz w:val="20"/>
                 <w:szCs w:val="20"/>
                 <w:lang w:eastAsia="es-ES"/>
@@ -16774,12 +18202,10 @@
           </w:tcPr>
           <w:p>
             <w:pPr>
-              <w:spacing w:before="240" w:after="0" w:line="240" w:lineRule="auto"/>
+              <w:spacing w:before="240"/>
               <w:cnfStyle w:val="100000000000" w:firstRow="1" w:lastRow="0" w:firstColumn="0" w:lastColumn="0" w:oddVBand="0" w:evenVBand="0" w:oddHBand="0" w:evenHBand="0" w:firstRowFirstColumn="0" w:firstRowLastColumn="0" w:lastRowFirstColumn="0" w:lastRowLastColumn="0"/>
               <w:rPr>
                 <w:rFonts w:ascii="Arial" w:eastAsia="Times New Roman" w:hAnsi="Arial" w:cs="Arial"/>
-                <w:b/>
-                <w:bCs/>
                 <w:sz w:val="20"/>
                 <w:szCs w:val="20"/>
                 <w:lang w:eastAsia="es-ES"/>
@@ -16788,8 +18214,6 @@
             <w:r>
               <w:rPr>
                 <w:rFonts w:ascii="Arial" w:eastAsia="Times New Roman" w:hAnsi="Arial" w:cs="Arial"/>
-                <w:b/>
-                <w:bCs/>
                 <w:sz w:val="20"/>
                 <w:szCs w:val="20"/>
                 <w:lang w:eastAsia="es-ES"/>
@@ -16805,12 +18229,10 @@
           </w:tcPr>
           <w:p>
             <w:pPr>
-              <w:spacing w:before="240" w:after="0" w:line="240" w:lineRule="auto"/>
+              <w:spacing w:before="240"/>
               <w:cnfStyle w:val="100000000000" w:firstRow="1" w:lastRow="0" w:firstColumn="0" w:lastColumn="0" w:oddVBand="0" w:evenVBand="0" w:oddHBand="0" w:evenHBand="0" w:firstRowFirstColumn="0" w:firstRowLastColumn="0" w:lastRowFirstColumn="0" w:lastRowLastColumn="0"/>
               <w:rPr>
                 <w:rFonts w:ascii="Arial" w:eastAsia="Times New Roman" w:hAnsi="Arial" w:cs="Arial"/>
-                <w:b/>
-                <w:bCs/>
                 <w:sz w:val="20"/>
                 <w:szCs w:val="20"/>
                 <w:lang w:eastAsia="es-ES"/>
@@ -16819,8 +18241,6 @@
             <w:r>
               <w:rPr>
                 <w:rFonts w:ascii="Arial" w:eastAsia="Times New Roman" w:hAnsi="Arial" w:cs="Arial"/>
-                <w:b/>
-                <w:bCs/>
                 <w:sz w:val="20"/>
                 <w:szCs w:val="20"/>
                 <w:lang w:eastAsia="es-ES"/>
@@ -16843,11 +18263,9 @@
           </w:tcPr>
           <w:p>
             <w:pPr>
-              <w:spacing w:before="240" w:after="0" w:line="240" w:lineRule="auto"/>
+              <w:spacing w:before="240"/>
               <w:rPr>
                 <w:rFonts w:ascii="Arial" w:eastAsia="Times New Roman" w:hAnsi="Arial" w:cs="Arial"/>
-                <w:b/>
-                <w:bCs/>
                 <w:sz w:val="20"/>
                 <w:szCs w:val="20"/>
                 <w:lang w:eastAsia="es-ES"/>
@@ -16856,8 +18274,6 @@
             <w:r>
               <w:rPr>
                 <w:rFonts w:ascii="Arial" w:eastAsia="Times New Roman" w:hAnsi="Arial" w:cs="Arial"/>
-                <w:b/>
-                <w:bCs/>
                 <w:sz w:val="20"/>
                 <w:szCs w:val="20"/>
                 <w:lang w:eastAsia="es-ES"/>
@@ -16873,7 +18289,7 @@
           </w:tcPr>
           <w:p>
             <w:pPr>
-              <w:spacing w:before="240" w:after="0" w:line="240" w:lineRule="auto"/>
+              <w:spacing w:before="240"/>
               <w:cnfStyle w:val="000000100000" w:firstRow="0" w:lastRow="0" w:firstColumn="0" w:lastColumn="0" w:oddVBand="0" w:evenVBand="0" w:oddHBand="1" w:evenHBand="0" w:firstRowFirstColumn="0" w:firstRowLastColumn="0" w:lastRowFirstColumn="0" w:lastRowLastColumn="0"/>
               <w:rPr>
                 <w:rFonts w:ascii="Arial" w:eastAsia="Times New Roman" w:hAnsi="Arial" w:cs="Arial"/>
@@ -16920,7 +18336,7 @@
           </w:tcPr>
           <w:p>
             <w:pPr>
-              <w:spacing w:before="240" w:after="0" w:line="240" w:lineRule="auto"/>
+              <w:spacing w:before="240"/>
               <w:cnfStyle w:val="000000100000" w:firstRow="0" w:lastRow="0" w:firstColumn="0" w:lastColumn="0" w:oddVBand="0" w:evenVBand="0" w:oddHBand="1" w:evenHBand="0" w:firstRowFirstColumn="0" w:firstRowLastColumn="0" w:lastRowFirstColumn="0" w:lastRowLastColumn="0"/>
               <w:rPr>
                 <w:rFonts w:ascii="Arial" w:eastAsia="Times New Roman" w:hAnsi="Arial" w:cs="Arial"/>
@@ -16947,7 +18363,7 @@
           </w:tcPr>
           <w:p>
             <w:pPr>
-              <w:spacing w:before="240" w:after="0" w:line="240" w:lineRule="auto"/>
+              <w:spacing w:before="240"/>
               <w:cnfStyle w:val="000000100000" w:firstRow="0" w:lastRow="0" w:firstColumn="0" w:lastColumn="0" w:oddVBand="0" w:evenVBand="0" w:oddHBand="1" w:evenHBand="0" w:firstRowFirstColumn="0" w:firstRowLastColumn="0" w:lastRowFirstColumn="0" w:lastRowLastColumn="0"/>
               <w:rPr>
                 <w:rFonts w:ascii="Arial" w:eastAsia="Times New Roman" w:hAnsi="Arial" w:cs="Arial"/>
@@ -17005,7 +18421,7 @@
           </w:p>
           <w:p>
             <w:pPr>
-              <w:spacing w:before="240" w:after="0" w:line="240" w:lineRule="auto"/>
+              <w:spacing w:before="240"/>
               <w:cnfStyle w:val="000000100000" w:firstRow="0" w:lastRow="0" w:firstColumn="0" w:lastColumn="0" w:oddVBand="0" w:evenVBand="0" w:oddHBand="1" w:evenHBand="0" w:firstRowFirstColumn="0" w:firstRowLastColumn="0" w:lastRowFirstColumn="0" w:lastRowLastColumn="0"/>
               <w:rPr>
                 <w:rFonts w:ascii="Arial" w:eastAsia="Times New Roman" w:hAnsi="Arial" w:cs="Arial"/>
@@ -17021,27 +18437,7 @@
                 <w:szCs w:val="20"/>
                 <w:lang w:eastAsia="es-ES"/>
               </w:rPr>
-              <w:t xml:space="preserve">Cuando existen muchas características o </w:t>
-            </w:r>
-            <w:proofErr w:type="gramStart"/>
-            <w:r>
-              <w:rPr>
-                <w:rFonts w:ascii="Arial" w:eastAsia="Times New Roman" w:hAnsi="Arial" w:cs="Arial"/>
-                <w:sz w:val="20"/>
-                <w:szCs w:val="20"/>
-                <w:lang w:eastAsia="es-ES"/>
-              </w:rPr>
-              <w:t>muchas muestra</w:t>
-            </w:r>
-            <w:proofErr w:type="gramEnd"/>
-            <w:r>
-              <w:rPr>
-                <w:rFonts w:ascii="Arial" w:eastAsia="Times New Roman" w:hAnsi="Arial" w:cs="Arial"/>
-                <w:sz w:val="20"/>
-                <w:szCs w:val="20"/>
-                <w:lang w:eastAsia="es-ES"/>
-              </w:rPr>
-              <w:t xml:space="preserve"> se descarta</w:t>
+              <w:t>Cuando existen muchas características o muchas muestra se descarta</w:t>
             </w:r>
           </w:p>
         </w:tc>
@@ -17052,7 +18448,7 @@
           </w:tcPr>
           <w:p>
             <w:pPr>
-              <w:spacing w:before="240" w:after="0" w:line="240" w:lineRule="auto"/>
+              <w:spacing w:before="240"/>
               <w:cnfStyle w:val="000000100000" w:firstRow="0" w:lastRow="0" w:firstColumn="0" w:lastColumn="0" w:oddVBand="0" w:evenVBand="0" w:oddHBand="1" w:evenHBand="0" w:firstRowFirstColumn="0" w:firstRowLastColumn="0" w:lastRowFirstColumn="0" w:lastRowLastColumn="0"/>
               <w:rPr>
                 <w:rFonts w:ascii="Arial" w:eastAsia="Times New Roman" w:hAnsi="Arial" w:cs="Arial"/>
@@ -17085,11 +18481,9 @@
           </w:tcPr>
           <w:p>
             <w:pPr>
-              <w:spacing w:before="240" w:after="0" w:line="240" w:lineRule="auto"/>
+              <w:spacing w:before="240"/>
               <w:rPr>
                 <w:rFonts w:ascii="Arial" w:eastAsia="Times New Roman" w:hAnsi="Arial" w:cs="Arial"/>
-                <w:b/>
-                <w:bCs/>
                 <w:sz w:val="20"/>
                 <w:szCs w:val="20"/>
                 <w:lang w:eastAsia="es-ES"/>
@@ -17098,8 +18492,6 @@
             <w:r>
               <w:rPr>
                 <w:rFonts w:ascii="Arial" w:eastAsia="Times New Roman" w:hAnsi="Arial" w:cs="Arial"/>
-                <w:b/>
-                <w:bCs/>
                 <w:sz w:val="20"/>
                 <w:szCs w:val="20"/>
                 <w:lang w:eastAsia="es-ES"/>
@@ -17115,7 +18507,7 @@
           </w:tcPr>
           <w:p>
             <w:pPr>
-              <w:spacing w:before="240" w:after="0" w:line="240" w:lineRule="auto"/>
+              <w:spacing w:before="240"/>
               <w:cnfStyle w:val="000000000000" w:firstRow="0" w:lastRow="0" w:firstColumn="0" w:lastColumn="0" w:oddVBand="0" w:evenVBand="0" w:oddHBand="0" w:evenHBand="0" w:firstRowFirstColumn="0" w:firstRowLastColumn="0" w:lastRowFirstColumn="0" w:lastRowLastColumn="0"/>
               <w:rPr>
                 <w:rFonts w:ascii="Arial" w:eastAsia="Times New Roman" w:hAnsi="Arial" w:cs="Arial"/>
@@ -17142,7 +18534,7 @@
           </w:tcPr>
           <w:p>
             <w:pPr>
-              <w:spacing w:before="240" w:after="0" w:line="240" w:lineRule="auto"/>
+              <w:spacing w:before="240"/>
               <w:cnfStyle w:val="000000000000" w:firstRow="0" w:lastRow="0" w:firstColumn="0" w:lastColumn="0" w:oddVBand="0" w:evenVBand="0" w:oddHBand="0" w:evenHBand="0" w:firstRowFirstColumn="0" w:firstRowLastColumn="0" w:lastRowFirstColumn="0" w:lastRowLastColumn="0"/>
               <w:rPr>
                 <w:rFonts w:ascii="Arial" w:eastAsia="Times New Roman" w:hAnsi="Arial" w:cs="Arial"/>
@@ -17188,7 +18580,7 @@
           </w:tcPr>
           <w:p>
             <w:pPr>
-              <w:spacing w:before="240" w:after="0" w:line="240" w:lineRule="auto"/>
+              <w:spacing w:before="240"/>
               <w:cnfStyle w:val="000000000000" w:firstRow="0" w:lastRow="0" w:firstColumn="0" w:lastColumn="0" w:oddVBand="0" w:evenVBand="0" w:oddHBand="0" w:evenHBand="0" w:firstRowFirstColumn="0" w:firstRowLastColumn="0" w:lastRowFirstColumn="0" w:lastRowLastColumn="0"/>
               <w:rPr>
                 <w:rFonts w:ascii="Arial" w:eastAsia="Times New Roman" w:hAnsi="Arial" w:cs="Arial"/>
@@ -17235,7 +18627,7 @@
           </w:tcPr>
           <w:p>
             <w:pPr>
-              <w:spacing w:before="240" w:after="0" w:line="240" w:lineRule="auto"/>
+              <w:spacing w:before="240"/>
               <w:cnfStyle w:val="000000000000" w:firstRow="0" w:lastRow="0" w:firstColumn="0" w:lastColumn="0" w:oddVBand="0" w:evenVBand="0" w:oddHBand="0" w:evenHBand="0" w:firstRowFirstColumn="0" w:firstRowLastColumn="0" w:lastRowFirstColumn="0" w:lastRowLastColumn="0"/>
               <w:rPr>
                 <w:rFonts w:ascii="Arial" w:eastAsia="Times New Roman" w:hAnsi="Arial" w:cs="Arial"/>
@@ -17282,7 +18674,7 @@
           </w:tcPr>
           <w:p>
             <w:pPr>
-              <w:spacing w:before="240" w:after="0" w:line="240" w:lineRule="auto"/>
+              <w:spacing w:before="240"/>
               <w:cnfStyle w:val="000000000000" w:firstRow="0" w:lastRow="0" w:firstColumn="0" w:lastColumn="0" w:oddVBand="0" w:evenVBand="0" w:oddHBand="0" w:evenHBand="0" w:firstRowFirstColumn="0" w:firstRowLastColumn="0" w:lastRowFirstColumn="0" w:lastRowLastColumn="0"/>
               <w:rPr>
                 <w:rFonts w:ascii="Arial" w:eastAsia="Times New Roman" w:hAnsi="Arial" w:cs="Arial"/>
@@ -17337,14 +18729,6 @@
                 <w:lang w:eastAsia="es-ES"/>
               </w:rPr>
               <w:br/>
-            </w:r>
-            <w:r>
-              <w:rPr>
-                <w:rFonts w:ascii="Arial" w:eastAsia="Times New Roman" w:hAnsi="Arial" w:cs="Arial"/>
-                <w:sz w:val="20"/>
-                <w:szCs w:val="20"/>
-                <w:lang w:eastAsia="es-ES"/>
-              </w:rPr>
               <w:t>Optimo cuando hay muchas características.</w:t>
             </w:r>
           </w:p>
@@ -17363,11 +18747,9 @@
           </w:tcPr>
           <w:p>
             <w:pPr>
-              <w:spacing w:before="240" w:after="0" w:line="240" w:lineRule="auto"/>
+              <w:spacing w:before="240"/>
               <w:rPr>
                 <w:rFonts w:ascii="Arial" w:eastAsia="Times New Roman" w:hAnsi="Arial" w:cs="Arial"/>
-                <w:b/>
-                <w:bCs/>
                 <w:sz w:val="20"/>
                 <w:szCs w:val="20"/>
                 <w:lang w:eastAsia="es-ES"/>
@@ -17376,8 +18758,6 @@
             <w:r>
               <w:rPr>
                 <w:rFonts w:ascii="Arial" w:eastAsia="Times New Roman" w:hAnsi="Arial" w:cs="Arial"/>
-                <w:b/>
-                <w:bCs/>
                 <w:sz w:val="20"/>
                 <w:szCs w:val="20"/>
                 <w:lang w:eastAsia="es-ES"/>
@@ -17393,7 +18773,7 @@
           </w:tcPr>
           <w:p>
             <w:pPr>
-              <w:spacing w:before="240" w:after="0" w:line="240" w:lineRule="auto"/>
+              <w:spacing w:before="240"/>
               <w:cnfStyle w:val="000000100000" w:firstRow="0" w:lastRow="0" w:firstColumn="0" w:lastColumn="0" w:oddVBand="0" w:evenVBand="0" w:oddHBand="1" w:evenHBand="0" w:firstRowFirstColumn="0" w:firstRowLastColumn="0" w:lastRowFirstColumn="0" w:lastRowLastColumn="0"/>
               <w:rPr>
                 <w:rFonts w:ascii="Arial" w:eastAsia="Times New Roman" w:hAnsi="Arial" w:cs="Arial"/>
@@ -17442,7 +18822,7 @@
           </w:p>
           <w:p>
             <w:pPr>
-              <w:spacing w:before="240" w:after="0" w:line="240" w:lineRule="auto"/>
+              <w:spacing w:before="240"/>
               <w:cnfStyle w:val="000000100000" w:firstRow="0" w:lastRow="0" w:firstColumn="0" w:lastColumn="0" w:oddVBand="0" w:evenVBand="0" w:oddHBand="1" w:evenHBand="0" w:firstRowFirstColumn="0" w:firstRowLastColumn="0" w:lastRowFirstColumn="0" w:lastRowLastColumn="0"/>
               <w:rPr>
                 <w:rFonts w:ascii="Arial" w:eastAsia="Times New Roman" w:hAnsi="Arial" w:cs="Arial"/>
@@ -17469,7 +18849,7 @@
           </w:tcPr>
           <w:p>
             <w:pPr>
-              <w:spacing w:before="240" w:after="0" w:line="240" w:lineRule="auto"/>
+              <w:spacing w:before="240"/>
               <w:cnfStyle w:val="000000100000" w:firstRow="0" w:lastRow="0" w:firstColumn="0" w:lastColumn="0" w:oddVBand="0" w:evenVBand="0" w:oddHBand="1" w:evenHBand="0" w:firstRowFirstColumn="0" w:firstRowLastColumn="0" w:lastRowFirstColumn="0" w:lastRowLastColumn="0"/>
               <w:rPr>
                 <w:rFonts w:ascii="Arial" w:eastAsia="Times New Roman" w:hAnsi="Arial" w:cs="Arial"/>
@@ -17496,7 +18876,7 @@
           </w:tcPr>
           <w:p>
             <w:pPr>
-              <w:spacing w:before="240" w:after="0" w:line="240" w:lineRule="auto"/>
+              <w:spacing w:before="240"/>
               <w:cnfStyle w:val="000000100000" w:firstRow="0" w:lastRow="0" w:firstColumn="0" w:lastColumn="0" w:oddVBand="0" w:evenVBand="0" w:oddHBand="1" w:evenHBand="0" w:firstRowFirstColumn="0" w:firstRowLastColumn="0" w:lastRowFirstColumn="0" w:lastRowLastColumn="0"/>
               <w:rPr>
                 <w:rFonts w:ascii="Arial" w:eastAsia="Times New Roman" w:hAnsi="Arial" w:cs="Arial"/>
@@ -17563,7 +18943,7 @@
           </w:p>
           <w:p>
             <w:pPr>
-              <w:spacing w:before="240" w:after="0" w:line="240" w:lineRule="auto"/>
+              <w:spacing w:before="240"/>
               <w:cnfStyle w:val="000000100000" w:firstRow="0" w:lastRow="0" w:firstColumn="0" w:lastColumn="0" w:oddVBand="0" w:evenVBand="0" w:oddHBand="1" w:evenHBand="0" w:firstRowFirstColumn="0" w:firstRowLastColumn="0" w:lastRowFirstColumn="0" w:lastRowLastColumn="0"/>
               <w:rPr>
                 <w:rFonts w:ascii="Arial" w:eastAsia="Times New Roman" w:hAnsi="Arial" w:cs="Arial"/>
@@ -17575,8 +18955,33 @@
           </w:p>
         </w:tc>
       </w:tr>
+    </w:tbl>
+    <w:p>
+      <w:r>
+        <w:rPr>
+          <w:b/>
+          <w:bCs/>
+        </w:rPr>
+        <w:br w:type="page"/>
+      </w:r>
+    </w:p>
+    <w:tbl>
+      <w:tblPr>
+        <w:tblStyle w:val="Tabladelista6concolores-nfasis5"/>
+        <w:tblW w:w="15071" w:type="dxa"/>
+        <w:tblLook w:val="04A0" w:firstRow="1" w:lastRow="0" w:firstColumn="1" w:lastColumn="0" w:noHBand="0" w:noVBand="1"/>
+      </w:tblPr>
+      <w:tblGrid>
+        <w:gridCol w:w="1951"/>
+        <w:gridCol w:w="3394"/>
+        <w:gridCol w:w="2276"/>
+        <w:gridCol w:w="2410"/>
+        <w:gridCol w:w="2776"/>
+        <w:gridCol w:w="2264"/>
+      </w:tblGrid>
       <w:tr>
         <w:trPr>
+          <w:cnfStyle w:val="100000000000" w:firstRow="1" w:lastRow="0" w:firstColumn="0" w:lastColumn="0" w:oddVBand="0" w:evenVBand="0" w:oddHBand="0" w:evenHBand="0" w:firstRowFirstColumn="0" w:firstRowLastColumn="0" w:lastRowFirstColumn="0" w:lastRowLastColumn="0"/>
           <w:trHeight w:val="315"/>
         </w:trPr>
         <w:tc>
@@ -17587,11 +18992,9 @@
           </w:tcPr>
           <w:p>
             <w:pPr>
-              <w:spacing w:before="240" w:after="0" w:line="240" w:lineRule="auto"/>
+              <w:spacing w:before="240"/>
               <w:rPr>
                 <w:rFonts w:ascii="Arial" w:eastAsia="Times New Roman" w:hAnsi="Arial" w:cs="Arial"/>
-                <w:b/>
-                <w:bCs/>
                 <w:sz w:val="20"/>
                 <w:szCs w:val="20"/>
                 <w:lang w:eastAsia="es-ES"/>
@@ -17600,12 +19003,11 @@
             <w:r>
               <w:rPr>
                 <w:rFonts w:ascii="Arial" w:eastAsia="Times New Roman" w:hAnsi="Arial" w:cs="Arial"/>
-                <w:b/>
-                <w:bCs/>
                 <w:sz w:val="20"/>
                 <w:szCs w:val="20"/>
                 <w:lang w:eastAsia="es-ES"/>
               </w:rPr>
+              <w:lastRenderedPageBreak/>
               <w:t>Árbol de decisión</w:t>
             </w:r>
           </w:p>
@@ -17617,8 +19019,8 @@
           </w:tcPr>
           <w:p>
             <w:pPr>
-              <w:spacing w:before="240" w:after="0" w:line="240" w:lineRule="auto"/>
-              <w:cnfStyle w:val="000000000000" w:firstRow="0" w:lastRow="0" w:firstColumn="0" w:lastColumn="0" w:oddVBand="0" w:evenVBand="0" w:oddHBand="0" w:evenHBand="0" w:firstRowFirstColumn="0" w:firstRowLastColumn="0" w:lastRowFirstColumn="0" w:lastRowLastColumn="0"/>
+              <w:spacing w:before="240"/>
+              <w:cnfStyle w:val="100000000000" w:firstRow="1" w:lastRow="0" w:firstColumn="0" w:lastColumn="0" w:oddVBand="0" w:evenVBand="0" w:oddHBand="0" w:evenHBand="0" w:firstRowFirstColumn="0" w:firstRowLastColumn="0" w:lastRowFirstColumn="0" w:lastRowLastColumn="0"/>
               <w:rPr>
                 <w:rFonts w:ascii="Arial" w:eastAsia="Times New Roman" w:hAnsi="Arial" w:cs="Arial"/>
                 <w:sz w:val="20"/>
@@ -17644,8 +19046,8 @@
           </w:tcPr>
           <w:p>
             <w:pPr>
-              <w:spacing w:before="240" w:after="0" w:line="240" w:lineRule="auto"/>
-              <w:cnfStyle w:val="000000000000" w:firstRow="0" w:lastRow="0" w:firstColumn="0" w:lastColumn="0" w:oddVBand="0" w:evenVBand="0" w:oddHBand="0" w:evenHBand="0" w:firstRowFirstColumn="0" w:firstRowLastColumn="0" w:lastRowFirstColumn="0" w:lastRowLastColumn="0"/>
+              <w:spacing w:before="240"/>
+              <w:cnfStyle w:val="100000000000" w:firstRow="1" w:lastRow="0" w:firstColumn="0" w:lastColumn="0" w:oddVBand="0" w:evenVBand="0" w:oddHBand="0" w:evenHBand="0" w:firstRowFirstColumn="0" w:firstRowLastColumn="0" w:lastRowFirstColumn="0" w:lastRowLastColumn="0"/>
               <w:rPr>
                 <w:rFonts w:ascii="Arial" w:eastAsia="Times New Roman" w:hAnsi="Arial" w:cs="Arial"/>
                 <w:sz w:val="20"/>
@@ -17671,8 +19073,8 @@
           </w:tcPr>
           <w:p>
             <w:pPr>
-              <w:spacing w:before="240" w:after="0" w:line="240" w:lineRule="auto"/>
-              <w:cnfStyle w:val="000000000000" w:firstRow="0" w:lastRow="0" w:firstColumn="0" w:lastColumn="0" w:oddVBand="0" w:evenVBand="0" w:oddHBand="0" w:evenHBand="0" w:firstRowFirstColumn="0" w:firstRowLastColumn="0" w:lastRowFirstColumn="0" w:lastRowLastColumn="0"/>
+              <w:spacing w:before="240"/>
+              <w:cnfStyle w:val="100000000000" w:firstRow="1" w:lastRow="0" w:firstColumn="0" w:lastColumn="0" w:oddVBand="0" w:evenVBand="0" w:oddHBand="0" w:evenHBand="0" w:firstRowFirstColumn="0" w:firstRowLastColumn="0" w:lastRowFirstColumn="0" w:lastRowLastColumn="0"/>
               <w:rPr>
                 <w:rFonts w:ascii="Arial" w:eastAsia="Times New Roman" w:hAnsi="Arial" w:cs="Arial"/>
                 <w:sz w:val="20"/>
@@ -17718,8 +19120,8 @@
           </w:tcPr>
           <w:p>
             <w:pPr>
-              <w:spacing w:before="240" w:after="0" w:line="240" w:lineRule="auto"/>
-              <w:cnfStyle w:val="000000000000" w:firstRow="0" w:lastRow="0" w:firstColumn="0" w:lastColumn="0" w:oddVBand="0" w:evenVBand="0" w:oddHBand="0" w:evenHBand="0" w:firstRowFirstColumn="0" w:firstRowLastColumn="0" w:lastRowFirstColumn="0" w:lastRowLastColumn="0"/>
+              <w:spacing w:before="240"/>
+              <w:cnfStyle w:val="100000000000" w:firstRow="1" w:lastRow="0" w:firstColumn="0" w:lastColumn="0" w:oddVBand="0" w:evenVBand="0" w:oddHBand="0" w:evenHBand="0" w:firstRowFirstColumn="0" w:firstRowLastColumn="0" w:lastRowFirstColumn="0" w:lastRowLastColumn="0"/>
               <w:rPr>
                 <w:rFonts w:ascii="Arial" w:eastAsia="Times New Roman" w:hAnsi="Arial" w:cs="Arial"/>
                 <w:sz w:val="20"/>
@@ -17765,8 +19167,8 @@
           </w:tcPr>
           <w:p>
             <w:pPr>
-              <w:spacing w:before="240" w:after="0" w:line="240" w:lineRule="auto"/>
-              <w:cnfStyle w:val="000000000000" w:firstRow="0" w:lastRow="0" w:firstColumn="0" w:lastColumn="0" w:oddVBand="0" w:evenVBand="0" w:oddHBand="0" w:evenHBand="0" w:firstRowFirstColumn="0" w:firstRowLastColumn="0" w:lastRowFirstColumn="0" w:lastRowLastColumn="0"/>
+              <w:spacing w:before="240"/>
+              <w:cnfStyle w:val="100000000000" w:firstRow="1" w:lastRow="0" w:firstColumn="0" w:lastColumn="0" w:oddVBand="0" w:evenVBand="0" w:oddHBand="0" w:evenHBand="0" w:firstRowFirstColumn="0" w:firstRowLastColumn="0" w:lastRowFirstColumn="0" w:lastRowLastColumn="0"/>
               <w:rPr>
                 <w:rFonts w:ascii="Arial" w:eastAsia="Times New Roman" w:hAnsi="Arial" w:cs="Arial"/>
                 <w:sz w:val="20"/>
@@ -17819,11 +19221,9 @@
           </w:tcPr>
           <w:p>
             <w:pPr>
-              <w:spacing w:before="240" w:after="0" w:line="240" w:lineRule="auto"/>
+              <w:spacing w:before="240"/>
               <w:rPr>
                 <w:rFonts w:ascii="Arial" w:eastAsia="Times New Roman" w:hAnsi="Arial" w:cs="Arial"/>
-                <w:b/>
-                <w:bCs/>
                 <w:sz w:val="20"/>
                 <w:szCs w:val="20"/>
                 <w:lang w:eastAsia="es-ES"/>
@@ -17833,8 +19233,6 @@
             <w:r>
               <w:rPr>
                 <w:rFonts w:ascii="Arial" w:eastAsia="Times New Roman" w:hAnsi="Arial" w:cs="Arial"/>
-                <w:b/>
-                <w:bCs/>
                 <w:sz w:val="20"/>
                 <w:szCs w:val="20"/>
                 <w:lang w:eastAsia="es-ES"/>
@@ -17845,8 +19243,6 @@
             <w:r>
               <w:rPr>
                 <w:rFonts w:ascii="Arial" w:eastAsia="Times New Roman" w:hAnsi="Arial" w:cs="Arial"/>
-                <w:b/>
-                <w:bCs/>
                 <w:sz w:val="20"/>
                 <w:szCs w:val="20"/>
                 <w:lang w:eastAsia="es-ES"/>
@@ -17862,7 +19258,7 @@
           </w:tcPr>
           <w:p>
             <w:pPr>
-              <w:spacing w:before="240" w:after="0" w:line="240" w:lineRule="auto"/>
+              <w:spacing w:before="240"/>
               <w:cnfStyle w:val="000000100000" w:firstRow="0" w:lastRow="0" w:firstColumn="0" w:lastColumn="0" w:oddVBand="0" w:evenVBand="0" w:oddHBand="1" w:evenHBand="0" w:firstRowFirstColumn="0" w:firstRowLastColumn="0" w:lastRowFirstColumn="0" w:lastRowLastColumn="0"/>
               <w:rPr>
                 <w:rFonts w:ascii="Arial" w:eastAsia="Times New Roman" w:hAnsi="Arial" w:cs="Arial"/>
@@ -17878,17 +19274,7 @@
                 <w:szCs w:val="20"/>
                 <w:lang w:eastAsia="es-ES"/>
               </w:rPr>
-              <w:t xml:space="preserve">Combina múltiples árboles de </w:t>
-            </w:r>
-            <w:r>
-              <w:rPr>
-                <w:rFonts w:ascii="Arial" w:eastAsia="Times New Roman" w:hAnsi="Arial" w:cs="Arial"/>
-                <w:sz w:val="20"/>
-                <w:szCs w:val="20"/>
-                <w:lang w:eastAsia="es-ES"/>
-              </w:rPr>
-              <w:lastRenderedPageBreak/>
-              <w:t>decisión para mejorar la precisión.</w:t>
+              <w:t>Combina múltiples árboles de decisión para mejorar la precisión.</w:t>
             </w:r>
           </w:p>
         </w:tc>
@@ -17899,7 +19285,7 @@
           </w:tcPr>
           <w:p>
             <w:pPr>
-              <w:spacing w:before="240" w:after="0" w:line="240" w:lineRule="auto"/>
+              <w:spacing w:before="240"/>
               <w:cnfStyle w:val="000000100000" w:firstRow="0" w:lastRow="0" w:firstColumn="0" w:lastColumn="0" w:oddVBand="0" w:evenVBand="0" w:oddHBand="1" w:evenHBand="0" w:firstRowFirstColumn="0" w:firstRowLastColumn="0" w:lastRowFirstColumn="0" w:lastRowLastColumn="0"/>
               <w:rPr>
                 <w:rFonts w:ascii="Arial" w:eastAsia="Times New Roman" w:hAnsi="Arial" w:cs="Arial"/>
@@ -17915,18 +19301,7 @@
                 <w:szCs w:val="20"/>
                 <w:lang w:eastAsia="es-ES"/>
               </w:rPr>
-              <w:lastRenderedPageBreak/>
-              <w:t xml:space="preserve">Preciso, robusto a los </w:t>
-            </w:r>
-            <w:r>
-              <w:rPr>
-                <w:rFonts w:ascii="Arial" w:eastAsia="Times New Roman" w:hAnsi="Arial" w:cs="Arial"/>
-                <w:sz w:val="20"/>
-                <w:szCs w:val="20"/>
-                <w:lang w:eastAsia="es-ES"/>
-              </w:rPr>
-              <w:lastRenderedPageBreak/>
-              <w:t xml:space="preserve">datos faltantes, no sensible a los </w:t>
+              <w:t xml:space="preserve">Preciso, robusto a los datos faltantes, no sensible a los </w:t>
             </w:r>
             <w:proofErr w:type="spellStart"/>
             <w:r>
@@ -17957,7 +19332,7 @@
           </w:tcPr>
           <w:p>
             <w:pPr>
-              <w:spacing w:before="240" w:after="0" w:line="240" w:lineRule="auto"/>
+              <w:spacing w:before="240"/>
               <w:cnfStyle w:val="000000100000" w:firstRow="0" w:lastRow="0" w:firstColumn="0" w:lastColumn="0" w:oddVBand="0" w:evenVBand="0" w:oddHBand="1" w:evenHBand="0" w:firstRowFirstColumn="0" w:firstRowLastColumn="0" w:lastRowFirstColumn="0" w:lastRowLastColumn="0"/>
               <w:rPr>
                 <w:rFonts w:ascii="Arial" w:eastAsia="Times New Roman" w:hAnsi="Arial" w:cs="Arial"/>
@@ -17973,18 +19348,7 @@
                 <w:szCs w:val="20"/>
                 <w:lang w:eastAsia="es-ES"/>
               </w:rPr>
-              <w:lastRenderedPageBreak/>
-              <w:t xml:space="preserve">Puede ser complejo de </w:t>
-            </w:r>
-            <w:r>
-              <w:rPr>
-                <w:rFonts w:ascii="Arial" w:eastAsia="Times New Roman" w:hAnsi="Arial" w:cs="Arial"/>
-                <w:sz w:val="20"/>
-                <w:szCs w:val="20"/>
-                <w:lang w:eastAsia="es-ES"/>
-              </w:rPr>
-              <w:lastRenderedPageBreak/>
-              <w:t>interpretar.</w:t>
+              <w:t>Puede ser complejo de interpretar.</w:t>
             </w:r>
           </w:p>
         </w:tc>
@@ -17995,7 +19359,7 @@
           </w:tcPr>
           <w:p>
             <w:pPr>
-              <w:spacing w:before="240" w:after="0" w:line="240" w:lineRule="auto"/>
+              <w:spacing w:before="240"/>
               <w:cnfStyle w:val="000000100000" w:firstRow="0" w:lastRow="0" w:firstColumn="0" w:lastColumn="0" w:oddVBand="0" w:evenVBand="0" w:oddHBand="1" w:evenHBand="0" w:firstRowFirstColumn="0" w:firstRowLastColumn="0" w:lastRowFirstColumn="0" w:lastRowLastColumn="0"/>
               <w:rPr>
                 <w:rFonts w:ascii="Arial" w:eastAsia="Times New Roman" w:hAnsi="Arial" w:cs="Arial"/>
@@ -18011,18 +19375,7 @@
                 <w:szCs w:val="20"/>
                 <w:lang w:eastAsia="es-ES"/>
               </w:rPr>
-              <w:lastRenderedPageBreak/>
-              <w:t xml:space="preserve">Datos con ruido, datos no </w:t>
-            </w:r>
-            <w:r>
-              <w:rPr>
-                <w:rFonts w:ascii="Arial" w:eastAsia="Times New Roman" w:hAnsi="Arial" w:cs="Arial"/>
-                <w:sz w:val="20"/>
-                <w:szCs w:val="20"/>
-                <w:lang w:eastAsia="es-ES"/>
-              </w:rPr>
-              <w:lastRenderedPageBreak/>
-              <w:t>lineales.</w:t>
+              <w:t>Datos con ruido, datos no lineales.</w:t>
             </w:r>
           </w:p>
         </w:tc>
@@ -18033,7 +19386,7 @@
           </w:tcPr>
           <w:p>
             <w:pPr>
-              <w:spacing w:before="240" w:after="0" w:line="240" w:lineRule="auto"/>
+              <w:spacing w:before="240"/>
               <w:cnfStyle w:val="000000100000" w:firstRow="0" w:lastRow="0" w:firstColumn="0" w:lastColumn="0" w:oddVBand="0" w:evenVBand="0" w:oddHBand="1" w:evenHBand="0" w:firstRowFirstColumn="0" w:firstRowLastColumn="0" w:lastRowFirstColumn="0" w:lastRowLastColumn="0"/>
               <w:rPr>
                 <w:rFonts w:ascii="Arial" w:eastAsia="Times New Roman" w:hAnsi="Arial" w:cs="Arial"/>
@@ -18049,7 +19402,6 @@
                 <w:szCs w:val="20"/>
                 <w:lang w:eastAsia="es-ES"/>
               </w:rPr>
-              <w:lastRenderedPageBreak/>
               <w:t xml:space="preserve">Datos con pocos </w:t>
             </w:r>
             <w:proofErr w:type="spellStart"/>
@@ -18060,7 +19412,6 @@
                 <w:szCs w:val="20"/>
                 <w:lang w:eastAsia="es-ES"/>
               </w:rPr>
-              <w:lastRenderedPageBreak/>
               <w:t>outliers</w:t>
             </w:r>
             <w:proofErr w:type="spellEnd"/>
@@ -18088,11 +19439,9 @@
           </w:tcPr>
           <w:p>
             <w:pPr>
-              <w:spacing w:before="240" w:after="0" w:line="240" w:lineRule="auto"/>
+              <w:spacing w:before="240"/>
               <w:rPr>
                 <w:rFonts w:ascii="Arial" w:eastAsia="Times New Roman" w:hAnsi="Arial" w:cs="Arial"/>
-                <w:b/>
-                <w:bCs/>
                 <w:sz w:val="20"/>
                 <w:szCs w:val="20"/>
                 <w:lang w:eastAsia="es-ES"/>
@@ -18101,13 +19450,10 @@
             <w:r>
               <w:rPr>
                 <w:rFonts w:ascii="Arial" w:eastAsia="Times New Roman" w:hAnsi="Arial" w:cs="Arial"/>
-                <w:b/>
-                <w:bCs/>
                 <w:sz w:val="20"/>
                 <w:szCs w:val="20"/>
                 <w:lang w:eastAsia="es-ES"/>
               </w:rPr>
-              <w:lastRenderedPageBreak/>
               <w:t>Redes neuronales</w:t>
             </w:r>
           </w:p>
@@ -18119,7 +19465,7 @@
           </w:tcPr>
           <w:p>
             <w:pPr>
-              <w:spacing w:before="240" w:after="0" w:line="240" w:lineRule="auto"/>
+              <w:spacing w:before="240"/>
               <w:cnfStyle w:val="000000000000" w:firstRow="0" w:lastRow="0" w:firstColumn="0" w:lastColumn="0" w:oddVBand="0" w:evenVBand="0" w:oddHBand="0" w:evenHBand="0" w:firstRowFirstColumn="0" w:firstRowLastColumn="0" w:lastRowFirstColumn="0" w:lastRowLastColumn="0"/>
               <w:rPr>
                 <w:rFonts w:ascii="Arial" w:eastAsia="Times New Roman" w:hAnsi="Arial" w:cs="Arial"/>
@@ -18146,7 +19492,7 @@
           </w:tcPr>
           <w:p>
             <w:pPr>
-              <w:spacing w:before="240" w:after="0" w:line="240" w:lineRule="auto"/>
+              <w:spacing w:before="240"/>
               <w:cnfStyle w:val="000000000000" w:firstRow="0" w:lastRow="0" w:firstColumn="0" w:lastColumn="0" w:oddVBand="0" w:evenVBand="0" w:oddHBand="0" w:evenHBand="0" w:firstRowFirstColumn="0" w:firstRowLastColumn="0" w:lastRowFirstColumn="0" w:lastRowLastColumn="0"/>
               <w:rPr>
                 <w:rFonts w:ascii="Arial" w:eastAsia="Times New Roman" w:hAnsi="Arial" w:cs="Arial"/>
@@ -18173,7 +19519,7 @@
           </w:tcPr>
           <w:p>
             <w:pPr>
-              <w:spacing w:before="240" w:after="0" w:line="240" w:lineRule="auto"/>
+              <w:spacing w:before="240"/>
               <w:cnfStyle w:val="000000000000" w:firstRow="0" w:lastRow="0" w:firstColumn="0" w:lastColumn="0" w:oddVBand="0" w:evenVBand="0" w:oddHBand="0" w:evenHBand="0" w:firstRowFirstColumn="0" w:firstRowLastColumn="0" w:lastRowFirstColumn="0" w:lastRowLastColumn="0"/>
               <w:rPr>
                 <w:rFonts w:ascii="Arial" w:eastAsia="Times New Roman" w:hAnsi="Arial" w:cs="Arial"/>
@@ -18200,7 +19546,7 @@
           </w:tcPr>
           <w:p>
             <w:pPr>
-              <w:spacing w:before="240" w:after="0" w:line="240" w:lineRule="auto"/>
+              <w:spacing w:before="240"/>
               <w:cnfStyle w:val="000000000000" w:firstRow="0" w:lastRow="0" w:firstColumn="0" w:lastColumn="0" w:oddVBand="0" w:evenVBand="0" w:oddHBand="0" w:evenHBand="0" w:firstRowFirstColumn="0" w:firstRowLastColumn="0" w:lastRowFirstColumn="0" w:lastRowLastColumn="0"/>
               <w:rPr>
                 <w:rFonts w:ascii="Arial" w:eastAsia="Times New Roman" w:hAnsi="Arial" w:cs="Arial"/>
@@ -18227,7 +19573,7 @@
           </w:tcPr>
           <w:p>
             <w:pPr>
-              <w:spacing w:before="240" w:after="0" w:line="240" w:lineRule="auto"/>
+              <w:spacing w:before="240"/>
               <w:cnfStyle w:val="000000000000" w:firstRow="0" w:lastRow="0" w:firstColumn="0" w:lastColumn="0" w:oddVBand="0" w:evenVBand="0" w:oddHBand="0" w:evenHBand="0" w:firstRowFirstColumn="0" w:firstRowLastColumn="0" w:lastRowFirstColumn="0" w:lastRowLastColumn="0"/>
               <w:rPr>
                 <w:rFonts w:ascii="Arial" w:eastAsia="Times New Roman" w:hAnsi="Arial" w:cs="Arial"/>
@@ -18258,11 +19604,11 @@
       <w:pPr>
         <w:pStyle w:val="Ttulo2"/>
       </w:pPr>
-      <w:bookmarkStart w:id="56" w:name="_Toc146020598"/>
+      <w:bookmarkStart w:id="58" w:name="_Toc146020598"/>
       <w:r>
         <w:t>¿Cuándo utilizar un algoritmo u otro?</w:t>
       </w:r>
-      <w:bookmarkEnd w:id="56"/>
+      <w:bookmarkEnd w:id="58"/>
     </w:p>
     <w:p/>
     <w:p/>
@@ -18277,27 +19623,29 @@
       <w:pPr>
         <w:pStyle w:val="Ttulo2"/>
       </w:pPr>
-      <w:bookmarkStart w:id="57" w:name="_Toc146020599"/>
-      <w:r>
-        <w:lastRenderedPageBreak/>
+      <w:bookmarkStart w:id="59" w:name="_Toc146020599"/>
+      <w:r>
         <w:t>Contrastes entre algoritmos.</w:t>
       </w:r>
-      <w:bookmarkEnd w:id="57"/>
+      <w:bookmarkEnd w:id="59"/>
     </w:p>
     <w:p>
       <w:pPr>
         <w:pStyle w:val="Ttulo3"/>
       </w:pPr>
-      <w:bookmarkStart w:id="58" w:name="_Toc146020600"/>
+      <w:bookmarkStart w:id="60" w:name="_Toc146020600"/>
       <w:r>
         <w:t>Uso de regresión lineal con K-NN y método de mínimos cuadrados.</w:t>
       </w:r>
-      <w:bookmarkEnd w:id="58"/>
-    </w:p>
-    <w:p>
-      <w:r>
+      <w:bookmarkEnd w:id="60"/>
+    </w:p>
+    <w:p>
+      <w:r>
+        <w:rPr>
+          <w:noProof/>
+        </w:rPr>
         <w:drawing>
-          <wp:anchor distT="0" distB="0" distL="114300" distR="114300" simplePos="0" relativeHeight="251636224" behindDoc="0" locked="0" layoutInCell="1" allowOverlap="1" wp14:anchorId="3B7EDBBC" wp14:editId="177A1380">
+          <wp:anchor distT="0" distB="0" distL="114300" distR="114300" simplePos="0" relativeHeight="251652096" behindDoc="0" locked="0" layoutInCell="1" allowOverlap="1" wp14:anchorId="3B7EDBBC" wp14:editId="2BCEF504">
             <wp:simplePos x="0" y="0"/>
             <wp:positionH relativeFrom="column">
               <wp:posOffset>4307121</wp:posOffset>
@@ -18320,7 +19668,7 @@
                     <pic:cNvPicPr/>
                   </pic:nvPicPr>
                   <pic:blipFill>
-                    <a:blip r:embed="rId55">
+                    <a:blip r:embed="rId61">
                       <a:extLst>
                         <a:ext uri="{28A0092B-C50C-407E-A947-70E740481C1C}">
                           <a14:useLocalDpi xmlns:a14="http://schemas.microsoft.com/office/drawing/2010/main" val="0"/>
@@ -18349,8 +19697,11 @@
     </w:p>
     <w:p>
       <w:r>
+        <w:rPr>
+          <w:noProof/>
+        </w:rPr>
         <w:drawing>
-          <wp:anchor distT="0" distB="0" distL="114300" distR="114300" simplePos="0" relativeHeight="251642368" behindDoc="0" locked="0" layoutInCell="1" allowOverlap="1" wp14:anchorId="2A32F467" wp14:editId="6E3DA2C8">
+          <wp:anchor distT="0" distB="0" distL="114300" distR="114300" simplePos="0" relativeHeight="251654144" behindDoc="0" locked="0" layoutInCell="1" allowOverlap="1" wp14:anchorId="2A32F467" wp14:editId="676C89F0">
             <wp:simplePos x="0" y="0"/>
             <wp:positionH relativeFrom="column">
               <wp:posOffset>-100965</wp:posOffset>
@@ -18373,7 +19724,7 @@
                     <pic:cNvPicPr/>
                   </pic:nvPicPr>
                   <pic:blipFill rotWithShape="1">
-                    <a:blip r:embed="rId56">
+                    <a:blip r:embed="rId62">
                       <a:extLst>
                         <a:ext uri="{28A0092B-C50C-407E-A947-70E740481C1C}">
                           <a14:useLocalDpi xmlns:a14="http://schemas.microsoft.com/office/drawing/2010/main" val="0"/>
@@ -20294,6 +21645,119 @@
     </w:lvl>
   </w:abstractNum>
   <w:abstractNum w:abstractNumId="14" w15:restartNumberingAfterBreak="0">
+    <w:nsid w:val="586E2FDD"/>
+    <w:multiLevelType w:val="hybridMultilevel"/>
+    <w:tmpl w:val="BC187686"/>
+    <w:lvl w:ilvl="0" w:tplc="08090005">
+      <w:start w:val="1"/>
+      <w:numFmt w:val="bullet"/>
+      <w:lvlText w:val=""/>
+      <w:lvlJc w:val="left"/>
+      <w:pPr>
+        <w:ind w:left="360" w:hanging="360"/>
+      </w:pPr>
+      <w:rPr>
+        <w:rFonts w:ascii="Wingdings" w:hAnsi="Wingdings" w:hint="default"/>
+      </w:rPr>
+    </w:lvl>
+    <w:lvl w:ilvl="1" w:tplc="0C0A0003" w:tentative="1">
+      <w:start w:val="1"/>
+      <w:numFmt w:val="bullet"/>
+      <w:lvlText w:val="o"/>
+      <w:lvlJc w:val="left"/>
+      <w:pPr>
+        <w:ind w:left="1080" w:hanging="360"/>
+      </w:pPr>
+      <w:rPr>
+        <w:rFonts w:ascii="Courier New" w:hAnsi="Courier New" w:cs="Courier New" w:hint="default"/>
+      </w:rPr>
+    </w:lvl>
+    <w:lvl w:ilvl="2" w:tplc="0C0A0005" w:tentative="1">
+      <w:start w:val="1"/>
+      <w:numFmt w:val="bullet"/>
+      <w:lvlText w:val=""/>
+      <w:lvlJc w:val="left"/>
+      <w:pPr>
+        <w:ind w:left="1800" w:hanging="360"/>
+      </w:pPr>
+      <w:rPr>
+        <w:rFonts w:ascii="Wingdings" w:hAnsi="Wingdings" w:hint="default"/>
+      </w:rPr>
+    </w:lvl>
+    <w:lvl w:ilvl="3" w:tplc="0C0A0001" w:tentative="1">
+      <w:start w:val="1"/>
+      <w:numFmt w:val="bullet"/>
+      <w:lvlText w:val=""/>
+      <w:lvlJc w:val="left"/>
+      <w:pPr>
+        <w:ind w:left="2520" w:hanging="360"/>
+      </w:pPr>
+      <w:rPr>
+        <w:rFonts w:ascii="Symbol" w:hAnsi="Symbol" w:hint="default"/>
+      </w:rPr>
+    </w:lvl>
+    <w:lvl w:ilvl="4" w:tplc="0C0A0003" w:tentative="1">
+      <w:start w:val="1"/>
+      <w:numFmt w:val="bullet"/>
+      <w:lvlText w:val="o"/>
+      <w:lvlJc w:val="left"/>
+      <w:pPr>
+        <w:ind w:left="3240" w:hanging="360"/>
+      </w:pPr>
+      <w:rPr>
+        <w:rFonts w:ascii="Courier New" w:hAnsi="Courier New" w:cs="Courier New" w:hint="default"/>
+      </w:rPr>
+    </w:lvl>
+    <w:lvl w:ilvl="5" w:tplc="0C0A0005" w:tentative="1">
+      <w:start w:val="1"/>
+      <w:numFmt w:val="bullet"/>
+      <w:lvlText w:val=""/>
+      <w:lvlJc w:val="left"/>
+      <w:pPr>
+        <w:ind w:left="3960" w:hanging="360"/>
+      </w:pPr>
+      <w:rPr>
+        <w:rFonts w:ascii="Wingdings" w:hAnsi="Wingdings" w:hint="default"/>
+      </w:rPr>
+    </w:lvl>
+    <w:lvl w:ilvl="6" w:tplc="0C0A0001" w:tentative="1">
+      <w:start w:val="1"/>
+      <w:numFmt w:val="bullet"/>
+      <w:lvlText w:val=""/>
+      <w:lvlJc w:val="left"/>
+      <w:pPr>
+        <w:ind w:left="4680" w:hanging="360"/>
+      </w:pPr>
+      <w:rPr>
+        <w:rFonts w:ascii="Symbol" w:hAnsi="Symbol" w:hint="default"/>
+      </w:rPr>
+    </w:lvl>
+    <w:lvl w:ilvl="7" w:tplc="0C0A0003" w:tentative="1">
+      <w:start w:val="1"/>
+      <w:numFmt w:val="bullet"/>
+      <w:lvlText w:val="o"/>
+      <w:lvlJc w:val="left"/>
+      <w:pPr>
+        <w:ind w:left="5400" w:hanging="360"/>
+      </w:pPr>
+      <w:rPr>
+        <w:rFonts w:ascii="Courier New" w:hAnsi="Courier New" w:cs="Courier New" w:hint="default"/>
+      </w:rPr>
+    </w:lvl>
+    <w:lvl w:ilvl="8" w:tplc="0C0A0005" w:tentative="1">
+      <w:start w:val="1"/>
+      <w:numFmt w:val="bullet"/>
+      <w:lvlText w:val=""/>
+      <w:lvlJc w:val="left"/>
+      <w:pPr>
+        <w:ind w:left="6120" w:hanging="360"/>
+      </w:pPr>
+      <w:rPr>
+        <w:rFonts w:ascii="Wingdings" w:hAnsi="Wingdings" w:hint="default"/>
+      </w:rPr>
+    </w:lvl>
+  </w:abstractNum>
+  <w:abstractNum w:abstractNumId="15" w15:restartNumberingAfterBreak="0">
     <w:nsid w:val="58B137FD"/>
     <w:multiLevelType w:val="multilevel"/>
     <w:tmpl w:val="93E41C44"/>
@@ -20410,7 +21874,7 @@
       </w:rPr>
     </w:lvl>
   </w:abstractNum>
-  <w:abstractNum w:abstractNumId="15" w15:restartNumberingAfterBreak="0">
+  <w:abstractNum w:abstractNumId="16" w15:restartNumberingAfterBreak="0">
     <w:nsid w:val="59B37F9E"/>
     <w:multiLevelType w:val="multilevel"/>
     <w:tmpl w:val="94260280"/>
@@ -20526,7 +21990,7 @@
       </w:pPr>
     </w:lvl>
   </w:abstractNum>
-  <w:abstractNum w:abstractNumId="16" w15:restartNumberingAfterBreak="0">
+  <w:abstractNum w:abstractNumId="17" w15:restartNumberingAfterBreak="0">
     <w:nsid w:val="5E83171E"/>
     <w:multiLevelType w:val="hybridMultilevel"/>
     <w:tmpl w:val="C7523FE8"/>
@@ -20639,7 +22103,7 @@
       </w:rPr>
     </w:lvl>
   </w:abstractNum>
-  <w:abstractNum w:abstractNumId="17" w15:restartNumberingAfterBreak="0">
+  <w:abstractNum w:abstractNumId="18" w15:restartNumberingAfterBreak="0">
     <w:nsid w:val="61A24D87"/>
     <w:multiLevelType w:val="hybridMultilevel"/>
     <w:tmpl w:val="0D46B054"/>
@@ -20752,7 +22216,7 @@
       </w:rPr>
     </w:lvl>
   </w:abstractNum>
-  <w:abstractNum w:abstractNumId="18" w15:restartNumberingAfterBreak="0">
+  <w:abstractNum w:abstractNumId="19" w15:restartNumberingAfterBreak="0">
     <w:nsid w:val="658B5738"/>
     <w:multiLevelType w:val="multilevel"/>
     <w:tmpl w:val="8A4E3AF8"/>
@@ -20901,7 +22365,7 @@
       </w:rPr>
     </w:lvl>
   </w:abstractNum>
-  <w:abstractNum w:abstractNumId="19" w15:restartNumberingAfterBreak="0">
+  <w:abstractNum w:abstractNumId="20" w15:restartNumberingAfterBreak="0">
     <w:nsid w:val="6E546787"/>
     <w:multiLevelType w:val="multilevel"/>
     <w:tmpl w:val="FF806EEC"/>
@@ -21050,7 +22514,7 @@
       </w:rPr>
     </w:lvl>
   </w:abstractNum>
-  <w:abstractNum w:abstractNumId="20" w15:restartNumberingAfterBreak="0">
+  <w:abstractNum w:abstractNumId="21" w15:restartNumberingAfterBreak="0">
     <w:nsid w:val="73821F71"/>
     <w:multiLevelType w:val="hybridMultilevel"/>
     <w:tmpl w:val="08560988"/>
@@ -21163,7 +22627,7 @@
       </w:rPr>
     </w:lvl>
   </w:abstractNum>
-  <w:abstractNum w:abstractNumId="21" w15:restartNumberingAfterBreak="0">
+  <w:abstractNum w:abstractNumId="22" w15:restartNumberingAfterBreak="0">
     <w:nsid w:val="75632AC6"/>
     <w:multiLevelType w:val="hybridMultilevel"/>
     <w:tmpl w:val="0D061876"/>
@@ -21276,7 +22740,7 @@
       </w:rPr>
     </w:lvl>
   </w:abstractNum>
-  <w:abstractNum w:abstractNumId="22" w15:restartNumberingAfterBreak="0">
+  <w:abstractNum w:abstractNumId="23" w15:restartNumberingAfterBreak="0">
     <w:nsid w:val="7A514232"/>
     <w:multiLevelType w:val="multilevel"/>
     <w:tmpl w:val="86EED946"/>
@@ -21425,7 +22889,7 @@
       </w:rPr>
     </w:lvl>
   </w:abstractNum>
-  <w:abstractNum w:abstractNumId="23" w15:restartNumberingAfterBreak="0">
+  <w:abstractNum w:abstractNumId="24" w15:restartNumberingAfterBreak="0">
     <w:nsid w:val="7D00308D"/>
     <w:multiLevelType w:val="hybridMultilevel"/>
     <w:tmpl w:val="D09C8F72"/>
@@ -21511,7 +22975,7 @@
       </w:pPr>
     </w:lvl>
   </w:abstractNum>
-  <w:abstractNum w:abstractNumId="24" w15:restartNumberingAfterBreak="0">
+  <w:abstractNum w:abstractNumId="25" w15:restartNumberingAfterBreak="0">
     <w:nsid w:val="7E9F63F2"/>
     <w:multiLevelType w:val="hybridMultilevel"/>
     <w:tmpl w:val="60FADE82"/>
@@ -21624,7 +23088,7 @@
       </w:rPr>
     </w:lvl>
   </w:abstractNum>
-  <w:abstractNum w:abstractNumId="25" w15:restartNumberingAfterBreak="0">
+  <w:abstractNum w:abstractNumId="26" w15:restartNumberingAfterBreak="0">
     <w:nsid w:val="7F105E48"/>
     <w:multiLevelType w:val="hybridMultilevel"/>
     <w:tmpl w:val="49F846CA"/>
@@ -21738,7 +23202,7 @@
     </w:lvl>
   </w:abstractNum>
   <w:num w:numId="1" w16cid:durableId="31929123">
-    <w:abstractNumId w:val="14"/>
+    <w:abstractNumId w:val="15"/>
   </w:num>
   <w:num w:numId="2" w16cid:durableId="425657174">
     <w:abstractNumId w:val="0"/>
@@ -21747,19 +23211,19 @@
     <w:abstractNumId w:val="6"/>
   </w:num>
   <w:num w:numId="4" w16cid:durableId="162010432">
-    <w:abstractNumId w:val="19"/>
+    <w:abstractNumId w:val="20"/>
   </w:num>
   <w:num w:numId="5" w16cid:durableId="1413048075">
     <w:abstractNumId w:val="8"/>
   </w:num>
   <w:num w:numId="6" w16cid:durableId="436485800">
-    <w:abstractNumId w:val="20"/>
+    <w:abstractNumId w:val="21"/>
   </w:num>
   <w:num w:numId="7" w16cid:durableId="1287812746">
-    <w:abstractNumId w:val="22"/>
+    <w:abstractNumId w:val="23"/>
   </w:num>
   <w:num w:numId="8" w16cid:durableId="772825066">
-    <w:abstractNumId w:val="16"/>
+    <w:abstractNumId w:val="17"/>
   </w:num>
   <w:num w:numId="9" w16cid:durableId="508907646">
     <w:abstractNumId w:val="2"/>
@@ -21771,37 +23235,37 @@
     <w:abstractNumId w:val="11"/>
   </w:num>
   <w:num w:numId="12" w16cid:durableId="1302005915">
-    <w:abstractNumId w:val="18"/>
+    <w:abstractNumId w:val="19"/>
   </w:num>
   <w:num w:numId="13" w16cid:durableId="1596013438">
     <w:abstractNumId w:val="5"/>
   </w:num>
   <w:num w:numId="14" w16cid:durableId="927076315">
-    <w:abstractNumId w:val="21"/>
+    <w:abstractNumId w:val="22"/>
   </w:num>
   <w:num w:numId="15" w16cid:durableId="1763527928">
     <w:abstractNumId w:val="4"/>
   </w:num>
   <w:num w:numId="16" w16cid:durableId="284430663">
-    <w:abstractNumId w:val="25"/>
+    <w:abstractNumId w:val="26"/>
   </w:num>
   <w:num w:numId="17" w16cid:durableId="534125162">
     <w:abstractNumId w:val="1"/>
   </w:num>
   <w:num w:numId="18" w16cid:durableId="345905678">
-    <w:abstractNumId w:val="15"/>
+    <w:abstractNumId w:val="16"/>
   </w:num>
   <w:num w:numId="19" w16cid:durableId="31001938">
     <w:abstractNumId w:val="7"/>
   </w:num>
   <w:num w:numId="20" w16cid:durableId="329023398">
-    <w:abstractNumId w:val="17"/>
+    <w:abstractNumId w:val="18"/>
   </w:num>
   <w:num w:numId="21" w16cid:durableId="1252466578">
     <w:abstractNumId w:val="12"/>
   </w:num>
   <w:num w:numId="22" w16cid:durableId="59712240">
-    <w:abstractNumId w:val="23"/>
+    <w:abstractNumId w:val="24"/>
   </w:num>
   <w:num w:numId="23" w16cid:durableId="1845704208">
     <w:abstractNumId w:val="3"/>
@@ -21813,7 +23277,10 @@
     <w:abstractNumId w:val="10"/>
   </w:num>
   <w:num w:numId="26" w16cid:durableId="1092899805">
-    <w:abstractNumId w:val="24"/>
+    <w:abstractNumId w:val="25"/>
+  </w:num>
+  <w:num w:numId="27" w16cid:durableId="162356659">
+    <w:abstractNumId w:val="14"/>
   </w:num>
   <w:numIdMacAtCleanup w:val="26"/>
 </w:numbering>

</xml_diff>

<commit_message>
uploaded changes to IA notes
</commit_message>
<xml_diff>
--- a/Python-and-IA_zone/Machine_Learning/Machine_Learning.docx
+++ b/Python-and-IA_zone/Machine_Learning/Machine_Learning.docx
@@ -67,7 +67,7 @@
             </w:rPr>
             <w:fldChar w:fldCharType="separate"/>
           </w:r>
-          <w:hyperlink w:anchor="_Toc146020546" w:history="1">
+          <w:hyperlink w:anchor="_Toc146107789" w:history="1">
             <w:r>
               <w:rPr>
                 <w:rStyle w:val="Hipervnculo"/>
@@ -112,7 +112,7 @@
                 <w:noProof/>
                 <w:webHidden/>
               </w:rPr>
-              <w:instrText xml:space="preserve"> PAGEREF _Toc146020546 \h </w:instrText>
+              <w:instrText xml:space="preserve"> PAGEREF _Toc146107789 \h </w:instrText>
             </w:r>
             <w:r>
               <w:rPr>
@@ -132,7 +132,7 @@
                 <w:noProof/>
                 <w:webHidden/>
               </w:rPr>
-              <w:t>3</w:t>
+              <w:t>4</w:t>
             </w:r>
             <w:r>
               <w:rPr>
@@ -159,7 +159,7 @@
               <w14:ligatures w14:val="standardContextual"/>
             </w:rPr>
           </w:pPr>
-          <w:hyperlink w:anchor="_Toc146020547" w:history="1">
+          <w:hyperlink w:anchor="_Toc146107790" w:history="1">
             <w:r>
               <w:rPr>
                 <w:rStyle w:val="Hipervnculo"/>
@@ -204,7 +204,7 @@
                 <w:noProof/>
                 <w:webHidden/>
               </w:rPr>
-              <w:instrText xml:space="preserve"> PAGEREF _Toc146020547 \h </w:instrText>
+              <w:instrText xml:space="preserve"> PAGEREF _Toc146107790 \h </w:instrText>
             </w:r>
             <w:r>
               <w:rPr>
@@ -224,7 +224,7 @@
                 <w:noProof/>
                 <w:webHidden/>
               </w:rPr>
-              <w:t>3</w:t>
+              <w:t>4</w:t>
             </w:r>
             <w:r>
               <w:rPr>
@@ -251,7 +251,7 @@
               <w14:ligatures w14:val="standardContextual"/>
             </w:rPr>
           </w:pPr>
-          <w:hyperlink w:anchor="_Toc146020548" w:history="1">
+          <w:hyperlink w:anchor="_Toc146107791" w:history="1">
             <w:r>
               <w:rPr>
                 <w:rStyle w:val="Hipervnculo"/>
@@ -296,7 +296,7 @@
                 <w:noProof/>
                 <w:webHidden/>
               </w:rPr>
-              <w:instrText xml:space="preserve"> PAGEREF _Toc146020548 \h </w:instrText>
+              <w:instrText xml:space="preserve"> PAGEREF _Toc146107791 \h </w:instrText>
             </w:r>
             <w:r>
               <w:rPr>
@@ -316,7 +316,7 @@
                 <w:noProof/>
                 <w:webHidden/>
               </w:rPr>
-              <w:t>4</w:t>
+              <w:t>5</w:t>
             </w:r>
             <w:r>
               <w:rPr>
@@ -343,7 +343,7 @@
               <w14:ligatures w14:val="standardContextual"/>
             </w:rPr>
           </w:pPr>
-          <w:hyperlink w:anchor="_Toc146020549" w:history="1">
+          <w:hyperlink w:anchor="_Toc146107792" w:history="1">
             <w:r>
               <w:rPr>
                 <w:rStyle w:val="Hipervnculo"/>
@@ -388,7 +388,7 @@
                 <w:noProof/>
                 <w:webHidden/>
               </w:rPr>
-              <w:instrText xml:space="preserve"> PAGEREF _Toc146020549 \h </w:instrText>
+              <w:instrText xml:space="preserve"> PAGEREF _Toc146107792 \h </w:instrText>
             </w:r>
             <w:r>
               <w:rPr>
@@ -408,7 +408,7 @@
                 <w:noProof/>
                 <w:webHidden/>
               </w:rPr>
-              <w:t>5</w:t>
+              <w:t>6</w:t>
             </w:r>
             <w:r>
               <w:rPr>
@@ -435,7 +435,7 @@
               <w14:ligatures w14:val="standardContextual"/>
             </w:rPr>
           </w:pPr>
-          <w:hyperlink w:anchor="_Toc146020550" w:history="1">
+          <w:hyperlink w:anchor="_Toc146107793" w:history="1">
             <w:r>
               <w:rPr>
                 <w:rStyle w:val="Hipervnculo"/>
@@ -480,7 +480,7 @@
                 <w:noProof/>
                 <w:webHidden/>
               </w:rPr>
-              <w:instrText xml:space="preserve"> PAGEREF _Toc146020550 \h </w:instrText>
+              <w:instrText xml:space="preserve"> PAGEREF _Toc146107793 \h </w:instrText>
             </w:r>
             <w:r>
               <w:rPr>
@@ -500,7 +500,7 @@
                 <w:noProof/>
                 <w:webHidden/>
               </w:rPr>
-              <w:t>5</w:t>
+              <w:t>6</w:t>
             </w:r>
             <w:r>
               <w:rPr>
@@ -527,7 +527,7 @@
               <w14:ligatures w14:val="standardContextual"/>
             </w:rPr>
           </w:pPr>
-          <w:hyperlink w:anchor="_Toc146020551" w:history="1">
+          <w:hyperlink w:anchor="_Toc146107794" w:history="1">
             <w:r>
               <w:rPr>
                 <w:rStyle w:val="Hipervnculo"/>
@@ -572,7 +572,7 @@
                 <w:noProof/>
                 <w:webHidden/>
               </w:rPr>
-              <w:instrText xml:space="preserve"> PAGEREF _Toc146020551 \h </w:instrText>
+              <w:instrText xml:space="preserve"> PAGEREF _Toc146107794 \h </w:instrText>
             </w:r>
             <w:r>
               <w:rPr>
@@ -592,7 +592,7 @@
                 <w:noProof/>
                 <w:webHidden/>
               </w:rPr>
-              <w:t>5</w:t>
+              <w:t>6</w:t>
             </w:r>
             <w:r>
               <w:rPr>
@@ -619,7 +619,7 @@
               <w14:ligatures w14:val="standardContextual"/>
             </w:rPr>
           </w:pPr>
-          <w:hyperlink w:anchor="_Toc146020552" w:history="1">
+          <w:hyperlink w:anchor="_Toc146107795" w:history="1">
             <w:r>
               <w:rPr>
                 <w:rStyle w:val="Hipervnculo"/>
@@ -664,7 +664,7 @@
                 <w:noProof/>
                 <w:webHidden/>
               </w:rPr>
-              <w:instrText xml:space="preserve"> PAGEREF _Toc146020552 \h </w:instrText>
+              <w:instrText xml:space="preserve"> PAGEREF _Toc146107795 \h </w:instrText>
             </w:r>
             <w:r>
               <w:rPr>
@@ -684,7 +684,7 @@
                 <w:noProof/>
                 <w:webHidden/>
               </w:rPr>
-              <w:t>5</w:t>
+              <w:t>6</w:t>
             </w:r>
             <w:r>
               <w:rPr>
@@ -711,7 +711,7 @@
               <w14:ligatures w14:val="standardContextual"/>
             </w:rPr>
           </w:pPr>
-          <w:hyperlink w:anchor="_Toc146020553" w:history="1">
+          <w:hyperlink w:anchor="_Toc146107796" w:history="1">
             <w:r>
               <w:rPr>
                 <w:rStyle w:val="Hipervnculo"/>
@@ -756,7 +756,7 @@
                 <w:noProof/>
                 <w:webHidden/>
               </w:rPr>
-              <w:instrText xml:space="preserve"> PAGEREF _Toc146020553 \h </w:instrText>
+              <w:instrText xml:space="preserve"> PAGEREF _Toc146107796 \h </w:instrText>
             </w:r>
             <w:r>
               <w:rPr>
@@ -776,7 +776,7 @@
                 <w:noProof/>
                 <w:webHidden/>
               </w:rPr>
-              <w:t>5</w:t>
+              <w:t>6</w:t>
             </w:r>
             <w:r>
               <w:rPr>
@@ -803,7 +803,7 @@
               <w14:ligatures w14:val="standardContextual"/>
             </w:rPr>
           </w:pPr>
-          <w:hyperlink w:anchor="_Toc146020554" w:history="1">
+          <w:hyperlink w:anchor="_Toc146107797" w:history="1">
             <w:r>
               <w:rPr>
                 <w:rStyle w:val="Hipervnculo"/>
@@ -848,7 +848,7 @@
                 <w:noProof/>
                 <w:webHidden/>
               </w:rPr>
-              <w:instrText xml:space="preserve"> PAGEREF _Toc146020554 \h </w:instrText>
+              <w:instrText xml:space="preserve"> PAGEREF _Toc146107797 \h </w:instrText>
             </w:r>
             <w:r>
               <w:rPr>
@@ -868,7 +868,7 @@
                 <w:noProof/>
                 <w:webHidden/>
               </w:rPr>
-              <w:t>8</w:t>
+              <w:t>9</w:t>
             </w:r>
             <w:r>
               <w:rPr>
@@ -895,7 +895,7 @@
               <w14:ligatures w14:val="standardContextual"/>
             </w:rPr>
           </w:pPr>
-          <w:hyperlink w:anchor="_Toc146020555" w:history="1">
+          <w:hyperlink w:anchor="_Toc146107798" w:history="1">
             <w:r>
               <w:rPr>
                 <w:rStyle w:val="Hipervnculo"/>
@@ -919,6 +919,98 @@
                 <w:rStyle w:val="Hipervnculo"/>
                 <w:noProof/>
               </w:rPr>
+              <w:t>Normalización de características.</w:t>
+            </w:r>
+            <w:r>
+              <w:rPr>
+                <w:noProof/>
+                <w:webHidden/>
+              </w:rPr>
+              <w:tab/>
+            </w:r>
+            <w:r>
+              <w:rPr>
+                <w:noProof/>
+                <w:webHidden/>
+              </w:rPr>
+              <w:fldChar w:fldCharType="begin"/>
+            </w:r>
+            <w:r>
+              <w:rPr>
+                <w:noProof/>
+                <w:webHidden/>
+              </w:rPr>
+              <w:instrText xml:space="preserve"> PAGEREF _Toc146107798 \h </w:instrText>
+            </w:r>
+            <w:r>
+              <w:rPr>
+                <w:noProof/>
+                <w:webHidden/>
+              </w:rPr>
+            </w:r>
+            <w:r>
+              <w:rPr>
+                <w:noProof/>
+                <w:webHidden/>
+              </w:rPr>
+              <w:fldChar w:fldCharType="separate"/>
+            </w:r>
+            <w:r>
+              <w:rPr>
+                <w:noProof/>
+                <w:webHidden/>
+              </w:rPr>
+              <w:t>9</w:t>
+            </w:r>
+            <w:r>
+              <w:rPr>
+                <w:noProof/>
+                <w:webHidden/>
+              </w:rPr>
+              <w:fldChar w:fldCharType="end"/>
+            </w:r>
+          </w:hyperlink>
+        </w:p>
+        <w:p>
+          <w:pPr>
+            <w:pStyle w:val="TDC3"/>
+            <w:tabs>
+              <w:tab w:val="left" w:pos="1320"/>
+              <w:tab w:val="right" w:leader="dot" w:pos="9488"/>
+            </w:tabs>
+            <w:rPr>
+              <w:rFonts w:asciiTheme="minorHAnsi" w:eastAsiaTheme="minorEastAsia" w:hAnsiTheme="minorHAnsi" w:cstheme="minorBidi"/>
+              <w:noProof/>
+              <w:kern w:val="2"/>
+              <w:sz w:val="22"/>
+              <w:lang w:eastAsia="es-ES"/>
+              <w14:ligatures w14:val="standardContextual"/>
+            </w:rPr>
+          </w:pPr>
+          <w:hyperlink w:anchor="_Toc146107799" w:history="1">
+            <w:r>
+              <w:rPr>
+                <w:rStyle w:val="Hipervnculo"/>
+                <w:noProof/>
+              </w:rPr>
+              <w:t>2.1.3</w:t>
+            </w:r>
+            <w:r>
+              <w:rPr>
+                <w:rFonts w:asciiTheme="minorHAnsi" w:eastAsiaTheme="minorEastAsia" w:hAnsiTheme="minorHAnsi" w:cstheme="minorBidi"/>
+                <w:noProof/>
+                <w:kern w:val="2"/>
+                <w:sz w:val="22"/>
+                <w:lang w:eastAsia="es-ES"/>
+                <w14:ligatures w14:val="standardContextual"/>
+              </w:rPr>
+              <w:tab/>
+            </w:r>
+            <w:r>
+              <w:rPr>
+                <w:rStyle w:val="Hipervnculo"/>
+                <w:noProof/>
+              </w:rPr>
               <w:t>Visualización de la información.</w:t>
             </w:r>
             <w:r>
@@ -940,7 +1032,7 @@
                 <w:noProof/>
                 <w:webHidden/>
               </w:rPr>
-              <w:instrText xml:space="preserve"> PAGEREF _Toc146020555 \h </w:instrText>
+              <w:instrText xml:space="preserve"> PAGEREF _Toc146107799 \h </w:instrText>
             </w:r>
             <w:r>
               <w:rPr>
@@ -960,7 +1052,7 @@
                 <w:noProof/>
                 <w:webHidden/>
               </w:rPr>
-              <w:t>8</w:t>
+              <w:t>11</w:t>
             </w:r>
             <w:r>
               <w:rPr>
@@ -987,7 +1079,7 @@
               <w14:ligatures w14:val="standardContextual"/>
             </w:rPr>
           </w:pPr>
-          <w:hyperlink w:anchor="_Toc146020556" w:history="1">
+          <w:hyperlink w:anchor="_Toc146107800" w:history="1">
             <w:r>
               <w:rPr>
                 <w:rStyle w:val="Hipervnculo"/>
@@ -1032,7 +1124,7 @@
                 <w:noProof/>
                 <w:webHidden/>
               </w:rPr>
-              <w:instrText xml:space="preserve"> PAGEREF _Toc146020556 \h </w:instrText>
+              <w:instrText xml:space="preserve"> PAGEREF _Toc146107800 \h </w:instrText>
             </w:r>
             <w:r>
               <w:rPr>
@@ -1052,7 +1144,7 @@
                 <w:noProof/>
                 <w:webHidden/>
               </w:rPr>
-              <w:t>10</w:t>
+              <w:t>13</w:t>
             </w:r>
             <w:r>
               <w:rPr>
@@ -1079,7 +1171,7 @@
               <w14:ligatures w14:val="standardContextual"/>
             </w:rPr>
           </w:pPr>
-          <w:hyperlink w:anchor="_Toc146020557" w:history="1">
+          <w:hyperlink w:anchor="_Toc146107801" w:history="1">
             <w:r>
               <w:rPr>
                 <w:rStyle w:val="Hipervnculo"/>
@@ -1124,7 +1216,7 @@
                 <w:noProof/>
                 <w:webHidden/>
               </w:rPr>
-              <w:instrText xml:space="preserve"> PAGEREF _Toc146020557 \h </w:instrText>
+              <w:instrText xml:space="preserve"> PAGEREF _Toc146107801 \h </w:instrText>
             </w:r>
             <w:r>
               <w:rPr>
@@ -1144,7 +1236,7 @@
                 <w:noProof/>
                 <w:webHidden/>
               </w:rPr>
-              <w:t>10</w:t>
+              <w:t>13</w:t>
             </w:r>
             <w:r>
               <w:rPr>
@@ -1171,7 +1263,7 @@
               <w14:ligatures w14:val="standardContextual"/>
             </w:rPr>
           </w:pPr>
-          <w:hyperlink w:anchor="_Toc146020558" w:history="1">
+          <w:hyperlink w:anchor="_Toc146107802" w:history="1">
             <w:r>
               <w:rPr>
                 <w:rStyle w:val="Hipervnculo"/>
@@ -1216,7 +1308,7 @@
                 <w:noProof/>
                 <w:webHidden/>
               </w:rPr>
-              <w:instrText xml:space="preserve"> PAGEREF _Toc146020558 \h </w:instrText>
+              <w:instrText xml:space="preserve"> PAGEREF _Toc146107802 \h </w:instrText>
             </w:r>
             <w:r>
               <w:rPr>
@@ -1236,7 +1328,7 @@
                 <w:noProof/>
                 <w:webHidden/>
               </w:rPr>
-              <w:t>10</w:t>
+              <w:t>13</w:t>
             </w:r>
             <w:r>
               <w:rPr>
@@ -1263,7 +1355,7 @@
               <w14:ligatures w14:val="standardContextual"/>
             </w:rPr>
           </w:pPr>
-          <w:hyperlink w:anchor="_Toc146020559" w:history="1">
+          <w:hyperlink w:anchor="_Toc146107803" w:history="1">
             <w:r>
               <w:rPr>
                 <w:rStyle w:val="Hipervnculo"/>
@@ -1308,7 +1400,7 @@
                 <w:noProof/>
                 <w:webHidden/>
               </w:rPr>
-              <w:instrText xml:space="preserve"> PAGEREF _Toc146020559 \h </w:instrText>
+              <w:instrText xml:space="preserve"> PAGEREF _Toc146107803 \h </w:instrText>
             </w:r>
             <w:r>
               <w:rPr>
@@ -1328,7 +1420,7 @@
                 <w:noProof/>
                 <w:webHidden/>
               </w:rPr>
-              <w:t>11</w:t>
+              <w:t>14</w:t>
             </w:r>
             <w:r>
               <w:rPr>
@@ -1355,7 +1447,7 @@
               <w14:ligatures w14:val="standardContextual"/>
             </w:rPr>
           </w:pPr>
-          <w:hyperlink w:anchor="_Toc146020560" w:history="1">
+          <w:hyperlink w:anchor="_Toc146107804" w:history="1">
             <w:r>
               <w:rPr>
                 <w:rStyle w:val="Hipervnculo"/>
@@ -1400,7 +1492,7 @@
                 <w:noProof/>
                 <w:webHidden/>
               </w:rPr>
-              <w:instrText xml:space="preserve"> PAGEREF _Toc146020560 \h </w:instrText>
+              <w:instrText xml:space="preserve"> PAGEREF _Toc146107804 \h </w:instrText>
             </w:r>
             <w:r>
               <w:rPr>
@@ -1420,7 +1512,7 @@
                 <w:noProof/>
                 <w:webHidden/>
               </w:rPr>
-              <w:t>11</w:t>
+              <w:t>14</w:t>
             </w:r>
             <w:r>
               <w:rPr>
@@ -1447,7 +1539,7 @@
               <w14:ligatures w14:val="standardContextual"/>
             </w:rPr>
           </w:pPr>
-          <w:hyperlink w:anchor="_Toc146020561" w:history="1">
+          <w:hyperlink w:anchor="_Toc146107805" w:history="1">
             <w:r>
               <w:rPr>
                 <w:rStyle w:val="Hipervnculo"/>
@@ -1492,7 +1584,7 @@
                 <w:noProof/>
                 <w:webHidden/>
               </w:rPr>
-              <w:instrText xml:space="preserve"> PAGEREF _Toc146020561 \h </w:instrText>
+              <w:instrText xml:space="preserve"> PAGEREF _Toc146107805 \h </w:instrText>
             </w:r>
             <w:r>
               <w:rPr>
@@ -1512,7 +1604,7 @@
                 <w:noProof/>
                 <w:webHidden/>
               </w:rPr>
-              <w:t>11</w:t>
+              <w:t>14</w:t>
             </w:r>
             <w:r>
               <w:rPr>
@@ -1539,7 +1631,7 @@
               <w14:ligatures w14:val="standardContextual"/>
             </w:rPr>
           </w:pPr>
-          <w:hyperlink w:anchor="_Toc146020562" w:history="1">
+          <w:hyperlink w:anchor="_Toc146107806" w:history="1">
             <w:r>
               <w:rPr>
                 <w:rStyle w:val="Hipervnculo"/>
@@ -1584,7 +1676,7 @@
                 <w:noProof/>
                 <w:webHidden/>
               </w:rPr>
-              <w:instrText xml:space="preserve"> PAGEREF _Toc146020562 \h </w:instrText>
+              <w:instrText xml:space="preserve"> PAGEREF _Toc146107806 \h </w:instrText>
             </w:r>
             <w:r>
               <w:rPr>
@@ -1604,7 +1696,7 @@
                 <w:noProof/>
                 <w:webHidden/>
               </w:rPr>
-              <w:t>12</w:t>
+              <w:t>15</w:t>
             </w:r>
             <w:r>
               <w:rPr>
@@ -1631,7 +1723,7 @@
               <w14:ligatures w14:val="standardContextual"/>
             </w:rPr>
           </w:pPr>
-          <w:hyperlink w:anchor="_Toc146020563" w:history="1">
+          <w:hyperlink w:anchor="_Toc146107807" w:history="1">
             <w:r>
               <w:rPr>
                 <w:rStyle w:val="Hipervnculo"/>
@@ -1676,7 +1768,7 @@
                 <w:noProof/>
                 <w:webHidden/>
               </w:rPr>
-              <w:instrText xml:space="preserve"> PAGEREF _Toc146020563 \h </w:instrText>
+              <w:instrText xml:space="preserve"> PAGEREF _Toc146107807 \h </w:instrText>
             </w:r>
             <w:r>
               <w:rPr>
@@ -1696,7 +1788,7 @@
                 <w:noProof/>
                 <w:webHidden/>
               </w:rPr>
-              <w:t>12</w:t>
+              <w:t>15</w:t>
             </w:r>
             <w:r>
               <w:rPr>
@@ -1723,7 +1815,7 @@
               <w14:ligatures w14:val="standardContextual"/>
             </w:rPr>
           </w:pPr>
-          <w:hyperlink w:anchor="_Toc146020564" w:history="1">
+          <w:hyperlink w:anchor="_Toc146107808" w:history="1">
             <w:r>
               <w:rPr>
                 <w:rStyle w:val="Hipervnculo"/>
@@ -1768,7 +1860,7 @@
                 <w:noProof/>
                 <w:webHidden/>
               </w:rPr>
-              <w:instrText xml:space="preserve"> PAGEREF _Toc146020564 \h </w:instrText>
+              <w:instrText xml:space="preserve"> PAGEREF _Toc146107808 \h </w:instrText>
             </w:r>
             <w:r>
               <w:rPr>
@@ -1788,7 +1880,7 @@
                 <w:noProof/>
                 <w:webHidden/>
               </w:rPr>
-              <w:t>13</w:t>
+              <w:t>16</w:t>
             </w:r>
             <w:r>
               <w:rPr>
@@ -1815,7 +1907,7 @@
               <w14:ligatures w14:val="standardContextual"/>
             </w:rPr>
           </w:pPr>
-          <w:hyperlink w:anchor="_Toc146020565" w:history="1">
+          <w:hyperlink w:anchor="_Toc146107809" w:history="1">
             <w:r>
               <w:rPr>
                 <w:rStyle w:val="Hipervnculo"/>
@@ -1860,7 +1952,7 @@
                 <w:noProof/>
                 <w:webHidden/>
               </w:rPr>
-              <w:instrText xml:space="preserve"> PAGEREF _Toc146020565 \h </w:instrText>
+              <w:instrText xml:space="preserve"> PAGEREF _Toc146107809 \h </w:instrText>
             </w:r>
             <w:r>
               <w:rPr>
@@ -1880,7 +1972,7 @@
                 <w:noProof/>
                 <w:webHidden/>
               </w:rPr>
-              <w:t>14</w:t>
+              <w:t>17</w:t>
             </w:r>
             <w:r>
               <w:rPr>
@@ -1907,7 +1999,7 @@
               <w14:ligatures w14:val="standardContextual"/>
             </w:rPr>
           </w:pPr>
-          <w:hyperlink w:anchor="_Toc146020566" w:history="1">
+          <w:hyperlink w:anchor="_Toc146107810" w:history="1">
             <w:r>
               <w:rPr>
                 <w:rStyle w:val="Hipervnculo"/>
@@ -1952,7 +2044,7 @@
                 <w:noProof/>
                 <w:webHidden/>
               </w:rPr>
-              <w:instrText xml:space="preserve"> PAGEREF _Toc146020566 \h </w:instrText>
+              <w:instrText xml:space="preserve"> PAGEREF _Toc146107810 \h </w:instrText>
             </w:r>
             <w:r>
               <w:rPr>
@@ -1972,7 +2064,7 @@
                 <w:noProof/>
                 <w:webHidden/>
               </w:rPr>
-              <w:t>15</w:t>
+              <w:t>18</w:t>
             </w:r>
             <w:r>
               <w:rPr>
@@ -1999,7 +2091,7 @@
               <w14:ligatures w14:val="standardContextual"/>
             </w:rPr>
           </w:pPr>
-          <w:hyperlink w:anchor="_Toc146020567" w:history="1">
+          <w:hyperlink w:anchor="_Toc146107811" w:history="1">
             <w:r>
               <w:rPr>
                 <w:rStyle w:val="Hipervnculo"/>
@@ -2044,7 +2136,7 @@
                 <w:noProof/>
                 <w:webHidden/>
               </w:rPr>
-              <w:instrText xml:space="preserve"> PAGEREF _Toc146020567 \h </w:instrText>
+              <w:instrText xml:space="preserve"> PAGEREF _Toc146107811 \h </w:instrText>
             </w:r>
             <w:r>
               <w:rPr>
@@ -2064,7 +2156,7 @@
                 <w:noProof/>
                 <w:webHidden/>
               </w:rPr>
-              <w:t>15</w:t>
+              <w:t>18</w:t>
             </w:r>
             <w:r>
               <w:rPr>
@@ -2091,7 +2183,7 @@
               <w14:ligatures w14:val="standardContextual"/>
             </w:rPr>
           </w:pPr>
-          <w:hyperlink w:anchor="_Toc146020568" w:history="1">
+          <w:hyperlink w:anchor="_Toc146107812" w:history="1">
             <w:r>
               <w:rPr>
                 <w:rStyle w:val="Hipervnculo"/>
@@ -2136,7 +2228,7 @@
                 <w:noProof/>
                 <w:webHidden/>
               </w:rPr>
-              <w:instrText xml:space="preserve"> PAGEREF _Toc146020568 \h </w:instrText>
+              <w:instrText xml:space="preserve"> PAGEREF _Toc146107812 \h </w:instrText>
             </w:r>
             <w:r>
               <w:rPr>
@@ -2156,7 +2248,7 @@
                 <w:noProof/>
                 <w:webHidden/>
               </w:rPr>
-              <w:t>15</w:t>
+              <w:t>18</w:t>
             </w:r>
             <w:r>
               <w:rPr>
@@ -2183,7 +2275,7 @@
               <w14:ligatures w14:val="standardContextual"/>
             </w:rPr>
           </w:pPr>
-          <w:hyperlink w:anchor="_Toc146020569" w:history="1">
+          <w:hyperlink w:anchor="_Toc146107813" w:history="1">
             <w:r>
               <w:rPr>
                 <w:rStyle w:val="Hipervnculo"/>
@@ -2228,7 +2320,7 @@
                 <w:noProof/>
                 <w:webHidden/>
               </w:rPr>
-              <w:instrText xml:space="preserve"> PAGEREF _Toc146020569 \h </w:instrText>
+              <w:instrText xml:space="preserve"> PAGEREF _Toc146107813 \h </w:instrText>
             </w:r>
             <w:r>
               <w:rPr>
@@ -2248,7 +2340,7 @@
                 <w:noProof/>
                 <w:webHidden/>
               </w:rPr>
-              <w:t>15</w:t>
+              <w:t>18</w:t>
             </w:r>
             <w:r>
               <w:rPr>
@@ -2275,7 +2367,7 @@
               <w14:ligatures w14:val="standardContextual"/>
             </w:rPr>
           </w:pPr>
-          <w:hyperlink w:anchor="_Toc146020570" w:history="1">
+          <w:hyperlink w:anchor="_Toc146107814" w:history="1">
             <w:r>
               <w:rPr>
                 <w:rStyle w:val="Hipervnculo"/>
@@ -2320,7 +2412,7 @@
                 <w:noProof/>
                 <w:webHidden/>
               </w:rPr>
-              <w:instrText xml:space="preserve"> PAGEREF _Toc146020570 \h </w:instrText>
+              <w:instrText xml:space="preserve"> PAGEREF _Toc146107814 \h </w:instrText>
             </w:r>
             <w:r>
               <w:rPr>
@@ -2340,7 +2432,7 @@
                 <w:noProof/>
                 <w:webHidden/>
               </w:rPr>
-              <w:t>17</w:t>
+              <w:t>20</w:t>
             </w:r>
             <w:r>
               <w:rPr>
@@ -2367,7 +2459,7 @@
               <w14:ligatures w14:val="standardContextual"/>
             </w:rPr>
           </w:pPr>
-          <w:hyperlink w:anchor="_Toc146020571" w:history="1">
+          <w:hyperlink w:anchor="_Toc146107815" w:history="1">
             <w:r>
               <w:rPr>
                 <w:rStyle w:val="Hipervnculo"/>
@@ -2412,7 +2504,7 @@
                 <w:noProof/>
                 <w:webHidden/>
               </w:rPr>
-              <w:instrText xml:space="preserve"> PAGEREF _Toc146020571 \h </w:instrText>
+              <w:instrText xml:space="preserve"> PAGEREF _Toc146107815 \h </w:instrText>
             </w:r>
             <w:r>
               <w:rPr>
@@ -2432,7 +2524,7 @@
                 <w:noProof/>
                 <w:webHidden/>
               </w:rPr>
-              <w:t>17</w:t>
+              <w:t>20</w:t>
             </w:r>
             <w:r>
               <w:rPr>
@@ -2459,7 +2551,7 @@
               <w14:ligatures w14:val="standardContextual"/>
             </w:rPr>
           </w:pPr>
-          <w:hyperlink w:anchor="_Toc146020572" w:history="1">
+          <w:hyperlink w:anchor="_Toc146107816" w:history="1">
             <w:r>
               <w:rPr>
                 <w:rStyle w:val="Hipervnculo"/>
@@ -2504,7 +2596,7 @@
                 <w:noProof/>
                 <w:webHidden/>
               </w:rPr>
-              <w:instrText xml:space="preserve"> PAGEREF _Toc146020572 \h </w:instrText>
+              <w:instrText xml:space="preserve"> PAGEREF _Toc146107816 \h </w:instrText>
             </w:r>
             <w:r>
               <w:rPr>
@@ -2524,7 +2616,7 @@
                 <w:noProof/>
                 <w:webHidden/>
               </w:rPr>
-              <w:t>18</w:t>
+              <w:t>21</w:t>
             </w:r>
             <w:r>
               <w:rPr>
@@ -2551,7 +2643,7 @@
               <w14:ligatures w14:val="standardContextual"/>
             </w:rPr>
           </w:pPr>
-          <w:hyperlink w:anchor="_Toc146020573" w:history="1">
+          <w:hyperlink w:anchor="_Toc146107817" w:history="1">
             <w:r>
               <w:rPr>
                 <w:rStyle w:val="Hipervnculo"/>
@@ -2596,7 +2688,7 @@
                 <w:noProof/>
                 <w:webHidden/>
               </w:rPr>
-              <w:instrText xml:space="preserve"> PAGEREF _Toc146020573 \h </w:instrText>
+              <w:instrText xml:space="preserve"> PAGEREF _Toc146107817 \h </w:instrText>
             </w:r>
             <w:r>
               <w:rPr>
@@ -2616,7 +2708,7 @@
                 <w:noProof/>
                 <w:webHidden/>
               </w:rPr>
-              <w:t>18</w:t>
+              <w:t>21</w:t>
             </w:r>
             <w:r>
               <w:rPr>
@@ -2643,7 +2735,7 @@
               <w14:ligatures w14:val="standardContextual"/>
             </w:rPr>
           </w:pPr>
-          <w:hyperlink w:anchor="_Toc146020574" w:history="1">
+          <w:hyperlink w:anchor="_Toc146107818" w:history="1">
             <w:r>
               <w:rPr>
                 <w:rStyle w:val="Hipervnculo"/>
@@ -2667,7 +2759,7 @@
                 <w:rStyle w:val="Hipervnculo"/>
                 <w:noProof/>
               </w:rPr>
-              <w:t>Sesgo (Bias).</w:t>
+              <w:t>Regularización.</w:t>
             </w:r>
             <w:r>
               <w:rPr>
@@ -2688,7 +2780,7 @@
                 <w:noProof/>
                 <w:webHidden/>
               </w:rPr>
-              <w:instrText xml:space="preserve"> PAGEREF _Toc146020574 \h </w:instrText>
+              <w:instrText xml:space="preserve"> PAGEREF _Toc146107818 \h </w:instrText>
             </w:r>
             <w:r>
               <w:rPr>
@@ -2708,7 +2800,7 @@
                 <w:noProof/>
                 <w:webHidden/>
               </w:rPr>
-              <w:t>18</w:t>
+              <w:t>21</w:t>
             </w:r>
             <w:r>
               <w:rPr>
@@ -2735,7 +2827,7 @@
               <w14:ligatures w14:val="standardContextual"/>
             </w:rPr>
           </w:pPr>
-          <w:hyperlink w:anchor="_Toc146020575" w:history="1">
+          <w:hyperlink w:anchor="_Toc146107819" w:history="1">
             <w:r>
               <w:rPr>
                 <w:rStyle w:val="Hipervnculo"/>
@@ -2759,7 +2851,7 @@
                 <w:rStyle w:val="Hipervnculo"/>
                 <w:noProof/>
               </w:rPr>
-              <w:t>Varianza (Variance).</w:t>
+              <w:t>Sesgo (Bias) y Varianza.</w:t>
             </w:r>
             <w:r>
               <w:rPr>
@@ -2780,7 +2872,7 @@
                 <w:noProof/>
                 <w:webHidden/>
               </w:rPr>
-              <w:instrText xml:space="preserve"> PAGEREF _Toc146020575 \h </w:instrText>
+              <w:instrText xml:space="preserve"> PAGEREF _Toc146107819 \h </w:instrText>
             </w:r>
             <w:r>
               <w:rPr>
@@ -2800,7 +2892,7 @@
                 <w:noProof/>
                 <w:webHidden/>
               </w:rPr>
-              <w:t>19</w:t>
+              <w:t>22</w:t>
             </w:r>
             <w:r>
               <w:rPr>
@@ -2827,12 +2919,11 @@
               <w14:ligatures w14:val="standardContextual"/>
             </w:rPr>
           </w:pPr>
-          <w:hyperlink w:anchor="_Toc146020576" w:history="1">
+          <w:hyperlink w:anchor="_Toc146107820" w:history="1">
             <w:r>
               <w:rPr>
                 <w:rStyle w:val="Hipervnculo"/>
                 <w:noProof/>
-                <w:lang w:val="en-US"/>
               </w:rPr>
               <w:t>4.6</w:t>
             </w:r>
@@ -2851,8 +2942,101 @@
               <w:rPr>
                 <w:rStyle w:val="Hipervnculo"/>
                 <w:noProof/>
+              </w:rPr>
+              <w:t>Multicolinealidad</w:t>
+            </w:r>
+            <w:r>
+              <w:rPr>
+                <w:noProof/>
+                <w:webHidden/>
+              </w:rPr>
+              <w:tab/>
+            </w:r>
+            <w:r>
+              <w:rPr>
+                <w:noProof/>
+                <w:webHidden/>
+              </w:rPr>
+              <w:fldChar w:fldCharType="begin"/>
+            </w:r>
+            <w:r>
+              <w:rPr>
+                <w:noProof/>
+                <w:webHidden/>
+              </w:rPr>
+              <w:instrText xml:space="preserve"> PAGEREF _Toc146107820 \h </w:instrText>
+            </w:r>
+            <w:r>
+              <w:rPr>
+                <w:noProof/>
+                <w:webHidden/>
+              </w:rPr>
+            </w:r>
+            <w:r>
+              <w:rPr>
+                <w:noProof/>
+                <w:webHidden/>
+              </w:rPr>
+              <w:fldChar w:fldCharType="separate"/>
+            </w:r>
+            <w:r>
+              <w:rPr>
+                <w:noProof/>
+                <w:webHidden/>
+              </w:rPr>
+              <w:t>22</w:t>
+            </w:r>
+            <w:r>
+              <w:rPr>
+                <w:noProof/>
+                <w:webHidden/>
+              </w:rPr>
+              <w:fldChar w:fldCharType="end"/>
+            </w:r>
+          </w:hyperlink>
+        </w:p>
+        <w:p>
+          <w:pPr>
+            <w:pStyle w:val="TDC2"/>
+            <w:tabs>
+              <w:tab w:val="left" w:pos="880"/>
+              <w:tab w:val="right" w:leader="dot" w:pos="9488"/>
+            </w:tabs>
+            <w:rPr>
+              <w:rFonts w:asciiTheme="minorHAnsi" w:eastAsiaTheme="minorEastAsia" w:hAnsiTheme="minorHAnsi" w:cstheme="minorBidi"/>
+              <w:noProof/>
+              <w:kern w:val="2"/>
+              <w:sz w:val="22"/>
+              <w:lang w:eastAsia="es-ES"/>
+              <w14:ligatures w14:val="standardContextual"/>
+            </w:rPr>
+          </w:pPr>
+          <w:hyperlink w:anchor="_Toc146107821" w:history="1">
+            <w:r>
+              <w:rPr>
+                <w:rStyle w:val="Hipervnculo"/>
+                <w:noProof/>
                 <w:lang w:val="en-US"/>
               </w:rPr>
+              <w:t>4.7</w:t>
+            </w:r>
+            <w:r>
+              <w:rPr>
+                <w:rFonts w:asciiTheme="minorHAnsi" w:eastAsiaTheme="minorEastAsia" w:hAnsiTheme="minorHAnsi" w:cstheme="minorBidi"/>
+                <w:noProof/>
+                <w:kern w:val="2"/>
+                <w:sz w:val="22"/>
+                <w:lang w:eastAsia="es-ES"/>
+                <w14:ligatures w14:val="standardContextual"/>
+              </w:rPr>
+              <w:tab/>
+            </w:r>
+            <w:r>
+              <w:rPr>
+                <w:rStyle w:val="Hipervnculo"/>
+                <w:noProof/>
+                <w:lang w:val="en-US"/>
+              </w:rPr>
               <w:t>"Memory-based" o "instance-based learning"</w:t>
             </w:r>
             <w:r>
@@ -2874,7 +3058,7 @@
                 <w:noProof/>
                 <w:webHidden/>
               </w:rPr>
-              <w:instrText xml:space="preserve"> PAGEREF _Toc146020576 \h </w:instrText>
+              <w:instrText xml:space="preserve"> PAGEREF _Toc146107821 \h </w:instrText>
             </w:r>
             <w:r>
               <w:rPr>
@@ -2894,7 +3078,7 @@
                 <w:noProof/>
                 <w:webHidden/>
               </w:rPr>
-              <w:t>19</w:t>
+              <w:t>22</w:t>
             </w:r>
             <w:r>
               <w:rPr>
@@ -2921,7 +3105,7 @@
               <w14:ligatures w14:val="standardContextual"/>
             </w:rPr>
           </w:pPr>
-          <w:hyperlink w:anchor="_Toc146020577" w:history="1">
+          <w:hyperlink w:anchor="_Toc146107822" w:history="1">
             <w:r>
               <w:rPr>
                 <w:rStyle w:val="Hipervnculo"/>
@@ -2966,7 +3150,7 @@
                 <w:noProof/>
                 <w:webHidden/>
               </w:rPr>
-              <w:instrText xml:space="preserve"> PAGEREF _Toc146020577 \h </w:instrText>
+              <w:instrText xml:space="preserve"> PAGEREF _Toc146107822 \h </w:instrText>
             </w:r>
             <w:r>
               <w:rPr>
@@ -2986,7 +3170,7 @@
                 <w:noProof/>
                 <w:webHidden/>
               </w:rPr>
-              <w:t>20</w:t>
+              <w:t>23</w:t>
             </w:r>
             <w:r>
               <w:rPr>
@@ -3013,7 +3197,7 @@
               <w14:ligatures w14:val="standardContextual"/>
             </w:rPr>
           </w:pPr>
-          <w:hyperlink w:anchor="_Toc146020578" w:history="1">
+          <w:hyperlink w:anchor="_Toc146107823" w:history="1">
             <w:r>
               <w:rPr>
                 <w:rStyle w:val="Hipervnculo"/>
@@ -3058,7 +3242,7 @@
                 <w:noProof/>
                 <w:webHidden/>
               </w:rPr>
-              <w:instrText xml:space="preserve"> PAGEREF _Toc146020578 \h </w:instrText>
+              <w:instrText xml:space="preserve"> PAGEREF _Toc146107823 \h </w:instrText>
             </w:r>
             <w:r>
               <w:rPr>
@@ -3078,7 +3262,7 @@
                 <w:noProof/>
                 <w:webHidden/>
               </w:rPr>
-              <w:t>20</w:t>
+              <w:t>23</w:t>
             </w:r>
             <w:r>
               <w:rPr>
@@ -3105,7 +3289,7 @@
               <w14:ligatures w14:val="standardContextual"/>
             </w:rPr>
           </w:pPr>
-          <w:hyperlink w:anchor="_Toc146020579" w:history="1">
+          <w:hyperlink w:anchor="_Toc146107824" w:history="1">
             <w:r>
               <w:rPr>
                 <w:rStyle w:val="Hipervnculo"/>
@@ -3150,7 +3334,7 @@
                 <w:noProof/>
                 <w:webHidden/>
               </w:rPr>
-              <w:instrText xml:space="preserve"> PAGEREF _Toc146020579 \h </w:instrText>
+              <w:instrText xml:space="preserve"> PAGEREF _Toc146107824 \h </w:instrText>
             </w:r>
             <w:r>
               <w:rPr>
@@ -3170,7 +3354,7 @@
                 <w:noProof/>
                 <w:webHidden/>
               </w:rPr>
-              <w:t>20</w:t>
+              <w:t>23</w:t>
             </w:r>
             <w:r>
               <w:rPr>
@@ -3197,7 +3381,7 @@
               <w14:ligatures w14:val="standardContextual"/>
             </w:rPr>
           </w:pPr>
-          <w:hyperlink w:anchor="_Toc146020580" w:history="1">
+          <w:hyperlink w:anchor="_Toc146107825" w:history="1">
             <w:r>
               <w:rPr>
                 <w:rStyle w:val="Hipervnculo"/>
@@ -3221,7 +3405,7 @@
                 <w:rStyle w:val="Hipervnculo"/>
                 <w:noProof/>
               </w:rPr>
-              <w:t>K vecinos más cercanos o K-NN.</w:t>
+              <w:t>K vecinos más cercanos o K-NN (Clasificación y regresión).</w:t>
             </w:r>
             <w:r>
               <w:rPr>
@@ -3242,7 +3426,7 @@
                 <w:noProof/>
                 <w:webHidden/>
               </w:rPr>
-              <w:instrText xml:space="preserve"> PAGEREF _Toc146020580 \h </w:instrText>
+              <w:instrText xml:space="preserve"> PAGEREF _Toc146107825 \h </w:instrText>
             </w:r>
             <w:r>
               <w:rPr>
@@ -3262,7 +3446,7 @@
                 <w:noProof/>
                 <w:webHidden/>
               </w:rPr>
-              <w:t>21</w:t>
+              <w:t>24</w:t>
             </w:r>
             <w:r>
               <w:rPr>
@@ -3289,7 +3473,7 @@
               <w14:ligatures w14:val="standardContextual"/>
             </w:rPr>
           </w:pPr>
-          <w:hyperlink w:anchor="_Toc146020581" w:history="1">
+          <w:hyperlink w:anchor="_Toc146107826" w:history="1">
             <w:r>
               <w:rPr>
                 <w:rStyle w:val="Hipervnculo"/>
@@ -3313,7 +3497,7 @@
                 <w:rStyle w:val="Hipervnculo"/>
                 <w:noProof/>
               </w:rPr>
-              <w:t>Descripción teórica.</w:t>
+              <w:t>Introducción.</w:t>
             </w:r>
             <w:r>
               <w:rPr>
@@ -3334,7 +3518,7 @@
                 <w:noProof/>
                 <w:webHidden/>
               </w:rPr>
-              <w:instrText xml:space="preserve"> PAGEREF _Toc146020581 \h </w:instrText>
+              <w:instrText xml:space="preserve"> PAGEREF _Toc146107826 \h </w:instrText>
             </w:r>
             <w:r>
               <w:rPr>
@@ -3354,7 +3538,7 @@
                 <w:noProof/>
                 <w:webHidden/>
               </w:rPr>
-              <w:t>21</w:t>
+              <w:t>24</w:t>
             </w:r>
             <w:r>
               <w:rPr>
@@ -3381,7 +3565,7 @@
               <w14:ligatures w14:val="standardContextual"/>
             </w:rPr>
           </w:pPr>
-          <w:hyperlink w:anchor="_Toc146020582" w:history="1">
+          <w:hyperlink w:anchor="_Toc146107827" w:history="1">
             <w:r>
               <w:rPr>
                 <w:rStyle w:val="Hipervnculo"/>
@@ -3426,7 +3610,7 @@
                 <w:noProof/>
                 <w:webHidden/>
               </w:rPr>
-              <w:instrText xml:space="preserve"> PAGEREF _Toc146020582 \h </w:instrText>
+              <w:instrText xml:space="preserve"> PAGEREF _Toc146107827 \h </w:instrText>
             </w:r>
             <w:r>
               <w:rPr>
@@ -3446,7 +3630,7 @@
                 <w:noProof/>
                 <w:webHidden/>
               </w:rPr>
-              <w:t>22</w:t>
+              <w:t>25</w:t>
             </w:r>
             <w:r>
               <w:rPr>
@@ -3473,7 +3657,7 @@
               <w14:ligatures w14:val="standardContextual"/>
             </w:rPr>
           </w:pPr>
-          <w:hyperlink w:anchor="_Toc146020583" w:history="1">
+          <w:hyperlink w:anchor="_Toc146107828" w:history="1">
             <w:r>
               <w:rPr>
                 <w:rStyle w:val="Hipervnculo"/>
@@ -3518,7 +3702,7 @@
                 <w:noProof/>
                 <w:webHidden/>
               </w:rPr>
-              <w:instrText xml:space="preserve"> PAGEREF _Toc146020583 \h </w:instrText>
+              <w:instrText xml:space="preserve"> PAGEREF _Toc146107828 \h </w:instrText>
             </w:r>
             <w:r>
               <w:rPr>
@@ -3538,7 +3722,7 @@
                 <w:noProof/>
                 <w:webHidden/>
               </w:rPr>
-              <w:t>22</w:t>
+              <w:t>26</w:t>
             </w:r>
             <w:r>
               <w:rPr>
@@ -3565,7 +3749,7 @@
               <w14:ligatures w14:val="standardContextual"/>
             </w:rPr>
           </w:pPr>
-          <w:hyperlink w:anchor="_Toc146020584" w:history="1">
+          <w:hyperlink w:anchor="_Toc146107829" w:history="1">
             <w:r>
               <w:rPr>
                 <w:rStyle w:val="Hipervnculo"/>
@@ -3589,7 +3773,7 @@
                 <w:rStyle w:val="Hipervnculo"/>
                 <w:noProof/>
               </w:rPr>
-              <w:t>Teoría: K-NN</w:t>
+              <w:t>Particularidades en clasificación.</w:t>
             </w:r>
             <w:r>
               <w:rPr>
@@ -3610,7 +3794,7 @@
                 <w:noProof/>
                 <w:webHidden/>
               </w:rPr>
-              <w:instrText xml:space="preserve"> PAGEREF _Toc146020584 \h </w:instrText>
+              <w:instrText xml:space="preserve"> PAGEREF _Toc146107829 \h </w:instrText>
             </w:r>
             <w:r>
               <w:rPr>
@@ -3630,7 +3814,7 @@
                 <w:noProof/>
                 <w:webHidden/>
               </w:rPr>
-              <w:t>22</w:t>
+              <w:t>26</w:t>
             </w:r>
             <w:r>
               <w:rPr>
@@ -3657,7 +3841,7 @@
               <w14:ligatures w14:val="standardContextual"/>
             </w:rPr>
           </w:pPr>
-          <w:hyperlink w:anchor="_Toc146020585" w:history="1">
+          <w:hyperlink w:anchor="_Toc146107830" w:history="1">
             <w:r>
               <w:rPr>
                 <w:rStyle w:val="Hipervnculo"/>
@@ -3702,7 +3886,7 @@
                 <w:noProof/>
                 <w:webHidden/>
               </w:rPr>
-              <w:instrText xml:space="preserve"> PAGEREF _Toc146020585 \h </w:instrText>
+              <w:instrText xml:space="preserve"> PAGEREF _Toc146107830 \h </w:instrText>
             </w:r>
             <w:r>
               <w:rPr>
@@ -3722,7 +3906,7 @@
                 <w:noProof/>
                 <w:webHidden/>
               </w:rPr>
-              <w:t>23</w:t>
+              <w:t>26</w:t>
             </w:r>
             <w:r>
               <w:rPr>
@@ -3749,7 +3933,7 @@
               <w14:ligatures w14:val="standardContextual"/>
             </w:rPr>
           </w:pPr>
-          <w:hyperlink w:anchor="_Toc146020586" w:history="1">
+          <w:hyperlink w:anchor="_Toc146107831" w:history="1">
             <w:r>
               <w:rPr>
                 <w:rStyle w:val="Hipervnculo"/>
@@ -3794,7 +3978,7 @@
                 <w:noProof/>
                 <w:webHidden/>
               </w:rPr>
-              <w:instrText xml:space="preserve"> PAGEREF _Toc146020586 \h </w:instrText>
+              <w:instrText xml:space="preserve"> PAGEREF _Toc146107831 \h </w:instrText>
             </w:r>
             <w:r>
               <w:rPr>
@@ -3814,7 +3998,7 @@
                 <w:noProof/>
                 <w:webHidden/>
               </w:rPr>
-              <w:t>26</w:t>
+              <w:t>28</w:t>
             </w:r>
             <w:r>
               <w:rPr>
@@ -3841,7 +4025,7 @@
               <w14:ligatures w14:val="standardContextual"/>
             </w:rPr>
           </w:pPr>
-          <w:hyperlink w:anchor="_Toc146020587" w:history="1">
+          <w:hyperlink w:anchor="_Toc146107832" w:history="1">
             <w:r>
               <w:rPr>
                 <w:rStyle w:val="Hipervnculo"/>
@@ -3886,7 +4070,7 @@
                 <w:noProof/>
                 <w:webHidden/>
               </w:rPr>
-              <w:instrText xml:space="preserve"> PAGEREF _Toc146020587 \h </w:instrText>
+              <w:instrText xml:space="preserve"> PAGEREF _Toc146107832 \h </w:instrText>
             </w:r>
             <w:r>
               <w:rPr>
@@ -3906,7 +4090,7 @@
                 <w:noProof/>
                 <w:webHidden/>
               </w:rPr>
-              <w:t>26</w:t>
+              <w:t>28</w:t>
             </w:r>
             <w:r>
               <w:rPr>
@@ -3933,7 +4117,7 @@
               <w14:ligatures w14:val="standardContextual"/>
             </w:rPr>
           </w:pPr>
-          <w:hyperlink w:anchor="_Toc146020588" w:history="1">
+          <w:hyperlink w:anchor="_Toc146107833" w:history="1">
             <w:r>
               <w:rPr>
                 <w:rStyle w:val="Hipervnculo"/>
@@ -3978,7 +4162,7 @@
                 <w:noProof/>
                 <w:webHidden/>
               </w:rPr>
-              <w:instrText xml:space="preserve"> PAGEREF _Toc146020588 \h </w:instrText>
+              <w:instrText xml:space="preserve"> PAGEREF _Toc146107833 \h </w:instrText>
             </w:r>
             <w:r>
               <w:rPr>
@@ -3998,7 +4182,7 @@
                 <w:noProof/>
                 <w:webHidden/>
               </w:rPr>
-              <w:t>26</w:t>
+              <w:t>28</w:t>
             </w:r>
             <w:r>
               <w:rPr>
@@ -4025,7 +4209,7 @@
               <w14:ligatures w14:val="standardContextual"/>
             </w:rPr>
           </w:pPr>
-          <w:hyperlink w:anchor="_Toc146020589" w:history="1">
+          <w:hyperlink w:anchor="_Toc146107834" w:history="1">
             <w:r>
               <w:rPr>
                 <w:rStyle w:val="Hipervnculo"/>
@@ -4049,7 +4233,7 @@
                 <w:rStyle w:val="Hipervnculo"/>
                 <w:noProof/>
               </w:rPr>
-              <w:t>Regresión Lineal.</w:t>
+              <w:t>Regresión Lineal (regresión).</w:t>
             </w:r>
             <w:r>
               <w:rPr>
@@ -4070,7 +4254,7 @@
                 <w:noProof/>
                 <w:webHidden/>
               </w:rPr>
-              <w:instrText xml:space="preserve"> PAGEREF _Toc146020589 \h </w:instrText>
+              <w:instrText xml:space="preserve"> PAGEREF _Toc146107834 \h </w:instrText>
             </w:r>
             <w:r>
               <w:rPr>
@@ -4090,7 +4274,7 @@
                 <w:noProof/>
                 <w:webHidden/>
               </w:rPr>
-              <w:t>27</w:t>
+              <w:t>29</w:t>
             </w:r>
             <w:r>
               <w:rPr>
@@ -4117,7 +4301,7 @@
               <w14:ligatures w14:val="standardContextual"/>
             </w:rPr>
           </w:pPr>
-          <w:hyperlink w:anchor="_Toc146020590" w:history="1">
+          <w:hyperlink w:anchor="_Toc146107835" w:history="1">
             <w:r>
               <w:rPr>
                 <w:rStyle w:val="Hipervnculo"/>
@@ -4141,6 +4325,98 @@
                 <w:rStyle w:val="Hipervnculo"/>
                 <w:noProof/>
               </w:rPr>
+              <w:t>Introducción.</w:t>
+            </w:r>
+            <w:r>
+              <w:rPr>
+                <w:noProof/>
+                <w:webHidden/>
+              </w:rPr>
+              <w:tab/>
+            </w:r>
+            <w:r>
+              <w:rPr>
+                <w:noProof/>
+                <w:webHidden/>
+              </w:rPr>
+              <w:fldChar w:fldCharType="begin"/>
+            </w:r>
+            <w:r>
+              <w:rPr>
+                <w:noProof/>
+                <w:webHidden/>
+              </w:rPr>
+              <w:instrText xml:space="preserve"> PAGEREF _Toc146107835 \h </w:instrText>
+            </w:r>
+            <w:r>
+              <w:rPr>
+                <w:noProof/>
+                <w:webHidden/>
+              </w:rPr>
+            </w:r>
+            <w:r>
+              <w:rPr>
+                <w:noProof/>
+                <w:webHidden/>
+              </w:rPr>
+              <w:fldChar w:fldCharType="separate"/>
+            </w:r>
+            <w:r>
+              <w:rPr>
+                <w:noProof/>
+                <w:webHidden/>
+              </w:rPr>
+              <w:t>29</w:t>
+            </w:r>
+            <w:r>
+              <w:rPr>
+                <w:noProof/>
+                <w:webHidden/>
+              </w:rPr>
+              <w:fldChar w:fldCharType="end"/>
+            </w:r>
+          </w:hyperlink>
+        </w:p>
+        <w:p>
+          <w:pPr>
+            <w:pStyle w:val="TDC2"/>
+            <w:tabs>
+              <w:tab w:val="left" w:pos="880"/>
+              <w:tab w:val="right" w:leader="dot" w:pos="9488"/>
+            </w:tabs>
+            <w:rPr>
+              <w:rFonts w:asciiTheme="minorHAnsi" w:eastAsiaTheme="minorEastAsia" w:hAnsiTheme="minorHAnsi" w:cstheme="minorBidi"/>
+              <w:noProof/>
+              <w:kern w:val="2"/>
+              <w:sz w:val="22"/>
+              <w:lang w:eastAsia="es-ES"/>
+              <w14:ligatures w14:val="standardContextual"/>
+            </w:rPr>
+          </w:pPr>
+          <w:hyperlink w:anchor="_Toc146107836" w:history="1">
+            <w:r>
+              <w:rPr>
+                <w:rStyle w:val="Hipervnculo"/>
+                <w:noProof/>
+              </w:rPr>
+              <w:t>7.2</w:t>
+            </w:r>
+            <w:r>
+              <w:rPr>
+                <w:rFonts w:asciiTheme="minorHAnsi" w:eastAsiaTheme="minorEastAsia" w:hAnsiTheme="minorHAnsi" w:cstheme="minorBidi"/>
+                <w:noProof/>
+                <w:kern w:val="2"/>
+                <w:sz w:val="22"/>
+                <w:lang w:eastAsia="es-ES"/>
+                <w14:ligatures w14:val="standardContextual"/>
+              </w:rPr>
+              <w:tab/>
+            </w:r>
+            <w:r>
+              <w:rPr>
+                <w:rStyle w:val="Hipervnculo"/>
+                <w:noProof/>
+              </w:rPr>
               <w:t>Mínimos cuadrados.</w:t>
             </w:r>
             <w:r>
@@ -4162,7 +4438,7 @@
                 <w:noProof/>
                 <w:webHidden/>
               </w:rPr>
-              <w:instrText xml:space="preserve"> PAGEREF _Toc146020590 \h </w:instrText>
+              <w:instrText xml:space="preserve"> PAGEREF _Toc146107836 \h </w:instrText>
             </w:r>
             <w:r>
               <w:rPr>
@@ -4182,7 +4458,7 @@
                 <w:noProof/>
                 <w:webHidden/>
               </w:rPr>
-              <w:t>27</w:t>
+              <w:t>30</w:t>
             </w:r>
             <w:r>
               <w:rPr>
@@ -4209,13 +4485,13 @@
               <w14:ligatures w14:val="standardContextual"/>
             </w:rPr>
           </w:pPr>
-          <w:hyperlink w:anchor="_Toc146020591" w:history="1">
+          <w:hyperlink w:anchor="_Toc146107837" w:history="1">
             <w:r>
               <w:rPr>
                 <w:rStyle w:val="Hipervnculo"/>
                 <w:noProof/>
               </w:rPr>
-              <w:t>7.1.1</w:t>
+              <w:t>7.2.1</w:t>
             </w:r>
             <w:r>
               <w:rPr>
@@ -4233,7 +4509,7 @@
                 <w:rStyle w:val="Hipervnculo"/>
                 <w:noProof/>
               </w:rPr>
-              <w:t>Descripción teórica.</w:t>
+              <w:t>Introducción.</w:t>
             </w:r>
             <w:r>
               <w:rPr>
@@ -4254,7 +4530,7 @@
                 <w:noProof/>
                 <w:webHidden/>
               </w:rPr>
-              <w:instrText xml:space="preserve"> PAGEREF _Toc146020591 \h </w:instrText>
+              <w:instrText xml:space="preserve"> PAGEREF _Toc146107837 \h </w:instrText>
             </w:r>
             <w:r>
               <w:rPr>
@@ -4274,7 +4550,7 @@
                 <w:noProof/>
                 <w:webHidden/>
               </w:rPr>
-              <w:t>27</w:t>
+              <w:t>30</w:t>
             </w:r>
             <w:r>
               <w:rPr>
@@ -4301,13 +4577,13 @@
               <w14:ligatures w14:val="standardContextual"/>
             </w:rPr>
           </w:pPr>
-          <w:hyperlink w:anchor="_Toc146020592" w:history="1">
+          <w:hyperlink w:anchor="_Toc146107838" w:history="1">
             <w:r>
               <w:rPr>
                 <w:rStyle w:val="Hipervnculo"/>
                 <w:noProof/>
               </w:rPr>
-              <w:t>7.1.2</w:t>
+              <w:t>7.2.2</w:t>
             </w:r>
             <w:r>
               <w:rPr>
@@ -4325,7 +4601,7 @@
                 <w:rStyle w:val="Hipervnculo"/>
                 <w:noProof/>
               </w:rPr>
-              <w:t>Mínimos cuadrados en Python</w:t>
+              <w:t>Mínimos cuadrados en Python.</w:t>
             </w:r>
             <w:r>
               <w:rPr>
@@ -4346,7 +4622,7 @@
                 <w:noProof/>
                 <w:webHidden/>
               </w:rPr>
-              <w:instrText xml:space="preserve"> PAGEREF _Toc146020592 \h </w:instrText>
+              <w:instrText xml:space="preserve"> PAGEREF _Toc146107838 \h </w:instrText>
             </w:r>
             <w:r>
               <w:rPr>
@@ -4366,7 +4642,7 @@
                 <w:noProof/>
                 <w:webHidden/>
               </w:rPr>
-              <w:t>29</w:t>
+              <w:t>31</w:t>
             </w:r>
             <w:r>
               <w:rPr>
@@ -4393,13 +4669,13 @@
               <w14:ligatures w14:val="standardContextual"/>
             </w:rPr>
           </w:pPr>
-          <w:hyperlink w:anchor="_Toc146020593" w:history="1">
+          <w:hyperlink w:anchor="_Toc146107839" w:history="1">
             <w:r>
               <w:rPr>
                 <w:rStyle w:val="Hipervnculo"/>
                 <w:noProof/>
               </w:rPr>
-              <w:t>7.2</w:t>
+              <w:t>7.3</w:t>
             </w:r>
             <w:r>
               <w:rPr>
@@ -4417,7 +4693,7 @@
                 <w:rStyle w:val="Hipervnculo"/>
                 <w:noProof/>
               </w:rPr>
-              <w:t>Regresión Ridge.</w:t>
+              <w:t>Regresión Ridge (Penalización L2).</w:t>
             </w:r>
             <w:r>
               <w:rPr>
@@ -4438,7 +4714,7 @@
                 <w:noProof/>
                 <w:webHidden/>
               </w:rPr>
-              <w:instrText xml:space="preserve"> PAGEREF _Toc146020593 \h </w:instrText>
+              <w:instrText xml:space="preserve"> PAGEREF _Toc146107839 \h </w:instrText>
             </w:r>
             <w:r>
               <w:rPr>
@@ -4458,7 +4734,7 @@
                 <w:noProof/>
                 <w:webHidden/>
               </w:rPr>
-              <w:t>30</w:t>
+              <w:t>32</w:t>
             </w:r>
             <w:r>
               <w:rPr>
@@ -4485,13 +4761,13 @@
               <w14:ligatures w14:val="standardContextual"/>
             </w:rPr>
           </w:pPr>
-          <w:hyperlink w:anchor="_Toc146020594" w:history="1">
+          <w:hyperlink w:anchor="_Toc146107840" w:history="1">
             <w:r>
               <w:rPr>
                 <w:rStyle w:val="Hipervnculo"/>
                 <w:noProof/>
               </w:rPr>
-              <w:t>7.3</w:t>
+              <w:t>7.4</w:t>
             </w:r>
             <w:r>
               <w:rPr>
@@ -4509,7 +4785,7 @@
                 <w:rStyle w:val="Hipervnculo"/>
                 <w:noProof/>
               </w:rPr>
-              <w:t>Regresión Polinomial.</w:t>
+              <w:t>Regresion Lasso (Penalización L1).</w:t>
             </w:r>
             <w:r>
               <w:rPr>
@@ -4530,7 +4806,7 @@
                 <w:noProof/>
                 <w:webHidden/>
               </w:rPr>
-              <w:instrText xml:space="preserve"> PAGEREF _Toc146020594 \h </w:instrText>
+              <w:instrText xml:space="preserve"> PAGEREF _Toc146107840 \h </w:instrText>
             </w:r>
             <w:r>
               <w:rPr>
@@ -4550,7 +4826,7 @@
                 <w:noProof/>
                 <w:webHidden/>
               </w:rPr>
-              <w:t>30</w:t>
+              <w:t>33</w:t>
             </w:r>
             <w:r>
               <w:rPr>
@@ -4577,13 +4853,13 @@
               <w14:ligatures w14:val="standardContextual"/>
             </w:rPr>
           </w:pPr>
-          <w:hyperlink w:anchor="_Toc146020595" w:history="1">
+          <w:hyperlink w:anchor="_Toc146107841" w:history="1">
             <w:r>
               <w:rPr>
                 <w:rStyle w:val="Hipervnculo"/>
                 <w:noProof/>
               </w:rPr>
-              <w:t>7.4</w:t>
+              <w:t>7.5</w:t>
             </w:r>
             <w:r>
               <w:rPr>
@@ -4601,7 +4877,7 @@
                 <w:rStyle w:val="Hipervnculo"/>
                 <w:noProof/>
               </w:rPr>
-              <w:t>Regresión Lógica.</w:t>
+              <w:t>Regresión Polinomial.</w:t>
             </w:r>
             <w:r>
               <w:rPr>
@@ -4622,7 +4898,7 @@
                 <w:noProof/>
                 <w:webHidden/>
               </w:rPr>
-              <w:instrText xml:space="preserve"> PAGEREF _Toc146020595 \h </w:instrText>
+              <w:instrText xml:space="preserve"> PAGEREF _Toc146107841 \h </w:instrText>
             </w:r>
             <w:r>
               <w:rPr>
@@ -4642,7 +4918,191 @@
                 <w:noProof/>
                 <w:webHidden/>
               </w:rPr>
-              <w:t>30</w:t>
+              <w:t>35</w:t>
+            </w:r>
+            <w:r>
+              <w:rPr>
+                <w:noProof/>
+                <w:webHidden/>
+              </w:rPr>
+              <w:fldChar w:fldCharType="end"/>
+            </w:r>
+          </w:hyperlink>
+        </w:p>
+        <w:p>
+          <w:pPr>
+            <w:pStyle w:val="TDC3"/>
+            <w:tabs>
+              <w:tab w:val="left" w:pos="1320"/>
+              <w:tab w:val="right" w:leader="dot" w:pos="9488"/>
+            </w:tabs>
+            <w:rPr>
+              <w:rFonts w:asciiTheme="minorHAnsi" w:eastAsiaTheme="minorEastAsia" w:hAnsiTheme="minorHAnsi" w:cstheme="minorBidi"/>
+              <w:noProof/>
+              <w:kern w:val="2"/>
+              <w:sz w:val="22"/>
+              <w:lang w:eastAsia="es-ES"/>
+              <w14:ligatures w14:val="standardContextual"/>
+            </w:rPr>
+          </w:pPr>
+          <w:hyperlink w:anchor="_Toc146107842" w:history="1">
+            <w:r>
+              <w:rPr>
+                <w:rStyle w:val="Hipervnculo"/>
+                <w:noProof/>
+              </w:rPr>
+              <w:t>7.5.1</w:t>
+            </w:r>
+            <w:r>
+              <w:rPr>
+                <w:rFonts w:asciiTheme="minorHAnsi" w:eastAsiaTheme="minorEastAsia" w:hAnsiTheme="minorHAnsi" w:cstheme="minorBidi"/>
+                <w:noProof/>
+                <w:kern w:val="2"/>
+                <w:sz w:val="22"/>
+                <w:lang w:eastAsia="es-ES"/>
+                <w14:ligatures w14:val="standardContextual"/>
+              </w:rPr>
+              <w:tab/>
+            </w:r>
+            <w:r>
+              <w:rPr>
+                <w:rStyle w:val="Hipervnculo"/>
+                <w:noProof/>
+              </w:rPr>
+              <w:t>Introducción.</w:t>
+            </w:r>
+            <w:r>
+              <w:rPr>
+                <w:noProof/>
+                <w:webHidden/>
+              </w:rPr>
+              <w:tab/>
+            </w:r>
+            <w:r>
+              <w:rPr>
+                <w:noProof/>
+                <w:webHidden/>
+              </w:rPr>
+              <w:fldChar w:fldCharType="begin"/>
+            </w:r>
+            <w:r>
+              <w:rPr>
+                <w:noProof/>
+                <w:webHidden/>
+              </w:rPr>
+              <w:instrText xml:space="preserve"> PAGEREF _Toc146107842 \h </w:instrText>
+            </w:r>
+            <w:r>
+              <w:rPr>
+                <w:noProof/>
+                <w:webHidden/>
+              </w:rPr>
+            </w:r>
+            <w:r>
+              <w:rPr>
+                <w:noProof/>
+                <w:webHidden/>
+              </w:rPr>
+              <w:fldChar w:fldCharType="separate"/>
+            </w:r>
+            <w:r>
+              <w:rPr>
+                <w:noProof/>
+                <w:webHidden/>
+              </w:rPr>
+              <w:t>35</w:t>
+            </w:r>
+            <w:r>
+              <w:rPr>
+                <w:noProof/>
+                <w:webHidden/>
+              </w:rPr>
+              <w:fldChar w:fldCharType="end"/>
+            </w:r>
+          </w:hyperlink>
+        </w:p>
+        <w:p>
+          <w:pPr>
+            <w:pStyle w:val="TDC3"/>
+            <w:tabs>
+              <w:tab w:val="left" w:pos="1320"/>
+              <w:tab w:val="right" w:leader="dot" w:pos="9488"/>
+            </w:tabs>
+            <w:rPr>
+              <w:rFonts w:asciiTheme="minorHAnsi" w:eastAsiaTheme="minorEastAsia" w:hAnsiTheme="minorHAnsi" w:cstheme="minorBidi"/>
+              <w:noProof/>
+              <w:kern w:val="2"/>
+              <w:sz w:val="22"/>
+              <w:lang w:eastAsia="es-ES"/>
+              <w14:ligatures w14:val="standardContextual"/>
+            </w:rPr>
+          </w:pPr>
+          <w:hyperlink w:anchor="_Toc146107843" w:history="1">
+            <w:r>
+              <w:rPr>
+                <w:rStyle w:val="Hipervnculo"/>
+                <w:noProof/>
+              </w:rPr>
+              <w:t>7.5.2</w:t>
+            </w:r>
+            <w:r>
+              <w:rPr>
+                <w:rFonts w:asciiTheme="minorHAnsi" w:eastAsiaTheme="minorEastAsia" w:hAnsiTheme="minorHAnsi" w:cstheme="minorBidi"/>
+                <w:noProof/>
+                <w:kern w:val="2"/>
+                <w:sz w:val="22"/>
+                <w:lang w:eastAsia="es-ES"/>
+                <w14:ligatures w14:val="standardContextual"/>
+              </w:rPr>
+              <w:tab/>
+            </w:r>
+            <w:r>
+              <w:rPr>
+                <w:rStyle w:val="Hipervnculo"/>
+                <w:noProof/>
+              </w:rPr>
+              <w:t>Regresión polinomial en Python.</w:t>
+            </w:r>
+            <w:r>
+              <w:rPr>
+                <w:noProof/>
+                <w:webHidden/>
+              </w:rPr>
+              <w:tab/>
+            </w:r>
+            <w:r>
+              <w:rPr>
+                <w:noProof/>
+                <w:webHidden/>
+              </w:rPr>
+              <w:fldChar w:fldCharType="begin"/>
+            </w:r>
+            <w:r>
+              <w:rPr>
+                <w:noProof/>
+                <w:webHidden/>
+              </w:rPr>
+              <w:instrText xml:space="preserve"> PAGEREF _Toc146107843 \h </w:instrText>
+            </w:r>
+            <w:r>
+              <w:rPr>
+                <w:noProof/>
+                <w:webHidden/>
+              </w:rPr>
+            </w:r>
+            <w:r>
+              <w:rPr>
+                <w:noProof/>
+                <w:webHidden/>
+              </w:rPr>
+              <w:fldChar w:fldCharType="separate"/>
+            </w:r>
+            <w:r>
+              <w:rPr>
+                <w:noProof/>
+                <w:webHidden/>
+              </w:rPr>
+              <w:t>36</w:t>
             </w:r>
             <w:r>
               <w:rPr>
@@ -4669,7 +5129,7 @@
               <w14:ligatures w14:val="standardContextual"/>
             </w:rPr>
           </w:pPr>
-          <w:hyperlink w:anchor="_Toc146020596" w:history="1">
+          <w:hyperlink w:anchor="_Toc146107844" w:history="1">
             <w:r>
               <w:rPr>
                 <w:rStyle w:val="Hipervnculo"/>
@@ -4693,7 +5153,7 @@
                 <w:rStyle w:val="Hipervnculo"/>
                 <w:noProof/>
               </w:rPr>
-              <w:t>Análisis de algoritmos a nivel global.</w:t>
+              <w:t>Regresión Lógica (clasificación).</w:t>
             </w:r>
             <w:r>
               <w:rPr>
@@ -4714,7 +5174,7 @@
                 <w:noProof/>
                 <w:webHidden/>
               </w:rPr>
-              <w:instrText xml:space="preserve"> PAGEREF _Toc146020596 \h </w:instrText>
+              <w:instrText xml:space="preserve"> PAGEREF _Toc146107844 \h </w:instrText>
             </w:r>
             <w:r>
               <w:rPr>
@@ -4734,7 +5194,7 @@
                 <w:noProof/>
                 <w:webHidden/>
               </w:rPr>
-              <w:t>31</w:t>
+              <w:t>38</w:t>
             </w:r>
             <w:r>
               <w:rPr>
@@ -4761,7 +5221,7 @@
               <w14:ligatures w14:val="standardContextual"/>
             </w:rPr>
           </w:pPr>
-          <w:hyperlink w:anchor="_Toc146020597" w:history="1">
+          <w:hyperlink w:anchor="_Toc146107845" w:history="1">
             <w:r>
               <w:rPr>
                 <w:rStyle w:val="Hipervnculo"/>
@@ -4785,7 +5245,7 @@
                 <w:rStyle w:val="Hipervnculo"/>
                 <w:noProof/>
               </w:rPr>
-              <w:t>Tabla resumen ventajas/desventajas</w:t>
+              <w:t>Introducción.</w:t>
             </w:r>
             <w:r>
               <w:rPr>
@@ -4806,7 +5266,7 @@
                 <w:noProof/>
                 <w:webHidden/>
               </w:rPr>
-              <w:instrText xml:space="preserve"> PAGEREF _Toc146020597 \h </w:instrText>
+              <w:instrText xml:space="preserve"> PAGEREF _Toc146107845 \h </w:instrText>
             </w:r>
             <w:r>
               <w:rPr>
@@ -4826,7 +5286,7 @@
                 <w:noProof/>
                 <w:webHidden/>
               </w:rPr>
-              <w:t>31</w:t>
+              <w:t>38</w:t>
             </w:r>
             <w:r>
               <w:rPr>
@@ -4853,7 +5313,7 @@
               <w14:ligatures w14:val="standardContextual"/>
             </w:rPr>
           </w:pPr>
-          <w:hyperlink w:anchor="_Toc146020598" w:history="1">
+          <w:hyperlink w:anchor="_Toc146107846" w:history="1">
             <w:r>
               <w:rPr>
                 <w:rStyle w:val="Hipervnculo"/>
@@ -4877,7 +5337,7 @@
                 <w:rStyle w:val="Hipervnculo"/>
                 <w:noProof/>
               </w:rPr>
-              <w:t>¿Cuándo utilizar un algoritmo u otro?</w:t>
+              <w:t>Regresión logística para clasificación binaria.</w:t>
             </w:r>
             <w:r>
               <w:rPr>
@@ -4898,7 +5358,7 @@
                 <w:noProof/>
                 <w:webHidden/>
               </w:rPr>
-              <w:instrText xml:space="preserve"> PAGEREF _Toc146020598 \h </w:instrText>
+              <w:instrText xml:space="preserve"> PAGEREF _Toc146107846 \h </w:instrText>
             </w:r>
             <w:r>
               <w:rPr>
@@ -4918,7 +5378,7 @@
                 <w:noProof/>
                 <w:webHidden/>
               </w:rPr>
-              <w:t>32</w:t>
+              <w:t>39</w:t>
             </w:r>
             <w:r>
               <w:rPr>
@@ -4945,7 +5405,7 @@
               <w14:ligatures w14:val="standardContextual"/>
             </w:rPr>
           </w:pPr>
-          <w:hyperlink w:anchor="_Toc146020599" w:history="1">
+          <w:hyperlink w:anchor="_Toc146107847" w:history="1">
             <w:r>
               <w:rPr>
                 <w:rStyle w:val="Hipervnculo"/>
@@ -4969,6 +5429,374 @@
                 <w:rStyle w:val="Hipervnculo"/>
                 <w:noProof/>
               </w:rPr>
+              <w:t>Regresión logística: Regularización.</w:t>
+            </w:r>
+            <w:r>
+              <w:rPr>
+                <w:noProof/>
+                <w:webHidden/>
+              </w:rPr>
+              <w:tab/>
+            </w:r>
+            <w:r>
+              <w:rPr>
+                <w:noProof/>
+                <w:webHidden/>
+              </w:rPr>
+              <w:fldChar w:fldCharType="begin"/>
+            </w:r>
+            <w:r>
+              <w:rPr>
+                <w:noProof/>
+                <w:webHidden/>
+              </w:rPr>
+              <w:instrText xml:space="preserve"> PAGEREF _Toc146107847 \h </w:instrText>
+            </w:r>
+            <w:r>
+              <w:rPr>
+                <w:noProof/>
+                <w:webHidden/>
+              </w:rPr>
+            </w:r>
+            <w:r>
+              <w:rPr>
+                <w:noProof/>
+                <w:webHidden/>
+              </w:rPr>
+              <w:fldChar w:fldCharType="separate"/>
+            </w:r>
+            <w:r>
+              <w:rPr>
+                <w:noProof/>
+                <w:webHidden/>
+              </w:rPr>
+              <w:t>40</w:t>
+            </w:r>
+            <w:r>
+              <w:rPr>
+                <w:noProof/>
+                <w:webHidden/>
+              </w:rPr>
+              <w:fldChar w:fldCharType="end"/>
+            </w:r>
+          </w:hyperlink>
+        </w:p>
+        <w:p>
+          <w:pPr>
+            <w:pStyle w:val="TDC1"/>
+            <w:tabs>
+              <w:tab w:val="left" w:pos="440"/>
+              <w:tab w:val="right" w:leader="dot" w:pos="9488"/>
+            </w:tabs>
+            <w:rPr>
+              <w:rFonts w:asciiTheme="minorHAnsi" w:eastAsiaTheme="minorEastAsia" w:hAnsiTheme="minorHAnsi" w:cstheme="minorBidi"/>
+              <w:noProof/>
+              <w:kern w:val="2"/>
+              <w:sz w:val="22"/>
+              <w:lang w:eastAsia="es-ES"/>
+              <w14:ligatures w14:val="standardContextual"/>
+            </w:rPr>
+          </w:pPr>
+          <w:hyperlink w:anchor="_Toc146107848" w:history="1">
+            <w:r>
+              <w:rPr>
+                <w:rStyle w:val="Hipervnculo"/>
+                <w:noProof/>
+              </w:rPr>
+              <w:t>9.</w:t>
+            </w:r>
+            <w:r>
+              <w:rPr>
+                <w:rFonts w:asciiTheme="minorHAnsi" w:eastAsiaTheme="minorEastAsia" w:hAnsiTheme="minorHAnsi" w:cstheme="minorBidi"/>
+                <w:noProof/>
+                <w:kern w:val="2"/>
+                <w:sz w:val="22"/>
+                <w:lang w:eastAsia="es-ES"/>
+                <w14:ligatures w14:val="standardContextual"/>
+              </w:rPr>
+              <w:tab/>
+            </w:r>
+            <w:r>
+              <w:rPr>
+                <w:rStyle w:val="Hipervnculo"/>
+                <w:noProof/>
+              </w:rPr>
+              <w:t>Análisis de algoritmos a nivel global.</w:t>
+            </w:r>
+            <w:r>
+              <w:rPr>
+                <w:noProof/>
+                <w:webHidden/>
+              </w:rPr>
+              <w:tab/>
+            </w:r>
+            <w:r>
+              <w:rPr>
+                <w:noProof/>
+                <w:webHidden/>
+              </w:rPr>
+              <w:fldChar w:fldCharType="begin"/>
+            </w:r>
+            <w:r>
+              <w:rPr>
+                <w:noProof/>
+                <w:webHidden/>
+              </w:rPr>
+              <w:instrText xml:space="preserve"> PAGEREF _Toc146107848 \h </w:instrText>
+            </w:r>
+            <w:r>
+              <w:rPr>
+                <w:noProof/>
+                <w:webHidden/>
+              </w:rPr>
+            </w:r>
+            <w:r>
+              <w:rPr>
+                <w:noProof/>
+                <w:webHidden/>
+              </w:rPr>
+              <w:fldChar w:fldCharType="separate"/>
+            </w:r>
+            <w:r>
+              <w:rPr>
+                <w:noProof/>
+                <w:webHidden/>
+              </w:rPr>
+              <w:t>42</w:t>
+            </w:r>
+            <w:r>
+              <w:rPr>
+                <w:noProof/>
+                <w:webHidden/>
+              </w:rPr>
+              <w:fldChar w:fldCharType="end"/>
+            </w:r>
+          </w:hyperlink>
+        </w:p>
+        <w:p>
+          <w:pPr>
+            <w:pStyle w:val="TDC2"/>
+            <w:tabs>
+              <w:tab w:val="left" w:pos="880"/>
+              <w:tab w:val="right" w:leader="dot" w:pos="9488"/>
+            </w:tabs>
+            <w:rPr>
+              <w:rFonts w:asciiTheme="minorHAnsi" w:eastAsiaTheme="minorEastAsia" w:hAnsiTheme="minorHAnsi" w:cstheme="minorBidi"/>
+              <w:noProof/>
+              <w:kern w:val="2"/>
+              <w:sz w:val="22"/>
+              <w:lang w:eastAsia="es-ES"/>
+              <w14:ligatures w14:val="standardContextual"/>
+            </w:rPr>
+          </w:pPr>
+          <w:hyperlink w:anchor="_Toc146107849" w:history="1">
+            <w:r>
+              <w:rPr>
+                <w:rStyle w:val="Hipervnculo"/>
+                <w:noProof/>
+              </w:rPr>
+              <w:t>9.1</w:t>
+            </w:r>
+            <w:r>
+              <w:rPr>
+                <w:rFonts w:asciiTheme="minorHAnsi" w:eastAsiaTheme="minorEastAsia" w:hAnsiTheme="minorHAnsi" w:cstheme="minorBidi"/>
+                <w:noProof/>
+                <w:kern w:val="2"/>
+                <w:sz w:val="22"/>
+                <w:lang w:eastAsia="es-ES"/>
+                <w14:ligatures w14:val="standardContextual"/>
+              </w:rPr>
+              <w:tab/>
+            </w:r>
+            <w:r>
+              <w:rPr>
+                <w:rStyle w:val="Hipervnculo"/>
+                <w:noProof/>
+              </w:rPr>
+              <w:t>Tabla resumen ventajas/desventajas</w:t>
+            </w:r>
+            <w:r>
+              <w:rPr>
+                <w:noProof/>
+                <w:webHidden/>
+              </w:rPr>
+              <w:tab/>
+            </w:r>
+            <w:r>
+              <w:rPr>
+                <w:noProof/>
+                <w:webHidden/>
+              </w:rPr>
+              <w:fldChar w:fldCharType="begin"/>
+            </w:r>
+            <w:r>
+              <w:rPr>
+                <w:noProof/>
+                <w:webHidden/>
+              </w:rPr>
+              <w:instrText xml:space="preserve"> PAGEREF _Toc146107849 \h </w:instrText>
+            </w:r>
+            <w:r>
+              <w:rPr>
+                <w:noProof/>
+                <w:webHidden/>
+              </w:rPr>
+            </w:r>
+            <w:r>
+              <w:rPr>
+                <w:noProof/>
+                <w:webHidden/>
+              </w:rPr>
+              <w:fldChar w:fldCharType="separate"/>
+            </w:r>
+            <w:r>
+              <w:rPr>
+                <w:noProof/>
+                <w:webHidden/>
+              </w:rPr>
+              <w:t>42</w:t>
+            </w:r>
+            <w:r>
+              <w:rPr>
+                <w:noProof/>
+                <w:webHidden/>
+              </w:rPr>
+              <w:fldChar w:fldCharType="end"/>
+            </w:r>
+          </w:hyperlink>
+        </w:p>
+        <w:p>
+          <w:pPr>
+            <w:pStyle w:val="TDC2"/>
+            <w:tabs>
+              <w:tab w:val="left" w:pos="880"/>
+              <w:tab w:val="right" w:leader="dot" w:pos="9488"/>
+            </w:tabs>
+            <w:rPr>
+              <w:rFonts w:asciiTheme="minorHAnsi" w:eastAsiaTheme="minorEastAsia" w:hAnsiTheme="minorHAnsi" w:cstheme="minorBidi"/>
+              <w:noProof/>
+              <w:kern w:val="2"/>
+              <w:sz w:val="22"/>
+              <w:lang w:eastAsia="es-ES"/>
+              <w14:ligatures w14:val="standardContextual"/>
+            </w:rPr>
+          </w:pPr>
+          <w:hyperlink w:anchor="_Toc146107850" w:history="1">
+            <w:r>
+              <w:rPr>
+                <w:rStyle w:val="Hipervnculo"/>
+                <w:noProof/>
+              </w:rPr>
+              <w:t>9.2</w:t>
+            </w:r>
+            <w:r>
+              <w:rPr>
+                <w:rFonts w:asciiTheme="minorHAnsi" w:eastAsiaTheme="minorEastAsia" w:hAnsiTheme="minorHAnsi" w:cstheme="minorBidi"/>
+                <w:noProof/>
+                <w:kern w:val="2"/>
+                <w:sz w:val="22"/>
+                <w:lang w:eastAsia="es-ES"/>
+                <w14:ligatures w14:val="standardContextual"/>
+              </w:rPr>
+              <w:tab/>
+            </w:r>
+            <w:r>
+              <w:rPr>
+                <w:rStyle w:val="Hipervnculo"/>
+                <w:noProof/>
+              </w:rPr>
+              <w:t>¿Cuándo utilizar un algoritmo u otro?</w:t>
+            </w:r>
+            <w:r>
+              <w:rPr>
+                <w:noProof/>
+                <w:webHidden/>
+              </w:rPr>
+              <w:tab/>
+            </w:r>
+            <w:r>
+              <w:rPr>
+                <w:noProof/>
+                <w:webHidden/>
+              </w:rPr>
+              <w:fldChar w:fldCharType="begin"/>
+            </w:r>
+            <w:r>
+              <w:rPr>
+                <w:noProof/>
+                <w:webHidden/>
+              </w:rPr>
+              <w:instrText xml:space="preserve"> PAGEREF _Toc146107850 \h </w:instrText>
+            </w:r>
+            <w:r>
+              <w:rPr>
+                <w:noProof/>
+                <w:webHidden/>
+              </w:rPr>
+            </w:r>
+            <w:r>
+              <w:rPr>
+                <w:noProof/>
+                <w:webHidden/>
+              </w:rPr>
+              <w:fldChar w:fldCharType="separate"/>
+            </w:r>
+            <w:r>
+              <w:rPr>
+                <w:noProof/>
+                <w:webHidden/>
+              </w:rPr>
+              <w:t>43</w:t>
+            </w:r>
+            <w:r>
+              <w:rPr>
+                <w:noProof/>
+                <w:webHidden/>
+              </w:rPr>
+              <w:fldChar w:fldCharType="end"/>
+            </w:r>
+          </w:hyperlink>
+        </w:p>
+        <w:p>
+          <w:pPr>
+            <w:pStyle w:val="TDC2"/>
+            <w:tabs>
+              <w:tab w:val="left" w:pos="880"/>
+              <w:tab w:val="right" w:leader="dot" w:pos="9488"/>
+            </w:tabs>
+            <w:rPr>
+              <w:rFonts w:asciiTheme="minorHAnsi" w:eastAsiaTheme="minorEastAsia" w:hAnsiTheme="minorHAnsi" w:cstheme="minorBidi"/>
+              <w:noProof/>
+              <w:kern w:val="2"/>
+              <w:sz w:val="22"/>
+              <w:lang w:eastAsia="es-ES"/>
+              <w14:ligatures w14:val="standardContextual"/>
+            </w:rPr>
+          </w:pPr>
+          <w:hyperlink w:anchor="_Toc146107851" w:history="1">
+            <w:r>
+              <w:rPr>
+                <w:rStyle w:val="Hipervnculo"/>
+                <w:noProof/>
+              </w:rPr>
+              <w:t>9.3</w:t>
+            </w:r>
+            <w:r>
+              <w:rPr>
+                <w:rFonts w:asciiTheme="minorHAnsi" w:eastAsiaTheme="minorEastAsia" w:hAnsiTheme="minorHAnsi" w:cstheme="minorBidi"/>
+                <w:noProof/>
+                <w:kern w:val="2"/>
+                <w:sz w:val="22"/>
+                <w:lang w:eastAsia="es-ES"/>
+                <w14:ligatures w14:val="standardContextual"/>
+              </w:rPr>
+              <w:tab/>
+            </w:r>
+            <w:r>
+              <w:rPr>
+                <w:rStyle w:val="Hipervnculo"/>
+                <w:noProof/>
+              </w:rPr>
               <w:t>Contrastes entre algoritmos.</w:t>
             </w:r>
             <w:r>
@@ -4990,7 +5818,7 @@
                 <w:noProof/>
                 <w:webHidden/>
               </w:rPr>
-              <w:instrText xml:space="preserve"> PAGEREF _Toc146020599 \h </w:instrText>
+              <w:instrText xml:space="preserve"> PAGEREF _Toc146107851 \h </w:instrText>
             </w:r>
             <w:r>
               <w:rPr>
@@ -5010,7 +5838,7 @@
                 <w:noProof/>
                 <w:webHidden/>
               </w:rPr>
-              <w:t>33</w:t>
+              <w:t>44</w:t>
             </w:r>
             <w:r>
               <w:rPr>
@@ -5037,13 +5865,13 @@
               <w14:ligatures w14:val="standardContextual"/>
             </w:rPr>
           </w:pPr>
-          <w:hyperlink w:anchor="_Toc146020600" w:history="1">
+          <w:hyperlink w:anchor="_Toc146107852" w:history="1">
             <w:r>
               <w:rPr>
                 <w:rStyle w:val="Hipervnculo"/>
                 <w:noProof/>
               </w:rPr>
-              <w:t>8.3.1</w:t>
+              <w:t>9.3.1</w:t>
             </w:r>
             <w:r>
               <w:rPr>
@@ -5082,7 +5910,7 @@
                 <w:noProof/>
                 <w:webHidden/>
               </w:rPr>
-              <w:instrText xml:space="preserve"> PAGEREF _Toc146020600 \h </w:instrText>
+              <w:instrText xml:space="preserve"> PAGEREF _Toc146107852 \h </w:instrText>
             </w:r>
             <w:r>
               <w:rPr>
@@ -5102,7 +5930,99 @@
                 <w:noProof/>
                 <w:webHidden/>
               </w:rPr>
-              <w:t>33</w:t>
+              <w:t>44</w:t>
+            </w:r>
+            <w:r>
+              <w:rPr>
+                <w:noProof/>
+                <w:webHidden/>
+              </w:rPr>
+              <w:fldChar w:fldCharType="end"/>
+            </w:r>
+          </w:hyperlink>
+        </w:p>
+        <w:p>
+          <w:pPr>
+            <w:pStyle w:val="TDC2"/>
+            <w:tabs>
+              <w:tab w:val="left" w:pos="880"/>
+              <w:tab w:val="right" w:leader="dot" w:pos="9488"/>
+            </w:tabs>
+            <w:rPr>
+              <w:rFonts w:asciiTheme="minorHAnsi" w:eastAsiaTheme="minorEastAsia" w:hAnsiTheme="minorHAnsi" w:cstheme="minorBidi"/>
+              <w:noProof/>
+              <w:kern w:val="2"/>
+              <w:sz w:val="22"/>
+              <w:lang w:eastAsia="es-ES"/>
+              <w14:ligatures w14:val="standardContextual"/>
+            </w:rPr>
+          </w:pPr>
+          <w:hyperlink w:anchor="_Toc146107853" w:history="1">
+            <w:r>
+              <w:rPr>
+                <w:rStyle w:val="Hipervnculo"/>
+                <w:noProof/>
+              </w:rPr>
+              <w:t>9.4</w:t>
+            </w:r>
+            <w:r>
+              <w:rPr>
+                <w:rFonts w:asciiTheme="minorHAnsi" w:eastAsiaTheme="minorEastAsia" w:hAnsiTheme="minorHAnsi" w:cstheme="minorBidi"/>
+                <w:noProof/>
+                <w:kern w:val="2"/>
+                <w:sz w:val="22"/>
+                <w:lang w:eastAsia="es-ES"/>
+                <w14:ligatures w14:val="standardContextual"/>
+              </w:rPr>
+              <w:tab/>
+            </w:r>
+            <w:r>
+              <w:rPr>
+                <w:rStyle w:val="Hipervnculo"/>
+                <w:noProof/>
+              </w:rPr>
+              <w:t>Invocación de algoritmos inteligentes con scikit-learn</w:t>
+            </w:r>
+            <w:r>
+              <w:rPr>
+                <w:noProof/>
+                <w:webHidden/>
+              </w:rPr>
+              <w:tab/>
+            </w:r>
+            <w:r>
+              <w:rPr>
+                <w:noProof/>
+                <w:webHidden/>
+              </w:rPr>
+              <w:fldChar w:fldCharType="begin"/>
+            </w:r>
+            <w:r>
+              <w:rPr>
+                <w:noProof/>
+                <w:webHidden/>
+              </w:rPr>
+              <w:instrText xml:space="preserve"> PAGEREF _Toc146107853 \h </w:instrText>
+            </w:r>
+            <w:r>
+              <w:rPr>
+                <w:noProof/>
+                <w:webHidden/>
+              </w:rPr>
+            </w:r>
+            <w:r>
+              <w:rPr>
+                <w:noProof/>
+                <w:webHidden/>
+              </w:rPr>
+              <w:fldChar w:fldCharType="separate"/>
+            </w:r>
+            <w:r>
+              <w:rPr>
+                <w:noProof/>
+                <w:webHidden/>
+              </w:rPr>
+              <w:t>44</w:t>
             </w:r>
             <w:r>
               <w:rPr>
@@ -5148,7 +6068,7 @@
       <w:pPr>
         <w:pStyle w:val="Ttulo1"/>
       </w:pPr>
-      <w:bookmarkStart w:id="0" w:name="_Toc146020546"/>
+      <w:bookmarkStart w:id="0" w:name="_Toc146107789"/>
       <w:r>
         <w:lastRenderedPageBreak/>
         <w:t>Aspectos clave de machine learning</w:t>
@@ -5353,7 +6273,7 @@
       <w:pPr>
         <w:pStyle w:val="Ttulo2"/>
       </w:pPr>
-      <w:bookmarkStart w:id="1" w:name="_Toc146020547"/>
+      <w:bookmarkStart w:id="1" w:name="_Toc146107790"/>
       <w:r>
         <w:t>Aprendizaje supervisado.</w:t>
       </w:r>
@@ -5487,7 +6407,7 @@
       <w:pPr>
         <w:pStyle w:val="Ttulo3"/>
       </w:pPr>
-      <w:bookmarkStart w:id="2" w:name="_Toc146020548"/>
+      <w:bookmarkStart w:id="2" w:name="_Toc146107791"/>
       <w:r>
         <w:lastRenderedPageBreak/>
         <w:t>Problemas de clasificación.</w:t>
@@ -6661,7 +7581,7 @@
       <w:pPr>
         <w:pStyle w:val="Ttulo3"/>
       </w:pPr>
-      <w:bookmarkStart w:id="3" w:name="_Toc146020549"/>
+      <w:bookmarkStart w:id="3" w:name="_Toc146107792"/>
       <w:r>
         <w:lastRenderedPageBreak/>
         <w:t>Problemas de regresión.</w:t>
@@ -6697,7 +7617,7 @@
       <w:pPr>
         <w:pStyle w:val="Ttulo2"/>
       </w:pPr>
-      <w:bookmarkStart w:id="4" w:name="_Toc146020550"/>
+      <w:bookmarkStart w:id="4" w:name="_Toc146107793"/>
       <w:r>
         <w:t>Aprendizaje no supervisado.</w:t>
       </w:r>
@@ -6708,7 +7628,7 @@
       <w:pPr>
         <w:pStyle w:val="Ttulo2"/>
       </w:pPr>
-      <w:bookmarkStart w:id="5" w:name="_Toc146020551"/>
+      <w:bookmarkStart w:id="5" w:name="_Toc146107794"/>
       <w:r>
         <w:t>Aprendizaje por refuerzo.</w:t>
       </w:r>
@@ -6728,7 +7648,7 @@
           <w:rFonts w:eastAsiaTheme="minorHAnsi"/>
         </w:rPr>
       </w:pPr>
-      <w:bookmarkStart w:id="6" w:name="_Toc146020552"/>
+      <w:bookmarkStart w:id="6" w:name="_Toc146107795"/>
       <w:r>
         <w:rPr>
           <w:rFonts w:eastAsiaTheme="minorHAnsi"/>
@@ -6985,7 +7905,7 @@
       <w:pPr>
         <w:pStyle w:val="Ttulo2"/>
       </w:pPr>
-      <w:bookmarkStart w:id="7" w:name="_Toc146020553"/>
+      <w:bookmarkStart w:id="7" w:name="_Toc146107796"/>
       <w:r>
         <w:t>Representación: Ingeniería</w:t>
       </w:r>
@@ -7622,7 +8542,7 @@
       <w:pPr>
         <w:pStyle w:val="Ttulo3"/>
       </w:pPr>
-      <w:bookmarkStart w:id="8" w:name="_Toc146020554"/>
+      <w:bookmarkStart w:id="8" w:name="_Toc146107797"/>
       <w:r>
         <w:t>Pretratamiento de la información</w:t>
       </w:r>
@@ -7748,10 +8668,12 @@
         <w:pStyle w:val="Ttulo3"/>
       </w:pPr>
       <w:bookmarkStart w:id="9" w:name="_Normalización_de_características."/>
+      <w:bookmarkStart w:id="10" w:name="_Toc146107798"/>
       <w:bookmarkEnd w:id="9"/>
       <w:r>
         <w:t>Normalización de características.</w:t>
       </w:r>
+      <w:bookmarkEnd w:id="10"/>
     </w:p>
     <w:p>
       <w:pPr>
@@ -7929,7 +8851,17 @@
                   <w:rStyle w:val="vlist-s"/>
                   <w:rFonts w:ascii="Cambria Math" w:hAnsi="Cambria Math"/>
                 </w:rPr>
-                <m:t>​alizado</m:t>
+                <m:t>​</m:t>
+              </m:r>
+              <m:r>
+                <m:rPr>
+                  <m:sty m:val="p"/>
+                </m:rPr>
+                <w:rPr>
+                  <w:rStyle w:val="vlist-s"/>
+                  <w:rFonts w:ascii="Cambria Math" w:hAnsi="Cambria Math"/>
+                </w:rPr>
+                <m:t>alizado</m:t>
               </m:r>
             </m:sub>
           </m:sSub>
@@ -8074,7 +9006,14 @@
                       <w:rStyle w:val="mord"/>
                       <w:rFonts w:ascii="Cambria Math" w:hAnsi="Cambria Math"/>
                     </w:rPr>
-                    <m:t>max</m:t>
+                    <m:t>m</m:t>
+                  </m:r>
+                  <m:r>
+                    <w:rPr>
+                      <w:rStyle w:val="mord"/>
+                      <w:rFonts w:ascii="Cambria Math" w:hAnsi="Cambria Math"/>
+                    </w:rPr>
+                    <m:t>ax</m:t>
                   </m:r>
                 </m:sub>
               </m:sSub>
@@ -8361,7 +9300,7 @@
           <w:noProof/>
         </w:rPr>
         <w:drawing>
-          <wp:anchor distT="0" distB="0" distL="114300" distR="114300" simplePos="0" relativeHeight="251657216" behindDoc="0" locked="0" layoutInCell="1" allowOverlap="1" wp14:anchorId="31397108" wp14:editId="47CD54F9">
+          <wp:anchor distT="0" distB="0" distL="114300" distR="114300" simplePos="0" relativeHeight="251656192" behindDoc="0" locked="0" layoutInCell="1" allowOverlap="1" wp14:anchorId="31397108" wp14:editId="47CD54F9">
             <wp:simplePos x="0" y="0"/>
             <wp:positionH relativeFrom="column">
               <wp:posOffset>3429000</wp:posOffset>
@@ -8548,7 +9487,7 @@
       <w:pPr>
         <w:pStyle w:val="Ttulo3"/>
       </w:pPr>
-      <w:bookmarkStart w:id="10" w:name="_Toc146020555"/>
+      <w:bookmarkStart w:id="11" w:name="_Toc146107799"/>
       <w:r>
         <w:lastRenderedPageBreak/>
         <w:t>Visualización de la información</w:t>
@@ -8556,7 +9495,7 @@
       <w:r>
         <w:t>.</w:t>
       </w:r>
-      <w:bookmarkEnd w:id="10"/>
+      <w:bookmarkEnd w:id="11"/>
     </w:p>
     <w:p>
       <w:pPr>
@@ -8943,7 +9882,7 @@
       <w:pPr>
         <w:pStyle w:val="Ttulo2"/>
       </w:pPr>
-      <w:bookmarkStart w:id="11" w:name="_Toc146020556"/>
+      <w:bookmarkStart w:id="12" w:name="_Toc146107800"/>
       <w:r>
         <w:t xml:space="preserve">Representación: </w:t>
       </w:r>
@@ -8972,28 +9911,28 @@
       <w:r>
         <w:t>.</w:t>
       </w:r>
-      <w:bookmarkEnd w:id="11"/>
+      <w:bookmarkEnd w:id="12"/>
     </w:p>
     <w:p/>
     <w:p>
       <w:pPr>
         <w:pStyle w:val="Ttulo2"/>
       </w:pPr>
-      <w:bookmarkStart w:id="12" w:name="_Toc146020557"/>
+      <w:bookmarkStart w:id="13" w:name="_Toc146107801"/>
       <w:r>
         <w:t>Evaluación.</w:t>
       </w:r>
-      <w:bookmarkEnd w:id="12"/>
+      <w:bookmarkEnd w:id="13"/>
     </w:p>
     <w:p>
       <w:pPr>
         <w:pStyle w:val="Ttulo2"/>
       </w:pPr>
-      <w:bookmarkStart w:id="13" w:name="_Toc146020558"/>
+      <w:bookmarkStart w:id="14" w:name="_Toc146107802"/>
       <w:r>
         <w:t>Optimización.</w:t>
       </w:r>
-      <w:bookmarkEnd w:id="13"/>
+      <w:bookmarkEnd w:id="14"/>
     </w:p>
     <w:p/>
     <w:p>
@@ -9005,23 +9944,23 @@
       <w:pPr>
         <w:pStyle w:val="Ttulo1"/>
       </w:pPr>
-      <w:bookmarkStart w:id="14" w:name="_Toc146020559"/>
+      <w:bookmarkStart w:id="15" w:name="_Toc146107803"/>
       <w:r>
         <w:lastRenderedPageBreak/>
         <w:t>Librerías utilizadas en el machine-learning</w:t>
       </w:r>
-      <w:bookmarkEnd w:id="14"/>
+      <w:bookmarkEnd w:id="15"/>
     </w:p>
     <w:p>
       <w:pPr>
         <w:pStyle w:val="Ttulo2"/>
       </w:pPr>
-      <w:bookmarkStart w:id="15" w:name="_Toc146020560"/>
+      <w:bookmarkStart w:id="16" w:name="_Toc146107804"/>
       <w:proofErr w:type="spellStart"/>
       <w:r>
         <w:t>Scipy</w:t>
       </w:r>
-      <w:bookmarkEnd w:id="15"/>
+      <w:bookmarkEnd w:id="16"/>
       <w:proofErr w:type="spellEnd"/>
     </w:p>
     <w:p>
@@ -9067,12 +10006,12 @@
       <w:pPr>
         <w:pStyle w:val="Ttulo2"/>
       </w:pPr>
-      <w:bookmarkStart w:id="16" w:name="_Toc146020561"/>
+      <w:bookmarkStart w:id="17" w:name="_Toc146107805"/>
       <w:proofErr w:type="spellStart"/>
       <w:r>
         <w:t>Scikit-learn</w:t>
       </w:r>
-      <w:bookmarkEnd w:id="16"/>
+      <w:bookmarkEnd w:id="17"/>
       <w:proofErr w:type="spellEnd"/>
     </w:p>
     <w:p>
@@ -9588,7 +10527,7 @@
       <w:pPr>
         <w:pStyle w:val="Ttulo3"/>
       </w:pPr>
-      <w:bookmarkStart w:id="17" w:name="_Toc146020562"/>
+      <w:bookmarkStart w:id="18" w:name="_Toc146107806"/>
       <w:r>
         <w:lastRenderedPageBreak/>
         <w:t>Conjunto de datos incorporados (</w:t>
@@ -9601,7 +10540,7 @@
       <w:r>
         <w:t>).</w:t>
       </w:r>
-      <w:bookmarkEnd w:id="17"/>
+      <w:bookmarkEnd w:id="18"/>
     </w:p>
     <w:p>
       <w:pPr>
@@ -9786,11 +10725,11 @@
       <w:pPr>
         <w:pStyle w:val="Ttulo3"/>
       </w:pPr>
-      <w:bookmarkStart w:id="18" w:name="_Toc146020563"/>
+      <w:bookmarkStart w:id="19" w:name="_Toc146107807"/>
       <w:r>
         <w:t>Conjuntos sintéticos.</w:t>
       </w:r>
-      <w:bookmarkEnd w:id="18"/>
+      <w:bookmarkEnd w:id="19"/>
     </w:p>
     <w:p>
       <w:pPr>
@@ -10196,25 +11135,51 @@
       <w:r>
         <w:t xml:space="preserve">Ilustración </w:t>
       </w:r>
-      <w:fldSimple w:instr=" STYLEREF 1 \s ">
-        <w:r>
-          <w:rPr>
-            <w:noProof/>
-          </w:rPr>
-          <w:t>3</w:t>
-        </w:r>
-      </w:fldSimple>
+      <w:r>
+        <w:fldChar w:fldCharType="begin"/>
+      </w:r>
+      <w:r>
+        <w:instrText xml:space="preserve"> STYLEREF 1 \s </w:instrText>
+      </w:r>
+      <w:r>
+        <w:fldChar w:fldCharType="separate"/>
+      </w:r>
+      <w:r>
+        <w:rPr>
+          <w:noProof/>
+        </w:rPr>
+        <w:t>3</w:t>
+      </w:r>
+      <w:r>
+        <w:rPr>
+          <w:noProof/>
+        </w:rPr>
+        <w:fldChar w:fldCharType="end"/>
+      </w:r>
       <w:r>
         <w:t>—</w:t>
       </w:r>
-      <w:fldSimple w:instr=" SEQ Ilustración \* ARABIC \s 1 ">
-        <w:r>
-          <w:rPr>
-            <w:noProof/>
-          </w:rPr>
-          <w:t>1</w:t>
-        </w:r>
-      </w:fldSimple>
+      <w:r>
+        <w:fldChar w:fldCharType="begin"/>
+      </w:r>
+      <w:r>
+        <w:instrText xml:space="preserve"> SEQ Ilustración \* ARABIC \s 1 </w:instrText>
+      </w:r>
+      <w:r>
+        <w:fldChar w:fldCharType="separate"/>
+      </w:r>
+      <w:r>
+        <w:rPr>
+          <w:noProof/>
+        </w:rPr>
+        <w:t>1</w:t>
+      </w:r>
+      <w:r>
+        <w:rPr>
+          <w:noProof/>
+        </w:rPr>
+        <w:fldChar w:fldCharType="end"/>
+      </w:r>
       <w:r>
         <w:t xml:space="preserve"> Ejemplo código y gráfico asociado para visualizar una gráfica de dispersión</w:t>
       </w:r>
@@ -10223,11 +11188,11 @@
       <w:pPr>
         <w:pStyle w:val="Ttulo2"/>
       </w:pPr>
-      <w:bookmarkStart w:id="19" w:name="_Toc146020564"/>
+      <w:bookmarkStart w:id="20" w:name="_Toc146107808"/>
       <w:r>
         <w:t>Pandas</w:t>
       </w:r>
-      <w:bookmarkEnd w:id="19"/>
+      <w:bookmarkEnd w:id="20"/>
     </w:p>
     <w:p>
       <w:pPr>
@@ -10262,15 +11227,15 @@
       <w:pPr>
         <w:pStyle w:val="Ttulo2"/>
       </w:pPr>
-      <w:bookmarkStart w:id="20" w:name="_MatPilob"/>
-      <w:bookmarkStart w:id="21" w:name="_Toc146020565"/>
-      <w:bookmarkEnd w:id="20"/>
+      <w:bookmarkStart w:id="21" w:name="_MatPilob"/>
+      <w:bookmarkStart w:id="22" w:name="_Toc146107809"/>
+      <w:bookmarkEnd w:id="21"/>
       <w:proofErr w:type="spellStart"/>
       <w:r>
         <w:lastRenderedPageBreak/>
         <w:t>MatPilob</w:t>
       </w:r>
-      <w:bookmarkEnd w:id="21"/>
+      <w:bookmarkEnd w:id="22"/>
       <w:proofErr w:type="spellEnd"/>
     </w:p>
     <w:p>
@@ -10408,7 +11373,7 @@
       <w:pPr>
         <w:pStyle w:val="Ttulo1"/>
       </w:pPr>
-      <w:bookmarkStart w:id="22" w:name="_Toc146020566"/>
+      <w:bookmarkStart w:id="23" w:name="_Toc146107810"/>
       <w:r>
         <w:lastRenderedPageBreak/>
         <w:t xml:space="preserve">Conceptos transversales </w:t>
@@ -10416,17 +11381,17 @@
       <w:r>
         <w:t>en los algoritmos de machine learning.</w:t>
       </w:r>
-      <w:bookmarkEnd w:id="22"/>
+      <w:bookmarkEnd w:id="23"/>
     </w:p>
     <w:p>
       <w:pPr>
         <w:pStyle w:val="Ttulo2"/>
       </w:pPr>
-      <w:bookmarkStart w:id="23" w:name="_Toc146020567"/>
+      <w:bookmarkStart w:id="24" w:name="_Toc146107811"/>
       <w:r>
         <w:t>Generalización.</w:t>
       </w:r>
-      <w:bookmarkEnd w:id="23"/>
+      <w:bookmarkEnd w:id="24"/>
     </w:p>
     <w:p>
       <w:pPr>
@@ -10467,9 +11432,9 @@
       <w:pPr>
         <w:pStyle w:val="Ttulo2"/>
       </w:pPr>
-      <w:bookmarkStart w:id="24" w:name="_Sobreajuste_(overfitting)."/>
-      <w:bookmarkStart w:id="25" w:name="_Toc146020568"/>
-      <w:bookmarkEnd w:id="24"/>
+      <w:bookmarkStart w:id="25" w:name="_Sobreajuste_(overfitting)."/>
+      <w:bookmarkStart w:id="26" w:name="_Toc146107812"/>
+      <w:bookmarkEnd w:id="25"/>
       <w:r>
         <w:t>Sobreajuste (</w:t>
       </w:r>
@@ -10481,7 +11446,7 @@
       <w:r>
         <w:t>).</w:t>
       </w:r>
-      <w:bookmarkEnd w:id="25"/>
+      <w:bookmarkEnd w:id="26"/>
     </w:p>
     <w:p>
       <w:pPr>
@@ -10657,11 +11622,11 @@
       <w:pPr>
         <w:pStyle w:val="Ttulo3"/>
       </w:pPr>
-      <w:bookmarkStart w:id="26" w:name="_Toc146020569"/>
+      <w:bookmarkStart w:id="27" w:name="_Toc146107813"/>
       <w:r>
         <w:t>Sobreajuste de clasificación</w:t>
       </w:r>
-      <w:bookmarkEnd w:id="26"/>
+      <w:bookmarkEnd w:id="27"/>
     </w:p>
     <w:p>
       <w:pPr>
@@ -10677,7 +11642,7 @@
         </w:rPr>
         <w:lastRenderedPageBreak/>
         <w:drawing>
-          <wp:anchor distT="0" distB="0" distL="114300" distR="114300" simplePos="0" relativeHeight="251655168" behindDoc="0" locked="0" layoutInCell="1" allowOverlap="1" wp14:anchorId="773E8BF1" wp14:editId="3D9A66F5">
+          <wp:anchor distT="0" distB="0" distL="114300" distR="114300" simplePos="0" relativeHeight="251654144" behindDoc="0" locked="0" layoutInCell="1" allowOverlap="1" wp14:anchorId="773E8BF1" wp14:editId="3D9A66F5">
             <wp:simplePos x="0" y="0"/>
             <wp:positionH relativeFrom="column">
               <wp:posOffset>3413788</wp:posOffset>
@@ -11000,12 +11965,12 @@
       <w:pPr>
         <w:pStyle w:val="Ttulo3"/>
       </w:pPr>
-      <w:bookmarkStart w:id="27" w:name="_Toc146020570"/>
+      <w:bookmarkStart w:id="28" w:name="_Toc146107814"/>
       <w:r>
         <w:lastRenderedPageBreak/>
         <w:t>Sobreajuste en regresión.</w:t>
       </w:r>
-      <w:bookmarkEnd w:id="27"/>
+      <w:bookmarkEnd w:id="28"/>
     </w:p>
     <w:p>
       <w:pPr>
@@ -11123,25 +12088,51 @@
       <w:r>
         <w:t xml:space="preserve">Ilustración </w:t>
       </w:r>
-      <w:fldSimple w:instr=" STYLEREF 1 \s ">
-        <w:r>
-          <w:rPr>
-            <w:noProof/>
-          </w:rPr>
-          <w:t>4</w:t>
-        </w:r>
-      </w:fldSimple>
+      <w:r>
+        <w:fldChar w:fldCharType="begin"/>
+      </w:r>
+      <w:r>
+        <w:instrText xml:space="preserve"> STYLEREF 1 \s </w:instrText>
+      </w:r>
+      <w:r>
+        <w:fldChar w:fldCharType="separate"/>
+      </w:r>
+      <w:r>
+        <w:rPr>
+          <w:noProof/>
+        </w:rPr>
+        <w:t>4</w:t>
+      </w:r>
+      <w:r>
+        <w:rPr>
+          <w:noProof/>
+        </w:rPr>
+        <w:fldChar w:fldCharType="end"/>
+      </w:r>
       <w:r>
         <w:t>—</w:t>
       </w:r>
-      <w:fldSimple w:instr=" SEQ Ilustración \* ARABIC \s 1 ">
-        <w:r>
-          <w:rPr>
-            <w:noProof/>
-          </w:rPr>
-          <w:t>1</w:t>
-        </w:r>
-      </w:fldSimple>
+      <w:r>
+        <w:fldChar w:fldCharType="begin"/>
+      </w:r>
+      <w:r>
+        <w:instrText xml:space="preserve"> SEQ Ilustración \* ARABIC \s 1 </w:instrText>
+      </w:r>
+      <w:r>
+        <w:fldChar w:fldCharType="separate"/>
+      </w:r>
+      <w:r>
+        <w:rPr>
+          <w:noProof/>
+        </w:rPr>
+        <w:t>1</w:t>
+      </w:r>
+      <w:r>
+        <w:rPr>
+          <w:noProof/>
+        </w:rPr>
+        <w:fldChar w:fldCharType="end"/>
+      </w:r>
       <w:r>
         <w:t xml:space="preserve"> Visualización gráfica de sobreajuste</w:t>
       </w:r>
@@ -11175,9 +12166,9 @@
       <w:pPr>
         <w:pStyle w:val="Ttulo2"/>
       </w:pPr>
-      <w:bookmarkStart w:id="28" w:name="_Subajuste_(underfitting)"/>
-      <w:bookmarkStart w:id="29" w:name="_Toc146020571"/>
-      <w:bookmarkEnd w:id="28"/>
+      <w:bookmarkStart w:id="29" w:name="_Subajuste_(underfitting)"/>
+      <w:bookmarkStart w:id="30" w:name="_Toc146107815"/>
+      <w:bookmarkEnd w:id="29"/>
       <w:proofErr w:type="spellStart"/>
       <w:r>
         <w:t>Subajuste</w:t>
@@ -11194,7 +12185,7 @@
       <w:r>
         <w:t>)</w:t>
       </w:r>
-      <w:bookmarkEnd w:id="29"/>
+      <w:bookmarkEnd w:id="30"/>
     </w:p>
     <w:p>
       <w:r>
@@ -11339,7 +12330,7 @@
       <w:pPr>
         <w:pStyle w:val="Ttulo3"/>
       </w:pPr>
-      <w:bookmarkStart w:id="30" w:name="_Toc146020572"/>
+      <w:bookmarkStart w:id="31" w:name="_Toc146107816"/>
       <w:proofErr w:type="spellStart"/>
       <w:r>
         <w:t>Subajuste</w:t>
@@ -11348,7 +12339,7 @@
       <w:r>
         <w:t xml:space="preserve"> en regresión.</w:t>
       </w:r>
-      <w:bookmarkEnd w:id="30"/>
+      <w:bookmarkEnd w:id="31"/>
     </w:p>
     <w:p>
       <w:pPr>
@@ -11457,7 +12448,7 @@
       <w:pPr>
         <w:pStyle w:val="Ttulo3"/>
       </w:pPr>
-      <w:bookmarkStart w:id="31" w:name="_Toc146020573"/>
+      <w:bookmarkStart w:id="32" w:name="_Toc146107817"/>
       <w:proofErr w:type="spellStart"/>
       <w:r>
         <w:t>Subajuste</w:t>
@@ -11466,7 +12457,7 @@
       <w:r>
         <w:t xml:space="preserve"> en clasificación.</w:t>
       </w:r>
-      <w:bookmarkEnd w:id="31"/>
+      <w:bookmarkEnd w:id="32"/>
     </w:p>
     <w:p/>
     <w:p/>
@@ -11474,9 +12465,11 @@
       <w:pPr>
         <w:pStyle w:val="Ttulo2"/>
       </w:pPr>
+      <w:bookmarkStart w:id="33" w:name="_Toc146107818"/>
       <w:r>
         <w:t>Regularización.</w:t>
       </w:r>
+      <w:bookmarkEnd w:id="33"/>
     </w:p>
     <w:p>
       <w:pPr>
@@ -11498,7 +12491,7 @@
       <w:pPr>
         <w:pStyle w:val="Ttulo2"/>
       </w:pPr>
-      <w:bookmarkStart w:id="32" w:name="_Toc146020574"/>
+      <w:bookmarkStart w:id="34" w:name="_Toc146107819"/>
       <w:r>
         <w:lastRenderedPageBreak/>
         <w:t>Sesgo (</w:t>
@@ -11517,7 +12510,7 @@
       <w:r>
         <w:t>.</w:t>
       </w:r>
-      <w:bookmarkEnd w:id="32"/>
+      <w:bookmarkEnd w:id="34"/>
     </w:p>
     <w:p>
       <w:pPr>
@@ -11610,11 +12603,13 @@
       <w:pPr>
         <w:pStyle w:val="Ttulo2"/>
       </w:pPr>
-      <w:bookmarkStart w:id="33" w:name="_Multicolinealidad"/>
-      <w:bookmarkEnd w:id="33"/>
+      <w:bookmarkStart w:id="35" w:name="_Multicolinealidad"/>
+      <w:bookmarkStart w:id="36" w:name="_Toc146107820"/>
+      <w:bookmarkEnd w:id="35"/>
       <w:r>
         <w:t>Multicolinealidad</w:t>
       </w:r>
+      <w:bookmarkEnd w:id="36"/>
     </w:p>
     <w:p>
       <w:r>
@@ -11628,14 +12623,14 @@
           <w:lang w:val="en-US"/>
         </w:rPr>
       </w:pPr>
-      <w:bookmarkStart w:id="34" w:name="_Toc146020576"/>
+      <w:bookmarkStart w:id="37" w:name="_Toc146107821"/>
       <w:r>
         <w:rPr>
           <w:lang w:val="en-US"/>
         </w:rPr>
         <w:t>"Memory-based" o "instance-based learning"</w:t>
       </w:r>
-      <w:bookmarkEnd w:id="34"/>
+      <w:bookmarkEnd w:id="37"/>
     </w:p>
     <w:p>
       <w:r>
@@ -11675,7 +12670,23 @@
           <w:b/>
           <w:bCs/>
         </w:rPr>
-        <w:t xml:space="preserve"> learning"</w:t>
+        <w:t xml:space="preserve"> </w:t>
+      </w:r>
+      <w:proofErr w:type="spellStart"/>
+      <w:r>
+        <w:rPr>
+          <w:b/>
+          <w:bCs/>
+        </w:rPr>
+        <w:t>learning</w:t>
+      </w:r>
+      <w:proofErr w:type="spellEnd"/>
+      <w:r>
+        <w:rPr>
+          <w:b/>
+          <w:bCs/>
+        </w:rPr>
+        <w:t>"</w:t>
       </w:r>
       <w:r>
         <w:t xml:space="preserve"> se refiere a un tipo de aprendizaje en el que el modelo "recuerda" ejemplos de la base de datos de entrenamiento en lugar de aprender explícitamente una representación o una función general a partir de esos ejemplos.</w:t>
@@ -11691,7 +12702,7 @@
       <w:pPr>
         <w:pStyle w:val="Ttulo1"/>
       </w:pPr>
-      <w:bookmarkStart w:id="35" w:name="_Toc146020577"/>
+      <w:bookmarkStart w:id="38" w:name="_Toc146107822"/>
       <w:r>
         <w:lastRenderedPageBreak/>
         <w:t>Algoritmos de machine learning</w:t>
@@ -11707,28 +12718,28 @@
       <w:r>
         <w:t>.</w:t>
       </w:r>
-      <w:bookmarkEnd w:id="35"/>
+      <w:bookmarkEnd w:id="38"/>
     </w:p>
     <w:p>
       <w:pPr>
         <w:pStyle w:val="Ttulo2"/>
       </w:pPr>
-      <w:bookmarkStart w:id="36" w:name="_Toc146020578"/>
+      <w:bookmarkStart w:id="39" w:name="_Toc146107823"/>
       <w:r>
         <w:t>M</w:t>
       </w:r>
       <w:r>
         <w:t>étodos comunes en machine learning.</w:t>
       </w:r>
-      <w:bookmarkEnd w:id="36"/>
+      <w:bookmarkEnd w:id="39"/>
     </w:p>
     <w:p>
       <w:pPr>
         <w:pStyle w:val="Ttulo3"/>
       </w:pPr>
-      <w:bookmarkStart w:id="37" w:name="_Preparación_del_conjunto"/>
-      <w:bookmarkStart w:id="38" w:name="_Toc146020579"/>
-      <w:bookmarkEnd w:id="37"/>
+      <w:bookmarkStart w:id="40" w:name="_Preparación_del_conjunto"/>
+      <w:bookmarkStart w:id="41" w:name="_Toc146107824"/>
+      <w:bookmarkEnd w:id="40"/>
       <w:r>
         <w:t xml:space="preserve">Preparación del conjunto de datos: separación en conjunto de entrenamiento y prueba con la función </w:t>
       </w:r>
@@ -11748,7 +12759,7 @@
       <w:r>
         <w:t>]</w:t>
       </w:r>
-      <w:bookmarkEnd w:id="38"/>
+      <w:bookmarkEnd w:id="41"/>
     </w:p>
     <w:p>
       <w:pPr>
@@ -12015,7 +13026,7 @@
       <w:pPr>
         <w:pStyle w:val="Ttulo1"/>
       </w:pPr>
-      <w:bookmarkStart w:id="39" w:name="_Toc146020580"/>
+      <w:bookmarkStart w:id="42" w:name="_Toc146107825"/>
       <w:r>
         <w:t>K vecinos más cercanos o K-</w:t>
       </w:r>
@@ -12028,20 +13039,20 @@
       <w:r>
         <w:t>.</w:t>
       </w:r>
-      <w:bookmarkEnd w:id="39"/>
+      <w:bookmarkEnd w:id="42"/>
     </w:p>
     <w:p>
       <w:pPr>
         <w:pStyle w:val="Ttulo2"/>
       </w:pPr>
-      <w:bookmarkStart w:id="40" w:name="_Toc146020581"/>
+      <w:bookmarkStart w:id="43" w:name="_Toc146107826"/>
       <w:r>
         <w:t>Introducción</w:t>
       </w:r>
       <w:r>
         <w:t>.</w:t>
       </w:r>
-      <w:bookmarkEnd w:id="40"/>
+      <w:bookmarkEnd w:id="43"/>
       <w:r>
         <w:t xml:space="preserve"> </w:t>
       </w:r>
@@ -12676,14 +13687,14 @@
       <w:pPr>
         <w:pStyle w:val="Ttulo2"/>
       </w:pPr>
-      <w:bookmarkStart w:id="41" w:name="_Toc146020582"/>
+      <w:bookmarkStart w:id="44" w:name="_Toc146107827"/>
       <w:r>
         <w:t>Parámetros</w:t>
       </w:r>
       <w:r>
         <w:t xml:space="preserve"> importantes.</w:t>
       </w:r>
-      <w:bookmarkEnd w:id="41"/>
+      <w:bookmarkEnd w:id="44"/>
     </w:p>
     <w:p>
       <w:r>
@@ -12726,9 +13737,9 @@
       <w:pPr>
         <w:pStyle w:val="Ttulo2"/>
       </w:pPr>
-      <w:bookmarkStart w:id="42" w:name="_K_vecinos_cercanos"/>
-      <w:bookmarkStart w:id="43" w:name="_Toc146020583"/>
-      <w:bookmarkEnd w:id="42"/>
+      <w:bookmarkStart w:id="45" w:name="_K_vecinos_cercanos"/>
+      <w:bookmarkStart w:id="46" w:name="_Toc146107828"/>
+      <w:bookmarkEnd w:id="45"/>
       <w:r>
         <w:lastRenderedPageBreak/>
         <w:t>K vecinos cercanos o K-NN</w:t>
@@ -12736,15 +13747,17 @@
       <w:r>
         <w:t xml:space="preserve"> en clasificación.</w:t>
       </w:r>
-      <w:bookmarkEnd w:id="43"/>
+      <w:bookmarkEnd w:id="46"/>
     </w:p>
     <w:p>
       <w:pPr>
         <w:pStyle w:val="Ttulo3"/>
       </w:pPr>
+      <w:bookmarkStart w:id="47" w:name="_Toc146107829"/>
       <w:r>
         <w:t>Particularidades en clasificación.</w:t>
       </w:r>
+      <w:bookmarkEnd w:id="47"/>
     </w:p>
     <w:p>
       <w:r>
@@ -12806,11 +13819,11 @@
       <w:pPr>
         <w:pStyle w:val="Ttulo3"/>
       </w:pPr>
-      <w:bookmarkStart w:id="44" w:name="_Toc146020585"/>
+      <w:bookmarkStart w:id="48" w:name="_Toc146107830"/>
       <w:r>
         <w:t>Aplicación en Python: K-NN</w:t>
       </w:r>
-      <w:bookmarkEnd w:id="44"/>
+      <w:bookmarkEnd w:id="48"/>
     </w:p>
     <w:p>
       <w:pPr>
@@ -13014,12 +14027,12 @@
       <w:pPr>
         <w:pStyle w:val="Ttulo3"/>
       </w:pPr>
-      <w:bookmarkStart w:id="45" w:name="_Toc146020586"/>
+      <w:bookmarkStart w:id="49" w:name="_Toc146107831"/>
       <w:r>
         <w:lastRenderedPageBreak/>
         <w:t>Visualización con un gráfico de las áreas para distintos valores de k.</w:t>
       </w:r>
-      <w:bookmarkEnd w:id="45"/>
+      <w:bookmarkEnd w:id="49"/>
     </w:p>
     <w:p>
       <w:pPr>
@@ -13078,11 +14091,11 @@
       <w:pPr>
         <w:pStyle w:val="Ttulo3"/>
       </w:pPr>
-      <w:bookmarkStart w:id="46" w:name="_Toc146020587"/>
+      <w:bookmarkStart w:id="50" w:name="_Toc146107832"/>
       <w:r>
         <w:t>Observaciones importantes y anécdotas aprendidas en proyectos reales.</w:t>
       </w:r>
-      <w:bookmarkEnd w:id="46"/>
+      <w:bookmarkEnd w:id="50"/>
       <w:r>
         <w:t xml:space="preserve"> </w:t>
       </w:r>
@@ -13197,11 +14210,11 @@
       <w:pPr>
         <w:pStyle w:val="Ttulo2"/>
       </w:pPr>
-      <w:bookmarkStart w:id="47" w:name="_Toc146020588"/>
+      <w:bookmarkStart w:id="51" w:name="_Toc146107833"/>
       <w:r>
         <w:t>K vecinos cercanos o K-NN en regresión.</w:t>
       </w:r>
-      <w:bookmarkEnd w:id="47"/>
+      <w:bookmarkEnd w:id="51"/>
     </w:p>
     <w:p>
       <w:r>
@@ -13321,25 +14334,51 @@
       <w:r>
         <w:t xml:space="preserve">Ilustración </w:t>
       </w:r>
-      <w:fldSimple w:instr=" STYLEREF 1 \s ">
-        <w:r>
-          <w:rPr>
-            <w:noProof/>
-          </w:rPr>
-          <w:t>6</w:t>
-        </w:r>
-      </w:fldSimple>
+      <w:r>
+        <w:fldChar w:fldCharType="begin"/>
+      </w:r>
+      <w:r>
+        <w:instrText xml:space="preserve"> STYLEREF 1 \s </w:instrText>
+      </w:r>
+      <w:r>
+        <w:fldChar w:fldCharType="separate"/>
+      </w:r>
+      <w:r>
+        <w:rPr>
+          <w:noProof/>
+        </w:rPr>
+        <w:t>6</w:t>
+      </w:r>
+      <w:r>
+        <w:rPr>
+          <w:noProof/>
+        </w:rPr>
+        <w:fldChar w:fldCharType="end"/>
+      </w:r>
       <w:r>
         <w:t>—</w:t>
       </w:r>
-      <w:fldSimple w:instr=" SEQ Ilustración \* ARABIC \s 1 ">
-        <w:r>
-          <w:rPr>
-            <w:noProof/>
-          </w:rPr>
-          <w:t>1</w:t>
-        </w:r>
-      </w:fldSimple>
+      <w:r>
+        <w:fldChar w:fldCharType="begin"/>
+      </w:r>
+      <w:r>
+        <w:instrText xml:space="preserve"> SEQ Ilustración \* ARABIC \s 1 </w:instrText>
+      </w:r>
+      <w:r>
+        <w:fldChar w:fldCharType="separate"/>
+      </w:r>
+      <w:r>
+        <w:rPr>
+          <w:noProof/>
+        </w:rPr>
+        <w:t>1</w:t>
+      </w:r>
+      <w:r>
+        <w:rPr>
+          <w:noProof/>
+        </w:rPr>
+        <w:fldChar w:fldCharType="end"/>
+      </w:r>
       <w:r>
         <w:t xml:space="preserve"> Machine Learning Aplicado a Python - K-NN en regresión</w:t>
       </w:r>
@@ -13559,7 +14598,7 @@
       <w:pPr>
         <w:pStyle w:val="Ttulo1"/>
       </w:pPr>
-      <w:bookmarkStart w:id="48" w:name="_Toc146020589"/>
+      <w:bookmarkStart w:id="52" w:name="_Toc146107834"/>
       <w:r>
         <w:t>Regresión Lineal</w:t>
       </w:r>
@@ -13569,15 +14608,17 @@
       <w:r>
         <w:t>.</w:t>
       </w:r>
-      <w:bookmarkEnd w:id="48"/>
+      <w:bookmarkEnd w:id="52"/>
     </w:p>
     <w:p>
       <w:pPr>
         <w:pStyle w:val="Ttulo2"/>
       </w:pPr>
+      <w:bookmarkStart w:id="53" w:name="_Toc146107835"/>
       <w:r>
         <w:t>Introducción.</w:t>
       </w:r>
+      <w:bookmarkEnd w:id="53"/>
     </w:p>
     <w:p>
       <w:pPr>
@@ -13773,7 +14814,25 @@
           <w:szCs w:val="24"/>
           <w:lang w:eastAsia="es-ES"/>
         </w:rPr>
-        <w:t xml:space="preserve">, en el contexto de machine learning es denominado </w:t>
+        <w:t xml:space="preserve">, en el contexto de machine </w:t>
+      </w:r>
+      <w:proofErr w:type="spellStart"/>
+      <w:r>
+        <w:rPr>
+          <w:rFonts w:eastAsia="Times New Roman"/>
+          <w:szCs w:val="24"/>
+          <w:lang w:eastAsia="es-ES"/>
+        </w:rPr>
+        <w:t>learning</w:t>
+      </w:r>
+      <w:proofErr w:type="spellEnd"/>
+      <w:r>
+        <w:rPr>
+          <w:rFonts w:eastAsia="Times New Roman"/>
+          <w:szCs w:val="24"/>
+          <w:lang w:eastAsia="es-ES"/>
+        </w:rPr>
+        <w:t xml:space="preserve"> es denominado </w:t>
       </w:r>
       <w:proofErr w:type="spellStart"/>
       <w:r>
@@ -14379,14 +15438,14 @@
       <w:pPr>
         <w:pStyle w:val="Ttulo2"/>
       </w:pPr>
-      <w:bookmarkStart w:id="49" w:name="_Toc146020590"/>
+      <w:bookmarkStart w:id="54" w:name="_Toc146107836"/>
       <w:r>
         <w:t>Mínimos cuadrados</w:t>
       </w:r>
       <w:r>
         <w:t>.</w:t>
       </w:r>
-      <w:bookmarkEnd w:id="49"/>
+      <w:bookmarkEnd w:id="54"/>
       <w:r>
         <w:t xml:space="preserve"> </w:t>
       </w:r>
@@ -14395,9 +15454,11 @@
       <w:pPr>
         <w:pStyle w:val="Ttulo3"/>
       </w:pPr>
+      <w:bookmarkStart w:id="55" w:name="_Toc146107837"/>
       <w:r>
         <w:t>Introducción.</w:t>
       </w:r>
+      <w:bookmarkEnd w:id="55"/>
     </w:p>
     <w:p>
       <w:pPr>
@@ -14675,7 +15736,7 @@
           <w:noProof/>
         </w:rPr>
         <w:drawing>
-          <wp:anchor distT="0" distB="0" distL="114300" distR="114300" simplePos="0" relativeHeight="251656192" behindDoc="0" locked="0" layoutInCell="1" allowOverlap="1" wp14:anchorId="1C0F2574" wp14:editId="49F49A39">
+          <wp:anchor distT="0" distB="0" distL="114300" distR="114300" simplePos="0" relativeHeight="251655168" behindDoc="0" locked="0" layoutInCell="1" allowOverlap="1" wp14:anchorId="1C0F2574" wp14:editId="49F49A39">
             <wp:simplePos x="0" y="0"/>
             <wp:positionH relativeFrom="column">
               <wp:posOffset>116384</wp:posOffset>
@@ -14799,7 +15860,7 @@
       <w:pPr>
         <w:pStyle w:val="Ttulo3"/>
       </w:pPr>
-      <w:bookmarkStart w:id="50" w:name="_Toc146020592"/>
+      <w:bookmarkStart w:id="56" w:name="_Toc146107838"/>
       <w:r>
         <w:lastRenderedPageBreak/>
         <w:t>Mínimos</w:t>
@@ -14807,10 +15868,10 @@
       <w:r>
         <w:t xml:space="preserve"> cuadrados en Python</w:t>
       </w:r>
-      <w:bookmarkEnd w:id="50"/>
       <w:r>
         <w:t>.</w:t>
       </w:r>
+      <w:bookmarkEnd w:id="56"/>
     </w:p>
     <w:p>
       <w:pPr>
@@ -14922,9 +15983,9 @@
       <w:pPr>
         <w:pStyle w:val="Ttulo2"/>
       </w:pPr>
-      <w:bookmarkStart w:id="51" w:name="_Toc146020593"/>
-      <w:bookmarkStart w:id="52" w:name="_Regresión_Ridge_(Penalización"/>
-      <w:bookmarkEnd w:id="52"/>
+      <w:bookmarkStart w:id="57" w:name="_Regresión_Ridge_(Penalización"/>
+      <w:bookmarkStart w:id="58" w:name="_Toc146107839"/>
+      <w:bookmarkEnd w:id="57"/>
       <w:r>
         <w:lastRenderedPageBreak/>
         <w:t>Regresión Ridge</w:t>
@@ -14941,7 +16002,7 @@
       <w:r>
         <w:t>.</w:t>
       </w:r>
-      <w:bookmarkEnd w:id="51"/>
+      <w:bookmarkEnd w:id="58"/>
     </w:p>
     <w:p>
       <w:pPr>
@@ -15502,9 +16563,9 @@
       <w:pPr>
         <w:pStyle w:val="Ttulo2"/>
       </w:pPr>
-      <w:bookmarkStart w:id="53" w:name="_Toc146020594"/>
-      <w:bookmarkStart w:id="54" w:name="_Regresion_Lasso_(Penalización"/>
-      <w:bookmarkEnd w:id="54"/>
+      <w:bookmarkStart w:id="59" w:name="_Regresion_Lasso_(Penalización"/>
+      <w:bookmarkStart w:id="60" w:name="_Toc146107840"/>
+      <w:bookmarkEnd w:id="59"/>
       <w:proofErr w:type="spellStart"/>
       <w:r>
         <w:t>Regresion</w:t>
@@ -15519,6 +16580,7 @@
       <w:r>
         <w:t>.</w:t>
       </w:r>
+      <w:bookmarkEnd w:id="60"/>
     </w:p>
     <w:p>
       <w:pPr>
@@ -15963,19 +17025,22 @@
       <w:pPr>
         <w:pStyle w:val="Ttulo2"/>
       </w:pPr>
+      <w:bookmarkStart w:id="61" w:name="_Toc146107841"/>
       <w:r>
         <w:lastRenderedPageBreak/>
         <w:t>Regresión Polinomial.</w:t>
       </w:r>
-      <w:bookmarkEnd w:id="53"/>
+      <w:bookmarkEnd w:id="61"/>
     </w:p>
     <w:p>
       <w:pPr>
         <w:pStyle w:val="Ttulo3"/>
       </w:pPr>
+      <w:bookmarkStart w:id="62" w:name="_Toc146107842"/>
       <w:r>
         <w:t>Introducción.</w:t>
       </w:r>
+      <w:bookmarkEnd w:id="62"/>
     </w:p>
     <w:p>
       <w:r>
@@ -16189,10 +17254,12 @@
       <w:pPr>
         <w:pStyle w:val="Ttulo3"/>
       </w:pPr>
+      <w:bookmarkStart w:id="63" w:name="_Toc146107843"/>
       <w:r>
         <w:lastRenderedPageBreak/>
         <w:t>Regresión polinomial en Python.</w:t>
       </w:r>
+      <w:bookmarkEnd w:id="63"/>
     </w:p>
     <w:p>
       <w:r>
@@ -16307,7 +17374,7 @@
           <w:noProof/>
         </w:rPr>
         <w:drawing>
-          <wp:anchor distT="0" distB="0" distL="114300" distR="114300" simplePos="0" relativeHeight="251660288" behindDoc="1" locked="0" layoutInCell="1" allowOverlap="1" wp14:anchorId="698F4F27" wp14:editId="2B41AD40">
+          <wp:anchor distT="0" distB="0" distL="114300" distR="114300" simplePos="0" relativeHeight="251657216" behindDoc="1" locked="0" layoutInCell="1" allowOverlap="1" wp14:anchorId="698F4F27" wp14:editId="2B41AD40">
             <wp:simplePos x="0" y="0"/>
             <wp:positionH relativeFrom="column">
               <wp:posOffset>2759075</wp:posOffset>
@@ -16578,7 +17645,7 @@
       <w:pPr>
         <w:pStyle w:val="Ttulo1"/>
       </w:pPr>
-      <w:bookmarkStart w:id="55" w:name="_Toc146020595"/>
+      <w:bookmarkStart w:id="64" w:name="_Toc146107844"/>
       <w:r>
         <w:lastRenderedPageBreak/>
         <w:t>Regresión Lógica</w:t>
@@ -16589,7 +17656,7 @@
       <w:r>
         <w:t>.</w:t>
       </w:r>
-      <w:bookmarkEnd w:id="55"/>
+      <w:bookmarkEnd w:id="64"/>
       <w:r>
         <w:t xml:space="preserve"> </w:t>
       </w:r>
@@ -16598,9 +17665,11 @@
       <w:pPr>
         <w:pStyle w:val="Ttulo2"/>
       </w:pPr>
+      <w:bookmarkStart w:id="65" w:name="_Toc146107845"/>
       <w:r>
         <w:t>Introducción.</w:t>
       </w:r>
+      <w:bookmarkEnd w:id="65"/>
     </w:p>
     <w:p>
       <w:r>
@@ -16753,10 +17822,12 @@
       <w:pPr>
         <w:pStyle w:val="Ttulo2"/>
       </w:pPr>
+      <w:bookmarkStart w:id="66" w:name="_Toc146107846"/>
       <w:r>
         <w:lastRenderedPageBreak/>
         <w:t>Regresión logística para clasificación binaria.</w:t>
       </w:r>
+      <w:bookmarkEnd w:id="66"/>
     </w:p>
     <w:p>
       <w:r>
@@ -17481,7 +18552,25 @@
         <w:rPr>
           <w:rFonts w:eastAsiaTheme="minorEastAsia"/>
         </w:rPr>
-        <w:t xml:space="preserve">sea un valor en 0 y 1, de tal forma de que para todos aquellos valores de </w:t>
+        <w:t>sea un valor en</w:t>
+      </w:r>
+      <w:r>
+        <w:rPr>
+          <w:rFonts w:eastAsiaTheme="minorEastAsia"/>
+        </w:rPr>
+        <w:t>tre</w:t>
+      </w:r>
+      <w:r>
+        <w:rPr>
+          <w:rFonts w:eastAsiaTheme="minorEastAsia"/>
+        </w:rPr>
+        <w:t xml:space="preserve"> 0 y 1, de tal forma de que para todos aquellos valores</w:t>
+      </w:r>
+      <w:r>
+        <w:rPr>
+          <w:rFonts w:eastAsiaTheme="minorEastAsia"/>
+        </w:rPr>
+        <w:t xml:space="preserve"> de las características (</w:t>
       </w:r>
       <m:oMath>
         <m:sSub>
@@ -17510,6 +18599,38 @@
             </m:r>
           </m:sub>
         </m:sSub>
+        <m:r>
+          <w:rPr>
+            <w:rFonts w:ascii="Cambria Math" w:eastAsiaTheme="minorEastAsia" w:hAnsi="Cambria Math"/>
+          </w:rPr>
+          <m:t xml:space="preserve"> | i∈</m:t>
+        </m:r>
+        <m:d>
+          <m:dPr>
+            <m:begChr m:val="["/>
+            <m:endChr m:val="]"/>
+            <m:ctrlPr>
+              <w:rPr>
+                <w:rFonts w:ascii="Cambria Math" w:eastAsiaTheme="minorEastAsia" w:hAnsi="Cambria Math"/>
+                <w:i/>
+              </w:rPr>
+            </m:ctrlPr>
+          </m:dPr>
+          <m:e>
+            <m:r>
+              <w:rPr>
+                <w:rFonts w:ascii="Cambria Math" w:eastAsiaTheme="minorEastAsia" w:hAnsi="Cambria Math"/>
+              </w:rPr>
+              <m:t>0,n</m:t>
+            </m:r>
+          </m:e>
+        </m:d>
+        <m:r>
+          <w:rPr>
+            <w:rFonts w:ascii="Cambria Math" w:eastAsiaTheme="minorEastAsia" w:hAnsi="Cambria Math"/>
+          </w:rPr>
+          <m:t>)</m:t>
+        </m:r>
       </m:oMath>
       <w:r>
         <w:rPr>
@@ -17526,7 +18647,31 @@
         <w:t xml:space="preserve">Gráficamente hablando la regresión logística para clasificación binaria </w:t>
       </w:r>
       <w:r>
-        <w:t>se vería un plano (o una figura más compleja para problemas con dimensiones mayores) que separaría la nube de datos del conjunto de entrenamiento en dos espacios, uno para una clase y otro para la otra clase, visualmente sería</w:t>
+        <w:t>se vería</w:t>
+      </w:r>
+      <w:r>
+        <w:t xml:space="preserve"> como una línea ligeramente curvada para problemas de una dimensión (una entrada y una salida),</w:t>
+      </w:r>
+      <w:r>
+        <w:t xml:space="preserve"> un plano</w:t>
+      </w:r>
+      <w:r>
+        <w:t xml:space="preserve"> para problemas de dos dimensiones </w:t>
+      </w:r>
+      <w:r>
+        <w:t>o una figura más compleja para problemas con dimensiones mayores</w:t>
+      </w:r>
+      <w:r>
+        <w:t xml:space="preserve">, tanto si es una línea, un plano como una figura geométrica más abstracta y difícil de visualizar todas ellas </w:t>
+      </w:r>
+      <w:r>
+        <w:t>separaría</w:t>
+      </w:r>
+      <w:r>
+        <w:t>n</w:t>
+      </w:r>
+      <w:r>
+        <w:t xml:space="preserve"> la nube de datos del conjunto de entrenamiento en dos espacios, uno para una clase y otro para la otra clase, visualmente sería</w:t>
       </w:r>
       <w:r>
         <w:t xml:space="preserve"> </w:t>
@@ -17606,25 +18751,51 @@
       <w:r>
         <w:t xml:space="preserve">Ilustración </w:t>
       </w:r>
-      <w:fldSimple w:instr=" STYLEREF 1 \s ">
-        <w:r>
-          <w:rPr>
-            <w:noProof/>
-          </w:rPr>
-          <w:t>8</w:t>
-        </w:r>
-      </w:fldSimple>
+      <w:r>
+        <w:fldChar w:fldCharType="begin"/>
+      </w:r>
+      <w:r>
+        <w:instrText xml:space="preserve"> STYLEREF 1 \s </w:instrText>
+      </w:r>
+      <w:r>
+        <w:fldChar w:fldCharType="separate"/>
+      </w:r>
+      <w:r>
+        <w:rPr>
+          <w:noProof/>
+        </w:rPr>
+        <w:t>8</w:t>
+      </w:r>
+      <w:r>
+        <w:rPr>
+          <w:noProof/>
+        </w:rPr>
+        <w:fldChar w:fldCharType="end"/>
+      </w:r>
       <w:r>
         <w:t>—</w:t>
       </w:r>
-      <w:fldSimple w:instr=" SEQ Ilustración \* ARABIC \s 1 ">
-        <w:r>
-          <w:rPr>
-            <w:noProof/>
-          </w:rPr>
-          <w:t>1</w:t>
-        </w:r>
-      </w:fldSimple>
+      <w:r>
+        <w:fldChar w:fldCharType="begin"/>
+      </w:r>
+      <w:r>
+        <w:instrText xml:space="preserve"> SEQ Ilustración \* ARABIC \s 1 </w:instrText>
+      </w:r>
+      <w:r>
+        <w:fldChar w:fldCharType="separate"/>
+      </w:r>
+      <w:r>
+        <w:rPr>
+          <w:noProof/>
+        </w:rPr>
+        <w:t>1</w:t>
+      </w:r>
+      <w:r>
+        <w:rPr>
+          <w:noProof/>
+        </w:rPr>
+        <w:fldChar w:fldCharType="end"/>
+      </w:r>
       <w:r>
         <w:t xml:space="preserve">Regresión </w:t>
       </w:r>
@@ -17718,25 +18889,51 @@
       <w:r>
         <w:t xml:space="preserve">Ilustración </w:t>
       </w:r>
-      <w:fldSimple w:instr=" STYLEREF 1 \s ">
-        <w:r>
-          <w:rPr>
-            <w:noProof/>
-          </w:rPr>
-          <w:t>8</w:t>
-        </w:r>
-      </w:fldSimple>
+      <w:r>
+        <w:fldChar w:fldCharType="begin"/>
+      </w:r>
+      <w:r>
+        <w:instrText xml:space="preserve"> STYLEREF 1 \s </w:instrText>
+      </w:r>
+      <w:r>
+        <w:fldChar w:fldCharType="separate"/>
+      </w:r>
+      <w:r>
+        <w:rPr>
+          <w:noProof/>
+        </w:rPr>
+        <w:t>8</w:t>
+      </w:r>
+      <w:r>
+        <w:rPr>
+          <w:noProof/>
+        </w:rPr>
+        <w:fldChar w:fldCharType="end"/>
+      </w:r>
       <w:r>
         <w:t>—</w:t>
       </w:r>
-      <w:fldSimple w:instr=" SEQ Ilustración \* ARABIC \s 1 ">
-        <w:r>
-          <w:rPr>
-            <w:noProof/>
-          </w:rPr>
-          <w:t>2</w:t>
-        </w:r>
-      </w:fldSimple>
+      <w:r>
+        <w:fldChar w:fldCharType="begin"/>
+      </w:r>
+      <w:r>
+        <w:instrText xml:space="preserve"> SEQ Ilustración \* ARABIC \s 1 </w:instrText>
+      </w:r>
+      <w:r>
+        <w:fldChar w:fldCharType="separate"/>
+      </w:r>
+      <w:r>
+        <w:rPr>
+          <w:noProof/>
+        </w:rPr>
+        <w:t>2</w:t>
+      </w:r>
+      <w:r>
+        <w:rPr>
+          <w:noProof/>
+        </w:rPr>
+        <w:fldChar w:fldCharType="end"/>
+      </w:r>
       <w:r>
         <w:t xml:space="preserve"> Regresión </w:t>
       </w:r>
@@ -17749,31 +18946,29 @@
         <w:t xml:space="preserve"> de 2 dimensiones (2 entradas y una salida)</w:t>
       </w:r>
     </w:p>
-    <w:p/>
+    <w:p>
+      <w:pPr>
+        <w:pStyle w:val="Ttulo2"/>
+      </w:pPr>
+      <w:bookmarkStart w:id="67" w:name="_Toc146107847"/>
+      <w:r>
+        <w:lastRenderedPageBreak/>
+        <w:t>Regresión logística: Regularización.</w:t>
+      </w:r>
+      <w:bookmarkEnd w:id="67"/>
+    </w:p>
     <w:p>
       <w:pPr>
         <w:jc w:val="both"/>
       </w:pPr>
-    </w:p>
-    <w:p>
-      <w:pPr>
-        <w:jc w:val="both"/>
-      </w:pPr>
-    </w:p>
-    <w:p>
-      <w:pPr>
-        <w:pStyle w:val="Ttulo2"/>
-      </w:pPr>
-      <w:r>
-        <w:t>Regresión logística: Regularización.</w:t>
-      </w:r>
-    </w:p>
-    <w:p>
-      <w:pPr>
-        <w:jc w:val="both"/>
-      </w:pPr>
-      <w:r>
-        <w:t>Una vez visualizadas las gráficas, es evidente cómo la regresión logística actúa como un "separador" de los datos en función de las clases. Pero, ¿qué pasa si los datos son muy complejos o si hay demasiadas características? Podríamos terminar con un modelo que se ajuste demasiado bien a los datos de entrenamiento, pero que no generalice bien a nuevos datos. Aquí es donde entra la regularización</w:t>
+      <w:r>
+        <w:t xml:space="preserve">Una vez visualizadas las gráficas, es evidente cómo la regresión logística actúa como un "separador" de los datos en función de las clases. </w:t>
+      </w:r>
+      <w:r>
+        <w:t>Pero</w:t>
+      </w:r>
+      <w:r>
+        <w:t xml:space="preserve"> ¿qué pasa si los datos son muy complejos o si hay demasiadas características? Podríamos terminar con un modelo que se ajuste demasiado bien a los datos de entrenamiento, pero que no generalice bien a nuevos datos. Aquí es donde entra la regularización</w:t>
       </w:r>
       <w:r>
         <w:t xml:space="preserve"> de Lasso (L1) o de Ridge (L2)</w:t>
@@ -17886,7 +19081,13 @@
         <w:t>.</w:t>
       </w:r>
       <w:r>
-        <w:t xml:space="preserve"> A continuación se muestra un ejemplo de captura de código de Python en el que se entrena mediante regresión logística.</w:t>
+        <w:t xml:space="preserve"> A </w:t>
+      </w:r>
+      <w:r>
+        <w:t>continuación,</w:t>
+      </w:r>
+      <w:r>
+        <w:t xml:space="preserve"> se muestra un ejemplo de captura de código de Python en el que se entrena mediante regresión logística.</w:t>
       </w:r>
     </w:p>
     <w:p>
@@ -17895,6 +19096,9 @@
         <w:jc w:val="center"/>
       </w:pPr>
       <w:r>
+        <w:rPr>
+          <w:noProof/>
+        </w:rPr>
         <w:drawing>
           <wp:inline distT="0" distB="0" distL="0" distR="0" wp14:anchorId="71918109" wp14:editId="17FCD916">
             <wp:extent cx="3800723" cy="1286209"/>
@@ -17947,25 +19151,51 @@
       <w:r>
         <w:t xml:space="preserve">Ilustración </w:t>
       </w:r>
-      <w:fldSimple w:instr=" STYLEREF 1 \s ">
-        <w:r>
-          <w:rPr>
-            <w:noProof/>
-          </w:rPr>
-          <w:t>8</w:t>
-        </w:r>
-      </w:fldSimple>
+      <w:r>
+        <w:fldChar w:fldCharType="begin"/>
+      </w:r>
+      <w:r>
+        <w:instrText xml:space="preserve"> STYLEREF 1 \s </w:instrText>
+      </w:r>
+      <w:r>
+        <w:fldChar w:fldCharType="separate"/>
+      </w:r>
+      <w:r>
+        <w:rPr>
+          <w:noProof/>
+        </w:rPr>
+        <w:t>8</w:t>
+      </w:r>
+      <w:r>
+        <w:rPr>
+          <w:noProof/>
+        </w:rPr>
+        <w:fldChar w:fldCharType="end"/>
+      </w:r>
       <w:r>
         <w:t>—</w:t>
       </w:r>
-      <w:fldSimple w:instr=" SEQ Ilustración \* ARABIC \s 1 ">
-        <w:r>
-          <w:rPr>
-            <w:noProof/>
-          </w:rPr>
-          <w:t>3</w:t>
-        </w:r>
-      </w:fldSimple>
+      <w:r>
+        <w:fldChar w:fldCharType="begin"/>
+      </w:r>
+      <w:r>
+        <w:instrText xml:space="preserve"> SEQ Ilustración \* ARABIC \s 1 </w:instrText>
+      </w:r>
+      <w:r>
+        <w:fldChar w:fldCharType="separate"/>
+      </w:r>
+      <w:r>
+        <w:rPr>
+          <w:noProof/>
+        </w:rPr>
+        <w:t>3</w:t>
+      </w:r>
+      <w:r>
+        <w:rPr>
+          <w:noProof/>
+        </w:rPr>
+        <w:fldChar w:fldCharType="end"/>
+      </w:r>
       <w:r>
         <w:t xml:space="preserve"> Captura código de </w:t>
       </w:r>
@@ -17991,6 +19221,9 @@
         <w:jc w:val="center"/>
       </w:pPr>
       <w:r>
+        <w:rPr>
+          <w:noProof/>
+        </w:rPr>
         <w:drawing>
           <wp:inline distT="0" distB="0" distL="0" distR="0" wp14:anchorId="1650B8D8" wp14:editId="44FDB2B4">
             <wp:extent cx="4520260" cy="3678839"/>
@@ -18029,14 +19262,26 @@
       </w:r>
     </w:p>
     <w:p/>
+    <w:p>
+      <w:pPr>
+        <w:pStyle w:val="Ttulo1"/>
+      </w:pPr>
+      <w:r>
+        <w:lastRenderedPageBreak/>
+        <w:t>Clasificadores lineales: Maquinas de vectores de soporte.</w:t>
+      </w:r>
+    </w:p>
     <w:p/>
     <w:p/>
     <w:p/>
     <w:p>
       <w:pPr>
+        <w:pStyle w:val="Ttulo1"/>
         <w:sectPr>
-          <w:headerReference w:type="default" r:id="rId59"/>
-          <w:footerReference w:type="default" r:id="rId60"/>
+          <w:headerReference w:type="even" r:id="rId59"/>
+          <w:headerReference w:type="default" r:id="rId60"/>
+          <w:footerReference w:type="default" r:id="rId61"/>
+          <w:headerReference w:type="first" r:id="rId62"/>
           <w:pgSz w:w="11906" w:h="16838"/>
           <w:pgMar w:top="1390" w:right="1274" w:bottom="851" w:left="1134" w:header="708" w:footer="0" w:gutter="0"/>
           <w:cols w:space="708"/>
@@ -18048,7 +19293,7 @@
       <w:pPr>
         <w:pStyle w:val="Ttulo1"/>
       </w:pPr>
-      <w:bookmarkStart w:id="56" w:name="_Toc146020596"/>
+      <w:bookmarkStart w:id="68" w:name="_Toc146107848"/>
       <w:r>
         <w:lastRenderedPageBreak/>
         <w:t>Análisis de algoritmos a nivel global</w:t>
@@ -18056,17 +19301,17 @@
       <w:r>
         <w:t>.</w:t>
       </w:r>
-      <w:bookmarkEnd w:id="56"/>
+      <w:bookmarkEnd w:id="68"/>
     </w:p>
     <w:p>
       <w:pPr>
         <w:pStyle w:val="Ttulo2"/>
       </w:pPr>
-      <w:bookmarkStart w:id="57" w:name="_Toc146020597"/>
+      <w:bookmarkStart w:id="69" w:name="_Toc146107849"/>
       <w:r>
         <w:t>Tabla resumen ventajas/desventajas</w:t>
       </w:r>
-      <w:bookmarkEnd w:id="57"/>
+      <w:bookmarkEnd w:id="69"/>
     </w:p>
     <w:tbl>
       <w:tblPr>
@@ -19604,11 +20849,11 @@
       <w:pPr>
         <w:pStyle w:val="Ttulo2"/>
       </w:pPr>
-      <w:bookmarkStart w:id="58" w:name="_Toc146020598"/>
+      <w:bookmarkStart w:id="70" w:name="_Toc146107850"/>
       <w:r>
         <w:t>¿Cuándo utilizar un algoritmo u otro?</w:t>
       </w:r>
-      <w:bookmarkEnd w:id="58"/>
+      <w:bookmarkEnd w:id="70"/>
     </w:p>
     <w:p/>
     <w:p/>
@@ -19623,21 +20868,21 @@
       <w:pPr>
         <w:pStyle w:val="Ttulo2"/>
       </w:pPr>
-      <w:bookmarkStart w:id="59" w:name="_Toc146020599"/>
+      <w:bookmarkStart w:id="71" w:name="_Toc146107851"/>
       <w:r>
         <w:t>Contrastes entre algoritmos.</w:t>
       </w:r>
-      <w:bookmarkEnd w:id="59"/>
+      <w:bookmarkEnd w:id="71"/>
     </w:p>
     <w:p>
       <w:pPr>
         <w:pStyle w:val="Ttulo3"/>
       </w:pPr>
-      <w:bookmarkStart w:id="60" w:name="_Toc146020600"/>
+      <w:bookmarkStart w:id="72" w:name="_Toc146107852"/>
       <w:r>
         <w:t>Uso de regresión lineal con K-NN y método de mínimos cuadrados.</w:t>
       </w:r>
-      <w:bookmarkEnd w:id="60"/>
+      <w:bookmarkEnd w:id="72"/>
     </w:p>
     <w:p>
       <w:r>
@@ -19668,7 +20913,7 @@
                     <pic:cNvPicPr/>
                   </pic:nvPicPr>
                   <pic:blipFill>
-                    <a:blip r:embed="rId61">
+                    <a:blip r:embed="rId63">
                       <a:extLst>
                         <a:ext uri="{28A0092B-C50C-407E-A947-70E740481C1C}">
                           <a14:useLocalDpi xmlns:a14="http://schemas.microsoft.com/office/drawing/2010/main" val="0"/>
@@ -19701,7 +20946,7 @@
           <w:noProof/>
         </w:rPr>
         <w:drawing>
-          <wp:anchor distT="0" distB="0" distL="114300" distR="114300" simplePos="0" relativeHeight="251654144" behindDoc="0" locked="0" layoutInCell="1" allowOverlap="1" wp14:anchorId="2A32F467" wp14:editId="676C89F0">
+          <wp:anchor distT="0" distB="0" distL="114300" distR="114300" simplePos="0" relativeHeight="251653120" behindDoc="0" locked="0" layoutInCell="1" allowOverlap="1" wp14:anchorId="2A32F467" wp14:editId="676C89F0">
             <wp:simplePos x="0" y="0"/>
             <wp:positionH relativeFrom="column">
               <wp:posOffset>-100965</wp:posOffset>
@@ -19724,7 +20969,7 @@
                     <pic:cNvPicPr/>
                   </pic:nvPicPr>
                   <pic:blipFill rotWithShape="1">
-                    <a:blip r:embed="rId62">
+                    <a:blip r:embed="rId64">
                       <a:extLst>
                         <a:ext uri="{28A0092B-C50C-407E-A947-70E740481C1C}">
                           <a14:useLocalDpi xmlns:a14="http://schemas.microsoft.com/office/drawing/2010/main" val="0"/>
@@ -19796,6 +21041,7 @@
       <w:pPr>
         <w:pStyle w:val="Ttulo2"/>
       </w:pPr>
+      <w:bookmarkStart w:id="73" w:name="_Toc146107853"/>
       <w:r>
         <w:t xml:space="preserve">Invocación de algoritmos inteligentes con </w:t>
       </w:r>
@@ -19803,6 +21049,7 @@
       <w:r>
         <w:t>scikit-learn</w:t>
       </w:r>
+      <w:bookmarkEnd w:id="73"/>
       <w:proofErr w:type="spellEnd"/>
     </w:p>
     <w:sectPr>
@@ -19850,6 +21097,7 @@
         <w:docPartUnique/>
       </w:docPartObj>
     </w:sdtPr>
+    <w:sdtEndPr/>
     <w:sdtContent>
       <w:p>
         <w:pPr>
@@ -19913,6 +21161,16 @@
     <w:pPr>
       <w:pStyle w:val="Encabezado"/>
     </w:pPr>
+  </w:p>
+</w:hdr>
+</file>
+
+<file path=word/header2.xml><?xml version="1.0" encoding="utf-8"?>
+<w:hdr xmlns:wpc="http://schemas.microsoft.com/office/word/2010/wordprocessingCanvas" xmlns:cx="http://schemas.microsoft.com/office/drawing/2014/chartex" xmlns:cx1="http://schemas.microsoft.com/office/drawing/2015/9/8/chartex" xmlns:cx2="http://schemas.microsoft.com/office/drawing/2015/10/21/chartex" xmlns:cx3="http://schemas.microsoft.com/office/drawing/2016/5/9/chartex" xmlns:cx4="http://schemas.microsoft.com/office/drawing/2016/5/10/chartex" xmlns:cx5="http://schemas.microsoft.com/office/drawing/2016/5/11/chartex" xmlns:cx6="http://schemas.microsoft.com/office/drawing/2016/5/12/chartex" xmlns:cx7="http://schemas.microsoft.com/office/drawing/2016/5/13/chartex" xmlns:cx8="http://schemas.microsoft.com/office/drawing/2016/5/14/chartex" xmlns:mc="http://schemas.openxmlformats.org/markup-compatibility/2006" xmlns:aink="http://schemas.microsoft.com/office/drawing/2016/ink" xmlns:am3d="http://schemas.microsoft.com/office/drawing/2017/model3d" xmlns:o="urn:schemas-microsoft-com:office:office" xmlns:oel="http://schemas.microsoft.com/office/2019/extlst" xmlns:r="http://schemas.openxmlformats.org/officeDocument/2006/relationships" xmlns:m="http://schemas.openxmlformats.org/officeDocument/2006/math" xmlns:v="urn:schemas-microsoft-com:vml" xmlns:wp14="http://schemas.microsoft.com/office/word/2010/wordprocessingDrawing" xmlns:wp="http://schemas.openxmlformats.org/drawingml/2006/wordprocessingDrawing" xmlns:w10="urn:schemas-microsoft-com:office:word" xmlns:w="http://schemas.openxmlformats.org/wordprocessingml/2006/main" xmlns:w14="http://schemas.microsoft.com/office/word/2010/wordml" xmlns:w15="http://schemas.microsoft.com/office/word/2012/wordml" xmlns:w16cex="http://schemas.microsoft.com/office/word/2018/wordml/cex" xmlns:w16cid="http://schemas.microsoft.com/office/word/2016/wordml/cid" xmlns:w16="http://schemas.microsoft.com/office/word/2018/wordml" xmlns:w16sdtdh="http://schemas.microsoft.com/office/word/2020/wordml/sdtdatahash" xmlns:w16se="http://schemas.microsoft.com/office/word/2015/wordml/symex" xmlns:wpg="http://schemas.microsoft.com/office/word/2010/wordprocessingGroup" xmlns:wpi="http://schemas.microsoft.com/office/word/2010/wordprocessingInk" xmlns:wne="http://schemas.microsoft.com/office/word/2006/wordml" xmlns:wps="http://schemas.microsoft.com/office/word/2010/wordprocessingShape" mc:Ignorable="w14 w15 w16se w16cid w16 w16cex w16sdtdh wp14">
+  <w:p>
+    <w:pPr>
+      <w:pStyle w:val="Encabezado"/>
+    </w:pPr>
     <w:r>
       <w:t>Introducción al Machine-Learning</w:t>
     </w:r>
@@ -19932,6 +21190,16 @@
       </w:rPr>
       <w:t>Michael Laudrup Luis González</w:t>
     </w:r>
+  </w:p>
+</w:hdr>
+</file>
+
+<file path=word/header3.xml><?xml version="1.0" encoding="utf-8"?>
+<w:hdr xmlns:wpc="http://schemas.microsoft.com/office/word/2010/wordprocessingCanvas" xmlns:cx="http://schemas.microsoft.com/office/drawing/2014/chartex" xmlns:cx1="http://schemas.microsoft.com/office/drawing/2015/9/8/chartex" xmlns:cx2="http://schemas.microsoft.com/office/drawing/2015/10/21/chartex" xmlns:cx3="http://schemas.microsoft.com/office/drawing/2016/5/9/chartex" xmlns:cx4="http://schemas.microsoft.com/office/drawing/2016/5/10/chartex" xmlns:cx5="http://schemas.microsoft.com/office/drawing/2016/5/11/chartex" xmlns:cx6="http://schemas.microsoft.com/office/drawing/2016/5/12/chartex" xmlns:cx7="http://schemas.microsoft.com/office/drawing/2016/5/13/chartex" xmlns:cx8="http://schemas.microsoft.com/office/drawing/2016/5/14/chartex" xmlns:mc="http://schemas.openxmlformats.org/markup-compatibility/2006" xmlns:aink="http://schemas.microsoft.com/office/drawing/2016/ink" xmlns:am3d="http://schemas.microsoft.com/office/drawing/2017/model3d" xmlns:o="urn:schemas-microsoft-com:office:office" xmlns:oel="http://schemas.microsoft.com/office/2019/extlst" xmlns:r="http://schemas.openxmlformats.org/officeDocument/2006/relationships" xmlns:m="http://schemas.openxmlformats.org/officeDocument/2006/math" xmlns:v="urn:schemas-microsoft-com:vml" xmlns:wp14="http://schemas.microsoft.com/office/word/2010/wordprocessingDrawing" xmlns:wp="http://schemas.openxmlformats.org/drawingml/2006/wordprocessingDrawing" xmlns:w10="urn:schemas-microsoft-com:office:word" xmlns:w="http://schemas.openxmlformats.org/wordprocessingml/2006/main" xmlns:w14="http://schemas.microsoft.com/office/word/2010/wordml" xmlns:w15="http://schemas.microsoft.com/office/word/2012/wordml" xmlns:w16cex="http://schemas.microsoft.com/office/word/2018/wordml/cex" xmlns:w16cid="http://schemas.microsoft.com/office/word/2016/wordml/cid" xmlns:w16="http://schemas.microsoft.com/office/word/2018/wordml" xmlns:w16sdtdh="http://schemas.microsoft.com/office/word/2020/wordml/sdtdatahash" xmlns:w16se="http://schemas.microsoft.com/office/word/2015/wordml/symex" xmlns:wpg="http://schemas.microsoft.com/office/word/2010/wordprocessingGroup" xmlns:wpi="http://schemas.microsoft.com/office/word/2010/wordprocessingInk" xmlns:wne="http://schemas.microsoft.com/office/word/2006/wordml" xmlns:wps="http://schemas.microsoft.com/office/word/2010/wordprocessingShape" mc:Ignorable="w14 w15 w16se w16cid w16 w16cex w16sdtdh wp14">
+  <w:p>
+    <w:pPr>
+      <w:pStyle w:val="Encabezado"/>
+    </w:pPr>
   </w:p>
 </w:hdr>
 </file>

</xml_diff>